<commit_message>
Update eval-plan-template to utilize backticks...
Replaced quotes with backticks for eval-plan-template, this will prevent
local formatting bugs in word and improve document generation
consistency.

Ticket:AT-8374
</commit_message>
<xml_diff>
--- a/document-generation/templates/eval-plan-template.docx
+++ b/document-generation/templates/eval-plan-template.docx
@@ -193,7 +193,7 @@
           <w:szCs w:val="20"/>
           <w:bdr w:val="none" w:sz="0" w:space="0" w:color="auto" w:frame="1"/>
         </w:rPr>
-        <w:t xml:space="preserve"> === '</w:t>
+        <w:t xml:space="preserve"> === </w:t>
       </w:r>
       <w:r>
         <w:rPr>
@@ -203,6 +203,16 @@
           <w:szCs w:val="20"/>
           <w:bdr w:val="none" w:sz="0" w:space="0" w:color="auto" w:frame="1"/>
         </w:rPr>
+        <w:t>`</w:t>
+      </w:r>
+      <w:r>
+        <w:rPr>
+          <w:rFonts w:ascii="Consolas" w:eastAsia="Times New Roman" w:hAnsi="Consolas"/>
+          <w:color w:val="00B050"/>
+          <w:sz w:val="20"/>
+          <w:szCs w:val="20"/>
+          <w:bdr w:val="none" w:sz="0" w:space="0" w:color="auto" w:frame="1"/>
+        </w:rPr>
         <w:t>NO_</w:t>
       </w:r>
       <w:r>
@@ -213,7 +223,27 @@
           <w:szCs w:val="20"/>
           <w:bdr w:val="none" w:sz="0" w:space="0" w:color="auto" w:frame="1"/>
         </w:rPr>
-        <w:t xml:space="preserve">TECH_PROPOSAL'} </w:t>
+        <w:t>TECH_PROPOSAL</w:t>
+      </w:r>
+      <w:r>
+        <w:rPr>
+          <w:rFonts w:ascii="Consolas" w:eastAsia="Times New Roman" w:hAnsi="Consolas"/>
+          <w:color w:val="00B050"/>
+          <w:sz w:val="20"/>
+          <w:szCs w:val="20"/>
+          <w:bdr w:val="none" w:sz="0" w:space="0" w:color="auto" w:frame="1"/>
+        </w:rPr>
+        <w:t>`</w:t>
+      </w:r>
+      <w:r>
+        <w:rPr>
+          <w:rFonts w:ascii="Consolas" w:eastAsia="Times New Roman" w:hAnsi="Consolas"/>
+          <w:color w:val="00B050"/>
+          <w:sz w:val="20"/>
+          <w:szCs w:val="20"/>
+          <w:bdr w:val="none" w:sz="0" w:space="0" w:color="auto" w:frame="1"/>
+        </w:rPr>
+        <w:t xml:space="preserve">} </w:t>
       </w:r>
     </w:p>
     <w:p>
@@ -236,7 +266,47 @@
           <w:szCs w:val="20"/>
           <w:bdr w:val="none" w:sz="0" w:space="0" w:color="auto" w:frame="1"/>
         </w:rPr>
-        <w:t>{IF method === 'LPTA'}</w:t>
+        <w:t xml:space="preserve">{IF method === </w:t>
+      </w:r>
+      <w:r>
+        <w:rPr>
+          <w:rFonts w:ascii="Consolas" w:eastAsia="Times New Roman" w:hAnsi="Consolas"/>
+          <w:color w:val="92D050"/>
+          <w:sz w:val="20"/>
+          <w:szCs w:val="20"/>
+          <w:bdr w:val="none" w:sz="0" w:space="0" w:color="auto" w:frame="1"/>
+        </w:rPr>
+        <w:t>`</w:t>
+      </w:r>
+      <w:r>
+        <w:rPr>
+          <w:rFonts w:ascii="Consolas" w:eastAsia="Times New Roman" w:hAnsi="Consolas"/>
+          <w:color w:val="92D050"/>
+          <w:sz w:val="20"/>
+          <w:szCs w:val="20"/>
+          <w:bdr w:val="none" w:sz="0" w:space="0" w:color="auto" w:frame="1"/>
+        </w:rPr>
+        <w:t>LPTA</w:t>
+      </w:r>
+      <w:r>
+        <w:rPr>
+          <w:rFonts w:ascii="Consolas" w:eastAsia="Times New Roman" w:hAnsi="Consolas"/>
+          <w:color w:val="92D050"/>
+          <w:sz w:val="20"/>
+          <w:szCs w:val="20"/>
+          <w:bdr w:val="none" w:sz="0" w:space="0" w:color="auto" w:frame="1"/>
+        </w:rPr>
+        <w:t>`</w:t>
+      </w:r>
+      <w:r>
+        <w:rPr>
+          <w:rFonts w:ascii="Consolas" w:eastAsia="Times New Roman" w:hAnsi="Consolas"/>
+          <w:color w:val="92D050"/>
+          <w:sz w:val="20"/>
+          <w:szCs w:val="20"/>
+          <w:bdr w:val="none" w:sz="0" w:space="0" w:color="auto" w:frame="1"/>
+        </w:rPr>
+        <w:t>}</w:t>
       </w:r>
     </w:p>
     <w:p>
@@ -605,7 +675,47 @@
           <w:szCs w:val="20"/>
           <w:bdr w:val="none" w:sz="0" w:space="0" w:color="auto" w:frame="1"/>
         </w:rPr>
-        <w:t xml:space="preserve"> === 'TECH_PROPOSAL'} </w:t>
+        <w:t xml:space="preserve"> === </w:t>
+      </w:r>
+      <w:r>
+        <w:rPr>
+          <w:rFonts w:ascii="Consolas" w:eastAsia="Times New Roman" w:hAnsi="Consolas"/>
+          <w:color w:val="F79646" w:themeColor="accent6"/>
+          <w:sz w:val="20"/>
+          <w:szCs w:val="20"/>
+          <w:bdr w:val="none" w:sz="0" w:space="0" w:color="auto" w:frame="1"/>
+        </w:rPr>
+        <w:t>`</w:t>
+      </w:r>
+      <w:r>
+        <w:rPr>
+          <w:rFonts w:ascii="Consolas" w:eastAsia="Times New Roman" w:hAnsi="Consolas"/>
+          <w:color w:val="F79646" w:themeColor="accent6"/>
+          <w:sz w:val="20"/>
+          <w:szCs w:val="20"/>
+          <w:bdr w:val="none" w:sz="0" w:space="0" w:color="auto" w:frame="1"/>
+        </w:rPr>
+        <w:t>TECH_PROPOSAL</w:t>
+      </w:r>
+      <w:r>
+        <w:rPr>
+          <w:rFonts w:ascii="Consolas" w:eastAsia="Times New Roman" w:hAnsi="Consolas"/>
+          <w:color w:val="F79646" w:themeColor="accent6"/>
+          <w:sz w:val="20"/>
+          <w:szCs w:val="20"/>
+          <w:bdr w:val="none" w:sz="0" w:space="0" w:color="auto" w:frame="1"/>
+        </w:rPr>
+        <w:t>`</w:t>
+      </w:r>
+      <w:r>
+        <w:rPr>
+          <w:rFonts w:ascii="Consolas" w:eastAsia="Times New Roman" w:hAnsi="Consolas"/>
+          <w:color w:val="F79646" w:themeColor="accent6"/>
+          <w:sz w:val="20"/>
+          <w:szCs w:val="20"/>
+          <w:bdr w:val="none" w:sz="0" w:space="0" w:color="auto" w:frame="1"/>
+        </w:rPr>
+        <w:t xml:space="preserve">} </w:t>
       </w:r>
     </w:p>
     <w:p>
@@ -628,7 +738,47 @@
           <w:szCs w:val="20"/>
           <w:bdr w:val="none" w:sz="0" w:space="0" w:color="auto" w:frame="1"/>
         </w:rPr>
-        <w:t>{IF method === 'LPTA'}</w:t>
+        <w:t xml:space="preserve">{IF method === </w:t>
+      </w:r>
+      <w:r>
+        <w:rPr>
+          <w:rFonts w:ascii="Consolas" w:eastAsia="Times New Roman" w:hAnsi="Consolas"/>
+          <w:color w:val="4BACC6" w:themeColor="accent5"/>
+          <w:sz w:val="20"/>
+          <w:szCs w:val="20"/>
+          <w:bdr w:val="none" w:sz="0" w:space="0" w:color="auto" w:frame="1"/>
+        </w:rPr>
+        <w:t>`</w:t>
+      </w:r>
+      <w:r>
+        <w:rPr>
+          <w:rFonts w:ascii="Consolas" w:eastAsia="Times New Roman" w:hAnsi="Consolas"/>
+          <w:color w:val="4BACC6" w:themeColor="accent5"/>
+          <w:sz w:val="20"/>
+          <w:szCs w:val="20"/>
+          <w:bdr w:val="none" w:sz="0" w:space="0" w:color="auto" w:frame="1"/>
+        </w:rPr>
+        <w:t>LPTA</w:t>
+      </w:r>
+      <w:r>
+        <w:rPr>
+          <w:rFonts w:ascii="Consolas" w:eastAsia="Times New Roman" w:hAnsi="Consolas"/>
+          <w:color w:val="4BACC6" w:themeColor="accent5"/>
+          <w:sz w:val="20"/>
+          <w:szCs w:val="20"/>
+          <w:bdr w:val="none" w:sz="0" w:space="0" w:color="auto" w:frame="1"/>
+        </w:rPr>
+        <w:t>`</w:t>
+      </w:r>
+      <w:r>
+        <w:rPr>
+          <w:rFonts w:ascii="Consolas" w:eastAsia="Times New Roman" w:hAnsi="Consolas"/>
+          <w:color w:val="4BACC6" w:themeColor="accent5"/>
+          <w:sz w:val="20"/>
+          <w:szCs w:val="20"/>
+          <w:bdr w:val="none" w:sz="0" w:space="0" w:color="auto" w:frame="1"/>
+        </w:rPr>
+        <w:t>}</w:t>
       </w:r>
     </w:p>
     <w:p>
@@ -1018,7 +1168,47 @@
           <w:szCs w:val="20"/>
           <w:bdr w:val="none" w:sz="0" w:space="0" w:color="auto" w:frame="1"/>
         </w:rPr>
-        <w:t>IF method === ‘BVTO’}</w:t>
+        <w:t xml:space="preserve">IF method === </w:t>
+      </w:r>
+      <w:r>
+        <w:rPr>
+          <w:rFonts w:ascii="Consolas" w:eastAsia="Times New Roman" w:hAnsi="Consolas"/>
+          <w:color w:val="C0504D" w:themeColor="accent2"/>
+          <w:sz w:val="20"/>
+          <w:szCs w:val="20"/>
+          <w:bdr w:val="none" w:sz="0" w:space="0" w:color="auto" w:frame="1"/>
+        </w:rPr>
+        <w:t>`</w:t>
+      </w:r>
+      <w:r>
+        <w:rPr>
+          <w:rFonts w:ascii="Consolas" w:eastAsia="Times New Roman" w:hAnsi="Consolas"/>
+          <w:color w:val="C0504D" w:themeColor="accent2"/>
+          <w:sz w:val="20"/>
+          <w:szCs w:val="20"/>
+          <w:bdr w:val="none" w:sz="0" w:space="0" w:color="auto" w:frame="1"/>
+        </w:rPr>
+        <w:t>BVTO</w:t>
+      </w:r>
+      <w:r>
+        <w:rPr>
+          <w:rFonts w:ascii="Consolas" w:eastAsia="Times New Roman" w:hAnsi="Consolas"/>
+          <w:color w:val="C0504D" w:themeColor="accent2"/>
+          <w:sz w:val="20"/>
+          <w:szCs w:val="20"/>
+          <w:bdr w:val="none" w:sz="0" w:space="0" w:color="auto" w:frame="1"/>
+        </w:rPr>
+        <w:t>`</w:t>
+      </w:r>
+      <w:r>
+        <w:rPr>
+          <w:rFonts w:ascii="Consolas" w:eastAsia="Times New Roman" w:hAnsi="Consolas"/>
+          <w:color w:val="C0504D" w:themeColor="accent2"/>
+          <w:sz w:val="20"/>
+          <w:szCs w:val="20"/>
+          <w:bdr w:val="none" w:sz="0" w:space="0" w:color="auto" w:frame="1"/>
+        </w:rPr>
+        <w:t>}</w:t>
       </w:r>
     </w:p>
     <w:p>
@@ -1852,7 +2042,47 @@
           <w:szCs w:val="20"/>
           <w:bdr w:val="none" w:sz="0" w:space="0" w:color="auto" w:frame="1"/>
         </w:rPr>
-        <w:t xml:space="preserve"> === 'SET_LUMP_SUM'}</w:t>
+        <w:t xml:space="preserve"> === </w:t>
+      </w:r>
+      <w:r>
+        <w:rPr>
+          <w:rFonts w:ascii="Consolas" w:eastAsia="Times New Roman" w:hAnsi="Consolas"/>
+          <w:color w:val="8064A2" w:themeColor="accent4"/>
+          <w:sz w:val="20"/>
+          <w:szCs w:val="20"/>
+          <w:bdr w:val="none" w:sz="0" w:space="0" w:color="auto" w:frame="1"/>
+        </w:rPr>
+        <w:t>`</w:t>
+      </w:r>
+      <w:r>
+        <w:rPr>
+          <w:rFonts w:ascii="Consolas" w:eastAsia="Times New Roman" w:hAnsi="Consolas"/>
+          <w:color w:val="8064A2" w:themeColor="accent4"/>
+          <w:sz w:val="20"/>
+          <w:szCs w:val="20"/>
+          <w:bdr w:val="none" w:sz="0" w:space="0" w:color="auto" w:frame="1"/>
+        </w:rPr>
+        <w:t>SET_LUMP_SUM</w:t>
+      </w:r>
+      <w:r>
+        <w:rPr>
+          <w:rFonts w:ascii="Consolas" w:eastAsia="Times New Roman" w:hAnsi="Consolas"/>
+          <w:color w:val="8064A2" w:themeColor="accent4"/>
+          <w:sz w:val="20"/>
+          <w:szCs w:val="20"/>
+          <w:bdr w:val="none" w:sz="0" w:space="0" w:color="auto" w:frame="1"/>
+        </w:rPr>
+        <w:t>`</w:t>
+      </w:r>
+      <w:r>
+        <w:rPr>
+          <w:rFonts w:ascii="Consolas" w:eastAsia="Times New Roman" w:hAnsi="Consolas"/>
+          <w:color w:val="8064A2" w:themeColor="accent4"/>
+          <w:sz w:val="20"/>
+          <w:szCs w:val="20"/>
+          <w:bdr w:val="none" w:sz="0" w:space="0" w:color="auto" w:frame="1"/>
+        </w:rPr>
+        <w:t>}</w:t>
       </w:r>
     </w:p>
     <w:p>
@@ -1873,7 +2103,47 @@
           <w:szCs w:val="20"/>
           <w:bdr w:val="none" w:sz="0" w:space="0" w:color="auto" w:frame="1"/>
         </w:rPr>
-        <w:t>{IF method === ‘BEST_USE’}</w:t>
+        <w:t xml:space="preserve">{IF method === </w:t>
+      </w:r>
+      <w:r>
+        <w:rPr>
+          <w:rFonts w:ascii="Consolas" w:eastAsia="Times New Roman" w:hAnsi="Consolas"/>
+          <w:color w:val="4F81BD" w:themeColor="accent1"/>
+          <w:sz w:val="20"/>
+          <w:szCs w:val="20"/>
+          <w:bdr w:val="none" w:sz="0" w:space="0" w:color="auto" w:frame="1"/>
+        </w:rPr>
+        <w:t>`</w:t>
+      </w:r>
+      <w:r>
+        <w:rPr>
+          <w:rFonts w:ascii="Consolas" w:eastAsia="Times New Roman" w:hAnsi="Consolas"/>
+          <w:color w:val="4F81BD" w:themeColor="accent1"/>
+          <w:sz w:val="20"/>
+          <w:szCs w:val="20"/>
+          <w:bdr w:val="none" w:sz="0" w:space="0" w:color="auto" w:frame="1"/>
+        </w:rPr>
+        <w:t>BEST_USE</w:t>
+      </w:r>
+      <w:r>
+        <w:rPr>
+          <w:rFonts w:ascii="Consolas" w:eastAsia="Times New Roman" w:hAnsi="Consolas"/>
+          <w:color w:val="4F81BD" w:themeColor="accent1"/>
+          <w:sz w:val="20"/>
+          <w:szCs w:val="20"/>
+          <w:bdr w:val="none" w:sz="0" w:space="0" w:color="auto" w:frame="1"/>
+        </w:rPr>
+        <w:t>`</w:t>
+      </w:r>
+      <w:r>
+        <w:rPr>
+          <w:rFonts w:ascii="Consolas" w:eastAsia="Times New Roman" w:hAnsi="Consolas"/>
+          <w:color w:val="4F81BD" w:themeColor="accent1"/>
+          <w:sz w:val="20"/>
+          <w:szCs w:val="20"/>
+          <w:bdr w:val="none" w:sz="0" w:space="0" w:color="auto" w:frame="1"/>
+        </w:rPr>
+        <w:t>}</w:t>
       </w:r>
     </w:p>
     <w:p>
@@ -2295,7 +2565,43 @@
           <w:sz w:val="20"/>
           <w:szCs w:val="20"/>
         </w:rPr>
-        <w:t>{IF method === ‘LOWEST_RISK’}</w:t>
+        <w:t xml:space="preserve">{IF method === </w:t>
+      </w:r>
+      <w:r>
+        <w:rPr>
+          <w:rFonts w:ascii="Consolas" w:eastAsia="Times New Roman" w:hAnsi="Consolas" w:cs="Times New Roman"/>
+          <w:color w:val="984806" w:themeColor="accent6" w:themeShade="80"/>
+          <w:sz w:val="20"/>
+          <w:szCs w:val="20"/>
+        </w:rPr>
+        <w:t>`</w:t>
+      </w:r>
+      <w:r>
+        <w:rPr>
+          <w:rFonts w:ascii="Consolas" w:eastAsia="Times New Roman" w:hAnsi="Consolas" w:cs="Times New Roman"/>
+          <w:color w:val="984806" w:themeColor="accent6" w:themeShade="80"/>
+          <w:sz w:val="20"/>
+          <w:szCs w:val="20"/>
+        </w:rPr>
+        <w:t>LOWEST_RISK</w:t>
+      </w:r>
+      <w:r>
+        <w:rPr>
+          <w:rFonts w:ascii="Consolas" w:eastAsia="Times New Roman" w:hAnsi="Consolas" w:cs="Times New Roman"/>
+          <w:color w:val="984806" w:themeColor="accent6" w:themeShade="80"/>
+          <w:sz w:val="20"/>
+          <w:szCs w:val="20"/>
+        </w:rPr>
+        <w:t>`</w:t>
+      </w:r>
+      <w:r>
+        <w:rPr>
+          <w:rFonts w:ascii="Consolas" w:eastAsia="Times New Roman" w:hAnsi="Consolas" w:cs="Times New Roman"/>
+          <w:color w:val="984806" w:themeColor="accent6" w:themeShade="80"/>
+          <w:sz w:val="20"/>
+          <w:szCs w:val="20"/>
+        </w:rPr>
+        <w:t>}</w:t>
       </w:r>
     </w:p>
     <w:p>
@@ -2787,7 +3093,47 @@
           <w:szCs w:val="20"/>
           <w:bdr w:val="none" w:sz="0" w:space="0" w:color="auto" w:frame="1"/>
         </w:rPr>
-        <w:t xml:space="preserve"> === 'EQUAL_SET_LUMP_SUM'}</w:t>
+        <w:t xml:space="preserve"> === </w:t>
+      </w:r>
+      <w:r>
+        <w:rPr>
+          <w:rFonts w:ascii="Consolas" w:eastAsia="Times New Roman" w:hAnsi="Consolas"/>
+          <w:color w:val="00B050"/>
+          <w:sz w:val="20"/>
+          <w:szCs w:val="20"/>
+          <w:bdr w:val="none" w:sz="0" w:space="0" w:color="auto" w:frame="1"/>
+        </w:rPr>
+        <w:t>`</w:t>
+      </w:r>
+      <w:r>
+        <w:rPr>
+          <w:rFonts w:ascii="Consolas" w:eastAsia="Times New Roman" w:hAnsi="Consolas"/>
+          <w:color w:val="00B050"/>
+          <w:sz w:val="20"/>
+          <w:szCs w:val="20"/>
+          <w:bdr w:val="none" w:sz="0" w:space="0" w:color="auto" w:frame="1"/>
+        </w:rPr>
+        <w:t>EQUAL_SET_LUMP_SUM</w:t>
+      </w:r>
+      <w:r>
+        <w:rPr>
+          <w:rFonts w:ascii="Consolas" w:eastAsia="Times New Roman" w:hAnsi="Consolas"/>
+          <w:color w:val="00B050"/>
+          <w:sz w:val="20"/>
+          <w:szCs w:val="20"/>
+          <w:bdr w:val="none" w:sz="0" w:space="0" w:color="auto" w:frame="1"/>
+        </w:rPr>
+        <w:t>`</w:t>
+      </w:r>
+      <w:r>
+        <w:rPr>
+          <w:rFonts w:ascii="Consolas" w:eastAsia="Times New Roman" w:hAnsi="Consolas"/>
+          <w:color w:val="00B050"/>
+          <w:sz w:val="20"/>
+          <w:szCs w:val="20"/>
+          <w:bdr w:val="none" w:sz="0" w:space="0" w:color="auto" w:frame="1"/>
+        </w:rPr>
+        <w:t>}</w:t>
       </w:r>
     </w:p>
     <w:p>
@@ -2925,7 +3271,7 @@
           <w:szCs w:val="20"/>
           <w:bdr w:val="none" w:sz="0" w:space="0" w:color="auto" w:frame="1"/>
         </w:rPr>
-        <w:t xml:space="preserve"> === '</w:t>
+        <w:t xml:space="preserve"> === </w:t>
       </w:r>
       <w:r>
         <w:rPr>
@@ -2935,6 +3281,16 @@
           <w:szCs w:val="20"/>
           <w:bdr w:val="none" w:sz="0" w:space="0" w:color="auto" w:frame="1"/>
         </w:rPr>
+        <w:t>`</w:t>
+      </w:r>
+      <w:r>
+        <w:rPr>
+          <w:rFonts w:ascii="Consolas" w:eastAsia="Times New Roman" w:hAnsi="Consolas"/>
+          <w:color w:val="24292F"/>
+          <w:sz w:val="20"/>
+          <w:szCs w:val="20"/>
+          <w:bdr w:val="none" w:sz="0" w:space="0" w:color="auto" w:frame="1"/>
+        </w:rPr>
         <w:t>NO_TECH_PROPOSAL</w:t>
       </w:r>
       <w:r>
@@ -2945,7 +3301,17 @@
           <w:szCs w:val="20"/>
           <w:bdr w:val="none" w:sz="0" w:space="0" w:color="auto" w:frame="1"/>
         </w:rPr>
-        <w:t>'}</w:t>
+        <w:t>`</w:t>
+      </w:r>
+      <w:r>
+        <w:rPr>
+          <w:rFonts w:ascii="Consolas" w:eastAsia="Times New Roman" w:hAnsi="Consolas"/>
+          <w:color w:val="24292F"/>
+          <w:sz w:val="20"/>
+          <w:szCs w:val="20"/>
+          <w:bdr w:val="none" w:sz="0" w:space="0" w:color="auto" w:frame="1"/>
+        </w:rPr>
+        <w:t>}</w:t>
       </w:r>
     </w:p>
     <w:p>
@@ -3220,11 +3586,9 @@
           <w:szCs w:val="20"/>
           <w:bdr w:val="none" w:sz="0" w:space="0" w:color="auto" w:frame="1"/>
         </w:rPr>
-        <w:t xml:space="preserve"> === 'TECH_PROPOSAL'}</w:t>
-      </w:r>
-    </w:p>
-    <w:p>
-      <w:pPr>
+        <w:t xml:space="preserve"> === </w:t>
+      </w:r>
+      <w:r>
         <w:rPr>
           <w:rFonts w:ascii="Consolas" w:eastAsia="Times New Roman" w:hAnsi="Consolas"/>
           <w:color w:val="24292F"/>
@@ -3232,7 +3596,8 @@
           <w:szCs w:val="20"/>
           <w:bdr w:val="none" w:sz="0" w:space="0" w:color="auto" w:frame="1"/>
         </w:rPr>
-      </w:pPr>
+        <w:t>`</w:t>
+      </w:r>
       <w:r>
         <w:rPr>
           <w:rFonts w:ascii="Consolas" w:eastAsia="Times New Roman" w:hAnsi="Consolas"/>
@@ -3241,6 +3606,58 @@
           <w:szCs w:val="20"/>
           <w:bdr w:val="none" w:sz="0" w:space="0" w:color="auto" w:frame="1"/>
         </w:rPr>
+        <w:t>TECH_PROPOSAL</w:t>
+      </w:r>
+      <w:r>
+        <w:rPr>
+          <w:rFonts w:ascii="Consolas" w:eastAsia="Times New Roman" w:hAnsi="Consolas"/>
+          <w:color w:val="24292F"/>
+          <w:sz w:val="20"/>
+          <w:szCs w:val="20"/>
+          <w:bdr w:val="none" w:sz="0" w:space="0" w:color="auto" w:frame="1"/>
+        </w:rPr>
+        <w:t>`</w:t>
+      </w:r>
+      <w:r>
+        <w:rPr>
+          <w:rFonts w:ascii="Consolas" w:eastAsia="Times New Roman" w:hAnsi="Consolas"/>
+          <w:color w:val="24292F"/>
+          <w:sz w:val="20"/>
+          <w:szCs w:val="20"/>
+          <w:bdr w:val="none" w:sz="0" w:space="0" w:color="auto" w:frame="1"/>
+        </w:rPr>
+        <w:t>}</w:t>
+      </w:r>
+    </w:p>
+    <w:p>
+      <w:pPr>
+        <w:rPr>
+          <w:rFonts w:ascii="Consolas" w:eastAsia="Times New Roman" w:hAnsi="Consolas"/>
+          <w:color w:val="24292F"/>
+          <w:sz w:val="20"/>
+          <w:szCs w:val="20"/>
+          <w:bdr w:val="none" w:sz="0" w:space="0" w:color="auto" w:frame="1"/>
+        </w:rPr>
+      </w:pPr>
+    </w:p>
+    <w:p>
+      <w:pPr>
+        <w:rPr>
+          <w:rFonts w:ascii="Consolas" w:eastAsia="Times New Roman" w:hAnsi="Consolas"/>
+          <w:color w:val="24292F"/>
+          <w:sz w:val="20"/>
+          <w:szCs w:val="20"/>
+          <w:bdr w:val="none" w:sz="0" w:space="0" w:color="auto" w:frame="1"/>
+        </w:rPr>
+      </w:pPr>
+      <w:r>
+        <w:rPr>
+          <w:rFonts w:ascii="Consolas" w:eastAsia="Times New Roman" w:hAnsi="Consolas"/>
+          <w:color w:val="24292F"/>
+          <w:sz w:val="20"/>
+          <w:szCs w:val="20"/>
+          <w:bdr w:val="none" w:sz="0" w:space="0" w:color="auto" w:frame="1"/>
+        </w:rPr>
         <w:t>{</w:t>
       </w:r>
       <w:r>
@@ -3271,7 +3688,7 @@
           <w:szCs w:val="20"/>
           <w:bdr w:val="none" w:sz="0" w:space="0" w:color="auto" w:frame="1"/>
         </w:rPr>
-        <w:t xml:space="preserve"> === '</w:t>
+        <w:t xml:space="preserve"> === </w:t>
       </w:r>
       <w:r>
         <w:rPr>
@@ -3281,6 +3698,16 @@
           <w:szCs w:val="20"/>
           <w:bdr w:val="none" w:sz="0" w:space="0" w:color="auto" w:frame="1"/>
         </w:rPr>
+        <w:t>`</w:t>
+      </w:r>
+      <w:r>
+        <w:rPr>
+          <w:rFonts w:ascii="Consolas" w:eastAsia="Times New Roman" w:hAnsi="Consolas"/>
+          <w:color w:val="24292F"/>
+          <w:sz w:val="20"/>
+          <w:szCs w:val="20"/>
+          <w:bdr w:val="none" w:sz="0" w:space="0" w:color="auto" w:frame="1"/>
+        </w:rPr>
         <w:t>LPTA</w:t>
       </w:r>
       <w:r>
@@ -3291,7 +3718,7 @@
           <w:szCs w:val="20"/>
           <w:bdr w:val="none" w:sz="0" w:space="0" w:color="auto" w:frame="1"/>
         </w:rPr>
-        <w:t>'</w:t>
+        <w:t>`</w:t>
       </w:r>
       <w:r>
         <w:rPr>
@@ -3548,7 +3975,51 @@
           <w:highlight w:val="darkGray"/>
           <w:bdr w:val="none" w:sz="0" w:space="0" w:color="auto" w:frame="1"/>
         </w:rPr>
-        <w:t>{IF method === ‘BVTO’}</w:t>
+        <w:t xml:space="preserve">{IF method === </w:t>
+      </w:r>
+      <w:r>
+        <w:rPr>
+          <w:rFonts w:ascii="Consolas" w:eastAsia="Times New Roman" w:hAnsi="Consolas"/>
+          <w:color w:val="24292F"/>
+          <w:sz w:val="20"/>
+          <w:szCs w:val="20"/>
+          <w:highlight w:val="darkGray"/>
+          <w:bdr w:val="none" w:sz="0" w:space="0" w:color="auto" w:frame="1"/>
+        </w:rPr>
+        <w:t>`</w:t>
+      </w:r>
+      <w:r>
+        <w:rPr>
+          <w:rFonts w:ascii="Consolas" w:eastAsia="Times New Roman" w:hAnsi="Consolas"/>
+          <w:color w:val="24292F"/>
+          <w:sz w:val="20"/>
+          <w:szCs w:val="20"/>
+          <w:highlight w:val="darkGray"/>
+          <w:bdr w:val="none" w:sz="0" w:space="0" w:color="auto" w:frame="1"/>
+        </w:rPr>
+        <w:t>BVTO</w:t>
+      </w:r>
+      <w:r>
+        <w:rPr>
+          <w:rFonts w:ascii="Consolas" w:eastAsia="Times New Roman" w:hAnsi="Consolas"/>
+          <w:color w:val="24292F"/>
+          <w:sz w:val="20"/>
+          <w:szCs w:val="20"/>
+          <w:highlight w:val="darkGray"/>
+          <w:bdr w:val="none" w:sz="0" w:space="0" w:color="auto" w:frame="1"/>
+        </w:rPr>
+        <w:t>`</w:t>
+      </w:r>
+      <w:r>
+        <w:rPr>
+          <w:rFonts w:ascii="Consolas" w:eastAsia="Times New Roman" w:hAnsi="Consolas"/>
+          <w:color w:val="24292F"/>
+          <w:sz w:val="20"/>
+          <w:szCs w:val="20"/>
+          <w:highlight w:val="darkGray"/>
+          <w:bdr w:val="none" w:sz="0" w:space="0" w:color="auto" w:frame="1"/>
+        </w:rPr>
+        <w:t>}</w:t>
       </w:r>
     </w:p>
     <w:p>
@@ -4145,7 +4616,7 @@
           <w:szCs w:val="20"/>
           <w:bdr w:val="none" w:sz="0" w:space="0" w:color="auto" w:frame="1"/>
         </w:rPr>
-        <w:t xml:space="preserve"> === '</w:t>
+        <w:t xml:space="preserve"> === </w:t>
       </w:r>
       <w:r>
         <w:rPr>
@@ -4155,6 +4626,16 @@
           <w:szCs w:val="20"/>
           <w:bdr w:val="none" w:sz="0" w:space="0" w:color="auto" w:frame="1"/>
         </w:rPr>
+        <w:t>`</w:t>
+      </w:r>
+      <w:r>
+        <w:rPr>
+          <w:rFonts w:ascii="Consolas" w:eastAsia="Times New Roman" w:hAnsi="Consolas"/>
+          <w:color w:val="24292F"/>
+          <w:sz w:val="20"/>
+          <w:szCs w:val="20"/>
+          <w:bdr w:val="none" w:sz="0" w:space="0" w:color="auto" w:frame="1"/>
+        </w:rPr>
         <w:t>SET_LUMP_SUM</w:t>
       </w:r>
       <w:r>
@@ -4165,8 +4646,29 @@
           <w:szCs w:val="20"/>
           <w:bdr w:val="none" w:sz="0" w:space="0" w:color="auto" w:frame="1"/>
         </w:rPr>
-        <w:t>'}</w:t>
-      </w:r>
+        <w:t>`</w:t>
+      </w:r>
+      <w:r>
+        <w:rPr>
+          <w:rFonts w:ascii="Consolas" w:eastAsia="Times New Roman" w:hAnsi="Consolas"/>
+          <w:color w:val="24292F"/>
+          <w:sz w:val="20"/>
+          <w:szCs w:val="20"/>
+          <w:bdr w:val="none" w:sz="0" w:space="0" w:color="auto" w:frame="1"/>
+        </w:rPr>
+        <w:t>}</w:t>
+      </w:r>
+    </w:p>
+    <w:p>
+      <w:pPr>
+        <w:rPr>
+          <w:rFonts w:ascii="Consolas" w:eastAsia="Times New Roman" w:hAnsi="Consolas"/>
+          <w:color w:val="24292F"/>
+          <w:sz w:val="20"/>
+          <w:szCs w:val="20"/>
+          <w:bdr w:val="none" w:sz="0" w:space="0" w:color="auto" w:frame="1"/>
+        </w:rPr>
+      </w:pPr>
     </w:p>
     <w:p>
       <w:pPr>

</xml_diff>

<commit_message>
Update eval-plan-template with minor formatting adjustments
Ticket:AT-8374
</commit_message>
<xml_diff>
--- a/document-generation/templates/eval-plan-template.docx
+++ b/document-generation/templates/eval-plan-template.docx
@@ -45,15 +45,14 @@
           <w:rFonts w:ascii="Times New Roman" w:eastAsia="Times New Roman" w:hAnsi="Times New Roman" w:cs="Times New Roman"/>
           <w:b/>
         </w:rPr>
-        <w:t xml:space="preserve">Task Order </w:t>
-      </w:r>
-      <w:proofErr w:type="gramStart"/>
+        <w:t>Task Order Title:</w:t>
+      </w:r>
       <w:r>
         <w:rPr>
           <w:rFonts w:ascii="Times New Roman" w:eastAsia="Times New Roman" w:hAnsi="Times New Roman" w:cs="Times New Roman"/>
           <w:b/>
         </w:rPr>
-        <w:t>Title:</w:t>
+        <w:t xml:space="preserve"> </w:t>
       </w:r>
       <w:r>
         <w:rPr>
@@ -63,7 +62,6 @@
         <w:t>{</w:t>
       </w:r>
       <w:proofErr w:type="spellStart"/>
-      <w:proofErr w:type="gramEnd"/>
       <w:r>
         <w:rPr>
           <w:rFonts w:ascii="Times New Roman" w:eastAsia="Times New Roman" w:hAnsi="Times New Roman" w:cs="Times New Roman"/>
@@ -129,24 +127,50 @@
           <w:i/>
           <w:color w:val="0000FF"/>
         </w:rPr>
-        <w:t>sourceSelection</w:t>
-      </w:r>
-      <w:proofErr w:type="spellEnd"/>
+        <w:t>formattedS</w:t>
+      </w:r>
       <w:r>
         <w:rPr>
           <w:rFonts w:ascii="Times New Roman" w:eastAsia="Times New Roman" w:hAnsi="Times New Roman" w:cs="Times New Roman"/>
           <w:i/>
           <w:color w:val="0000FF"/>
         </w:rPr>
-        <w:t>} – {</w:t>
-      </w:r>
+        <w:t>ourceSelection</w:t>
+      </w:r>
+      <w:proofErr w:type="spellEnd"/>
       <w:r>
         <w:rPr>
           <w:rFonts w:ascii="Times New Roman" w:eastAsia="Times New Roman" w:hAnsi="Times New Roman" w:cs="Times New Roman"/>
           <w:i/>
           <w:color w:val="0000FF"/>
         </w:rPr>
-        <w:t>method}</w:t>
+        <w:t>}{</w:t>
+      </w:r>
+      <w:proofErr w:type="spellStart"/>
+      <w:r>
+        <w:rPr>
+          <w:rFonts w:ascii="Times New Roman" w:eastAsia="Times New Roman" w:hAnsi="Times New Roman" w:cs="Times New Roman"/>
+          <w:i/>
+          <w:color w:val="0000FF"/>
+        </w:rPr>
+        <w:t>formattedM</w:t>
+      </w:r>
+      <w:r>
+        <w:rPr>
+          <w:rFonts w:ascii="Times New Roman" w:eastAsia="Times New Roman" w:hAnsi="Times New Roman" w:cs="Times New Roman"/>
+          <w:i/>
+          <w:color w:val="0000FF"/>
+        </w:rPr>
+        <w:t>ethod</w:t>
+      </w:r>
+      <w:proofErr w:type="spellEnd"/>
+      <w:r>
+        <w:rPr>
+          <w:rFonts w:ascii="Times New Roman" w:eastAsia="Times New Roman" w:hAnsi="Times New Roman" w:cs="Times New Roman"/>
+          <w:i/>
+          <w:color w:val="0000FF"/>
+        </w:rPr>
+        <w:t>}</w:t>
       </w:r>
     </w:p>
     <w:p>
@@ -3209,12 +3233,60 @@
     </w:p>
     <w:p>
       <w:pPr>
+        <w:rPr>
+          <w:rFonts w:ascii="Consolas" w:eastAsia="Times New Roman" w:hAnsi="Consolas"/>
+          <w:color w:val="24292F"/>
+          <w:sz w:val="20"/>
+          <w:szCs w:val="20"/>
+          <w:bdr w:val="none" w:sz="0" w:space="0" w:color="auto" w:frame="1"/>
+        </w:rPr>
+      </w:pPr>
+      <w:r>
+        <w:rPr>
+          <w:rFonts w:ascii="Consolas" w:eastAsia="Times New Roman" w:hAnsi="Consolas"/>
+          <w:color w:val="24292F"/>
+          <w:sz w:val="20"/>
+          <w:szCs w:val="20"/>
+          <w:bdr w:val="none" w:sz="0" w:space="0" w:color="auto" w:frame="1"/>
+        </w:rPr>
+        <w:t xml:space="preserve">{IF </w:t>
+      </w:r>
+      <w:r>
+        <w:rPr>
+          <w:rFonts w:ascii="Consolas" w:eastAsia="Times New Roman" w:hAnsi="Consolas"/>
+          <w:color w:val="24292F"/>
+          <w:sz w:val="20"/>
+          <w:szCs w:val="20"/>
+          <w:bdr w:val="none" w:sz="0" w:space="0" w:color="auto" w:frame="1"/>
+        </w:rPr>
+        <w:t>method</w:t>
+      </w:r>
+      <w:r>
+        <w:rPr>
+          <w:rFonts w:ascii="Consolas" w:eastAsia="Times New Roman" w:hAnsi="Consolas"/>
+          <w:color w:val="24292F"/>
+          <w:sz w:val="20"/>
+          <w:szCs w:val="20"/>
+          <w:bdr w:val="none" w:sz="0" w:space="0" w:color="auto" w:frame="1"/>
+        </w:rPr>
+        <w:t>}</w:t>
+      </w:r>
+    </w:p>
+    <w:p>
+      <w:pPr>
         <w:jc w:val="center"/>
         <w:rPr>
           <w:rFonts w:ascii="Times New Roman" w:eastAsia="Times New Roman" w:hAnsi="Times New Roman" w:cs="Times New Roman"/>
           <w:b/>
         </w:rPr>
       </w:pPr>
+      <w:r>
+        <w:rPr>
+          <w:rFonts w:ascii="Times New Roman" w:eastAsia="Times New Roman" w:hAnsi="Times New Roman" w:cs="Times New Roman"/>
+          <w:b/>
+        </w:rPr>
+        <w:t>Evaluation Tables:</w:t>
+      </w:r>
     </w:p>
     <w:p>
       <w:pPr>
@@ -3223,13 +3295,6 @@
           <w:rFonts w:ascii="Times New Roman" w:eastAsia="Times New Roman" w:hAnsi="Times New Roman" w:cs="Times New Roman"/>
         </w:rPr>
       </w:pPr>
-      <w:r>
-        <w:rPr>
-          <w:rFonts w:ascii="Times New Roman" w:eastAsia="Times New Roman" w:hAnsi="Times New Roman" w:cs="Times New Roman"/>
-          <w:b/>
-        </w:rPr>
-        <w:t>Evaluation Tables:</w:t>
-      </w:r>
     </w:p>
     <w:p>
       <w:pPr>
@@ -3249,6 +3314,27 @@
           <w:szCs w:val="20"/>
           <w:bdr w:val="none" w:sz="0" w:space="0" w:color="auto" w:frame="1"/>
         </w:rPr>
+        <w:t>{END-IF}</w:t>
+      </w:r>
+    </w:p>
+    <w:p>
+      <w:pPr>
+        <w:rPr>
+          <w:rFonts w:ascii="Consolas" w:eastAsia="Times New Roman" w:hAnsi="Consolas"/>
+          <w:color w:val="24292F"/>
+          <w:sz w:val="20"/>
+          <w:szCs w:val="20"/>
+          <w:bdr w:val="none" w:sz="0" w:space="0" w:color="auto" w:frame="1"/>
+        </w:rPr>
+      </w:pPr>
+      <w:r>
+        <w:rPr>
+          <w:rFonts w:ascii="Consolas" w:eastAsia="Times New Roman" w:hAnsi="Consolas"/>
+          <w:color w:val="24292F"/>
+          <w:sz w:val="20"/>
+          <w:szCs w:val="20"/>
+          <w:bdr w:val="none" w:sz="0" w:space="0" w:color="auto" w:frame="1"/>
+        </w:rPr>
         <w:t xml:space="preserve">{IF </w:t>
       </w:r>
       <w:proofErr w:type="spellStart"/>
@@ -3313,15 +3399,6 @@
         </w:rPr>
         <w:t>}</w:t>
       </w:r>
-    </w:p>
-    <w:p>
-      <w:pPr>
-        <w:ind w:left="1080"/>
-        <w:rPr>
-          <w:rFonts w:ascii="Times New Roman" w:eastAsia="Times New Roman" w:hAnsi="Times New Roman" w:cs="Times New Roman"/>
-          <w:highlight w:val="cyan"/>
-        </w:rPr>
-      </w:pPr>
     </w:p>
     <w:tbl>
       <w:tblPr>
@@ -3543,11 +3620,18 @@
           <w:sz w:val="20"/>
           <w:szCs w:val="20"/>
         </w:rPr>
-        <w:t>{END-IF}</w:t>
-      </w:r>
-    </w:p>
-    <w:p>
-      <w:pPr>
+        <w:t>{END-</w:t>
+      </w:r>
+      <w:proofErr w:type="gramStart"/>
+      <w:r>
+        <w:rPr>
+          <w:rFonts w:ascii="Consolas" w:eastAsia="Times New Roman" w:hAnsi="Consolas" w:cs="Times New Roman"/>
+          <w:sz w:val="20"/>
+          <w:szCs w:val="20"/>
+        </w:rPr>
+        <w:t>IF}</w:t>
+      </w:r>
+      <w:r>
         <w:rPr>
           <w:rFonts w:ascii="Consolas" w:eastAsia="Times New Roman" w:hAnsi="Consolas"/>
           <w:color w:val="24292F"/>
@@ -3555,7 +3639,9 @@
           <w:szCs w:val="20"/>
           <w:bdr w:val="none" w:sz="0" w:space="0" w:color="auto" w:frame="1"/>
         </w:rPr>
-      </w:pPr>
+        <w:t>{</w:t>
+      </w:r>
+      <w:proofErr w:type="gramEnd"/>
       <w:r>
         <w:rPr>
           <w:rFonts w:ascii="Consolas" w:eastAsia="Times New Roman" w:hAnsi="Consolas"/>
@@ -3564,7 +3650,7 @@
           <w:szCs w:val="20"/>
           <w:bdr w:val="none" w:sz="0" w:space="0" w:color="auto" w:frame="1"/>
         </w:rPr>
-        <w:t xml:space="preserve">{IF </w:t>
+        <w:t xml:space="preserve">IF </w:t>
       </w:r>
       <w:proofErr w:type="spellStart"/>
       <w:r>
@@ -3628,28 +3714,6 @@
         </w:rPr>
         <w:t>}</w:t>
       </w:r>
-    </w:p>
-    <w:p>
-      <w:pPr>
-        <w:rPr>
-          <w:rFonts w:ascii="Consolas" w:eastAsia="Times New Roman" w:hAnsi="Consolas"/>
-          <w:color w:val="24292F"/>
-          <w:sz w:val="20"/>
-          <w:szCs w:val="20"/>
-          <w:bdr w:val="none" w:sz="0" w:space="0" w:color="auto" w:frame="1"/>
-        </w:rPr>
-      </w:pPr>
-    </w:p>
-    <w:p>
-      <w:pPr>
-        <w:rPr>
-          <w:rFonts w:ascii="Consolas" w:eastAsia="Times New Roman" w:hAnsi="Consolas"/>
-          <w:color w:val="24292F"/>
-          <w:sz w:val="20"/>
-          <w:szCs w:val="20"/>
-          <w:bdr w:val="none" w:sz="0" w:space="0" w:color="auto" w:frame="1"/>
-        </w:rPr>
-      </w:pPr>
       <w:r>
         <w:rPr>
           <w:rFonts w:ascii="Consolas" w:eastAsia="Times New Roman" w:hAnsi="Consolas"/>
@@ -3934,9 +3998,7 @@
           <w:bdr w:val="none" w:sz="0" w:space="0" w:color="auto" w:frame="1"/>
         </w:rPr>
       </w:pPr>
-    </w:p>
-    <w:p>
-      <w:pPr>
+      <w:r>
         <w:rPr>
           <w:rFonts w:ascii="Consolas" w:eastAsia="Times New Roman" w:hAnsi="Consolas"/>
           <w:color w:val="24292F"/>
@@ -3944,7 +4006,9 @@
           <w:szCs w:val="20"/>
           <w:bdr w:val="none" w:sz="0" w:space="0" w:color="auto" w:frame="1"/>
         </w:rPr>
-      </w:pPr>
+        <w:t>{END-</w:t>
+      </w:r>
+      <w:proofErr w:type="gramStart"/>
       <w:r>
         <w:rPr>
           <w:rFonts w:ascii="Consolas" w:eastAsia="Times New Roman" w:hAnsi="Consolas"/>
@@ -3953,19 +4017,20 @@
           <w:szCs w:val="20"/>
           <w:bdr w:val="none" w:sz="0" w:space="0" w:color="auto" w:frame="1"/>
         </w:rPr>
-        <w:t>{END-IF}</w:t>
-      </w:r>
-    </w:p>
-    <w:p>
-      <w:pPr>
+        <w:t>IF}</w:t>
+      </w:r>
+      <w:r>
         <w:rPr>
           <w:rFonts w:ascii="Consolas" w:eastAsia="Times New Roman" w:hAnsi="Consolas"/>
           <w:color w:val="24292F"/>
           <w:sz w:val="20"/>
           <w:szCs w:val="20"/>
-          <w:bdr w:val="none" w:sz="0" w:space="0" w:color="auto" w:frame="1"/>
-        </w:rPr>
-      </w:pPr>
+          <w:highlight w:val="darkGray"/>
+          <w:bdr w:val="none" w:sz="0" w:space="0" w:color="auto" w:frame="1"/>
+        </w:rPr>
+        <w:t>{</w:t>
+      </w:r>
+      <w:proofErr w:type="gramEnd"/>
       <w:r>
         <w:rPr>
           <w:rFonts w:ascii="Consolas" w:eastAsia="Times New Roman" w:hAnsi="Consolas"/>
@@ -3975,7 +4040,7 @@
           <w:highlight w:val="darkGray"/>
           <w:bdr w:val="none" w:sz="0" w:space="0" w:color="auto" w:frame="1"/>
         </w:rPr>
-        <w:t xml:space="preserve">{IF method === </w:t>
+        <w:t xml:space="preserve">IF method === </w:t>
       </w:r>
       <w:r>
         <w:rPr>
@@ -4021,17 +4086,6 @@
         </w:rPr>
         <w:t>}</w:t>
       </w:r>
-    </w:p>
-    <w:p>
-      <w:pPr>
-        <w:spacing w:line="276" w:lineRule="auto"/>
-        <w:jc w:val="center"/>
-        <w:rPr>
-          <w:rFonts w:ascii="Times New Roman" w:eastAsia="Times New Roman" w:hAnsi="Times New Roman" w:cs="Times New Roman"/>
-          <w:i/>
-          <w:highlight w:val="cyan"/>
-        </w:rPr>
-      </w:pPr>
     </w:p>
     <w:tbl>
       <w:tblPr>
@@ -4253,7 +4307,6 @@
                 <w:b/>
                 <w:color w:val="FFFFFF"/>
               </w:rPr>
-              <w:lastRenderedPageBreak/>
               <w:t>Purple</w:t>
             </w:r>
           </w:p>
@@ -4322,6 +4375,7 @@
                 <w:b/>
                 <w:highlight w:val="green"/>
               </w:rPr>
+              <w:lastRenderedPageBreak/>
               <w:t>Green</w:t>
             </w:r>
           </w:p>
@@ -4518,16 +4572,6 @@
     </w:tbl>
     <w:p>
       <w:pPr>
-        <w:spacing w:line="276" w:lineRule="auto"/>
-        <w:rPr>
-          <w:rFonts w:ascii="Times New Roman" w:eastAsia="Times New Roman" w:hAnsi="Times New Roman" w:cs="Times New Roman"/>
-          <w:i/>
-          <w:highlight w:val="cyan"/>
-        </w:rPr>
-      </w:pPr>
-    </w:p>
-    <w:p>
-      <w:pPr>
         <w:rPr>
           <w:rFonts w:ascii="Consolas" w:eastAsia="Times New Roman" w:hAnsi="Consolas"/>
           <w:color w:val="24292F"/>
@@ -4544,11 +4588,10 @@
           <w:szCs w:val="20"/>
           <w:bdr w:val="none" w:sz="0" w:space="0" w:color="auto" w:frame="1"/>
         </w:rPr>
-        <w:t>{END-IF}</w:t>
-      </w:r>
-    </w:p>
-    <w:p>
-      <w:pPr>
+        <w:t>{END-</w:t>
+      </w:r>
+      <w:proofErr w:type="gramStart"/>
+      <w:r>
         <w:rPr>
           <w:rFonts w:ascii="Consolas" w:eastAsia="Times New Roman" w:hAnsi="Consolas"/>
           <w:color w:val="24292F"/>
@@ -4556,7 +4599,9 @@
           <w:szCs w:val="20"/>
           <w:bdr w:val="none" w:sz="0" w:space="0" w:color="auto" w:frame="1"/>
         </w:rPr>
-      </w:pPr>
+        <w:t>IF}{</w:t>
+      </w:r>
+      <w:proofErr w:type="gramEnd"/>
       <w:r>
         <w:rPr>
           <w:rFonts w:ascii="Consolas" w:eastAsia="Times New Roman" w:hAnsi="Consolas"/>
@@ -4565,19 +4610,9 @@
           <w:szCs w:val="20"/>
           <w:bdr w:val="none" w:sz="0" w:space="0" w:color="auto" w:frame="1"/>
         </w:rPr>
-        <w:t>{END-IF}</w:t>
-      </w:r>
-    </w:p>
-    <w:p>
-      <w:pPr>
-        <w:rPr>
-          <w:rFonts w:ascii="Times New Roman" w:eastAsia="Times New Roman" w:hAnsi="Times New Roman" w:cs="Times New Roman"/>
-          <w:highlight w:val="cyan"/>
-        </w:rPr>
-      </w:pPr>
-    </w:p>
-    <w:p>
-      <w:pPr>
+        <w:t>END-IF}</w:t>
+      </w:r>
+      <w:r>
         <w:rPr>
           <w:rFonts w:ascii="Consolas" w:eastAsia="Times New Roman" w:hAnsi="Consolas"/>
           <w:color w:val="24292F"/>
@@ -4585,7 +4620,9 @@
           <w:szCs w:val="20"/>
           <w:bdr w:val="none" w:sz="0" w:space="0" w:color="auto" w:frame="1"/>
         </w:rPr>
-      </w:pPr>
+        <w:t xml:space="preserve">{IF </w:t>
+      </w:r>
+      <w:proofErr w:type="spellStart"/>
       <w:r>
         <w:rPr>
           <w:rFonts w:ascii="Consolas" w:eastAsia="Times New Roman" w:hAnsi="Consolas"/>
@@ -4594,9 +4631,9 @@
           <w:szCs w:val="20"/>
           <w:bdr w:val="none" w:sz="0" w:space="0" w:color="auto" w:frame="1"/>
         </w:rPr>
-        <w:t xml:space="preserve">{IF </w:t>
-      </w:r>
-      <w:proofErr w:type="spellStart"/>
+        <w:t>sourceSelection</w:t>
+      </w:r>
+      <w:proofErr w:type="spellEnd"/>
       <w:r>
         <w:rPr>
           <w:rFonts w:ascii="Consolas" w:eastAsia="Times New Roman" w:hAnsi="Consolas"/>
@@ -4605,9 +4642,8 @@
           <w:szCs w:val="20"/>
           <w:bdr w:val="none" w:sz="0" w:space="0" w:color="auto" w:frame="1"/>
         </w:rPr>
-        <w:t>sourceSelection</w:t>
-      </w:r>
-      <w:proofErr w:type="spellEnd"/>
+        <w:t xml:space="preserve"> === </w:t>
+      </w:r>
       <w:r>
         <w:rPr>
           <w:rFonts w:ascii="Consolas" w:eastAsia="Times New Roman" w:hAnsi="Consolas"/>
@@ -4616,7 +4652,7 @@
           <w:szCs w:val="20"/>
           <w:bdr w:val="none" w:sz="0" w:space="0" w:color="auto" w:frame="1"/>
         </w:rPr>
-        <w:t xml:space="preserve"> === </w:t>
+        <w:t>`</w:t>
       </w:r>
       <w:r>
         <w:rPr>
@@ -4626,6 +4662,16 @@
           <w:szCs w:val="20"/>
           <w:bdr w:val="none" w:sz="0" w:space="0" w:color="auto" w:frame="1"/>
         </w:rPr>
+        <w:t>SET_LUMP_SUM</w:t>
+      </w:r>
+      <w:r>
+        <w:rPr>
+          <w:rFonts w:ascii="Consolas" w:eastAsia="Times New Roman" w:hAnsi="Consolas"/>
+          <w:color w:val="24292F"/>
+          <w:sz w:val="20"/>
+          <w:szCs w:val="20"/>
+          <w:bdr w:val="none" w:sz="0" w:space="0" w:color="auto" w:frame="1"/>
+        </w:rPr>
         <w:t>`</w:t>
       </w:r>
       <w:r>
@@ -4636,47 +4682,8 @@
           <w:szCs w:val="20"/>
           <w:bdr w:val="none" w:sz="0" w:space="0" w:color="auto" w:frame="1"/>
         </w:rPr>
-        <w:t>SET_LUMP_SUM</w:t>
-      </w:r>
-      <w:r>
-        <w:rPr>
-          <w:rFonts w:ascii="Consolas" w:eastAsia="Times New Roman" w:hAnsi="Consolas"/>
-          <w:color w:val="24292F"/>
-          <w:sz w:val="20"/>
-          <w:szCs w:val="20"/>
-          <w:bdr w:val="none" w:sz="0" w:space="0" w:color="auto" w:frame="1"/>
-        </w:rPr>
-        <w:t>`</w:t>
-      </w:r>
-      <w:r>
-        <w:rPr>
-          <w:rFonts w:ascii="Consolas" w:eastAsia="Times New Roman" w:hAnsi="Consolas"/>
-          <w:color w:val="24292F"/>
-          <w:sz w:val="20"/>
-          <w:szCs w:val="20"/>
-          <w:bdr w:val="none" w:sz="0" w:space="0" w:color="auto" w:frame="1"/>
-        </w:rPr>
         <w:t>}</w:t>
       </w:r>
-    </w:p>
-    <w:p>
-      <w:pPr>
-        <w:rPr>
-          <w:rFonts w:ascii="Consolas" w:eastAsia="Times New Roman" w:hAnsi="Consolas"/>
-          <w:color w:val="24292F"/>
-          <w:sz w:val="20"/>
-          <w:szCs w:val="20"/>
-          <w:bdr w:val="none" w:sz="0" w:space="0" w:color="auto" w:frame="1"/>
-        </w:rPr>
-      </w:pPr>
-    </w:p>
-    <w:p>
-      <w:pPr>
-        <w:rPr>
-          <w:rFonts w:ascii="Times New Roman" w:eastAsia="Times New Roman" w:hAnsi="Times New Roman" w:cs="Times New Roman"/>
-          <w:highlight w:val="cyan"/>
-        </w:rPr>
-      </w:pPr>
     </w:p>
     <w:tbl>
       <w:tblPr>

</xml_diff>

<commit_message>
Update eval-plan-template generation to reduce repitiion in SET_LUMP_SUM
Ticket:AT-8374
</commit_message>
<xml_diff>
--- a/document-generation/templates/eval-plan-template.docx
+++ b/document-generation/templates/eval-plan-template.docx
@@ -1898,56 +1898,6 @@
           <w:bdr w:val="none" w:sz="0" w:space="0" w:color="auto" w:frame="1"/>
         </w:rPr>
       </w:pPr>
-      <w:r>
-        <w:rPr>
-          <w:rFonts w:ascii="Consolas" w:eastAsia="Times New Roman" w:hAnsi="Consolas"/>
-          <w:color w:val="4F81BD" w:themeColor="accent1"/>
-          <w:sz w:val="20"/>
-          <w:szCs w:val="20"/>
-          <w:bdr w:val="none" w:sz="0" w:space="0" w:color="auto" w:frame="1"/>
-        </w:rPr>
-        <w:t xml:space="preserve">{IF method === </w:t>
-      </w:r>
-      <w:r>
-        <w:rPr>
-          <w:rFonts w:ascii="Consolas" w:eastAsia="Times New Roman" w:hAnsi="Consolas"/>
-          <w:color w:val="4F81BD" w:themeColor="accent1"/>
-          <w:sz w:val="20"/>
-          <w:szCs w:val="20"/>
-          <w:bdr w:val="none" w:sz="0" w:space="0" w:color="auto" w:frame="1"/>
-        </w:rPr>
-        <w:t>`</w:t>
-      </w:r>
-      <w:r>
-        <w:rPr>
-          <w:rFonts w:ascii="Consolas" w:eastAsia="Times New Roman" w:hAnsi="Consolas"/>
-          <w:color w:val="4F81BD" w:themeColor="accent1"/>
-          <w:sz w:val="20"/>
-          <w:szCs w:val="20"/>
-          <w:bdr w:val="none" w:sz="0" w:space="0" w:color="auto" w:frame="1"/>
-        </w:rPr>
-        <w:t>BEST_USE</w:t>
-      </w:r>
-      <w:r>
-        <w:rPr>
-          <w:rFonts w:ascii="Consolas" w:eastAsia="Times New Roman" w:hAnsi="Consolas"/>
-          <w:color w:val="4F81BD" w:themeColor="accent1"/>
-          <w:sz w:val="20"/>
-          <w:szCs w:val="20"/>
-          <w:bdr w:val="none" w:sz="0" w:space="0" w:color="auto" w:frame="1"/>
-        </w:rPr>
-        <w:t>`</w:t>
-      </w:r>
-      <w:r>
-        <w:rPr>
-          <w:rFonts w:ascii="Consolas" w:eastAsia="Times New Roman" w:hAnsi="Consolas"/>
-          <w:color w:val="4F81BD" w:themeColor="accent1"/>
-          <w:sz w:val="20"/>
-          <w:szCs w:val="20"/>
-          <w:bdr w:val="none" w:sz="0" w:space="0" w:color="auto" w:frame="1"/>
-        </w:rPr>
-        <w:t>}</w:t>
-      </w:r>
     </w:p>
     <w:p>
       <w:pPr>
@@ -1969,6 +1919,28 @@
           <w:rFonts w:ascii="Times New Roman" w:eastAsia="Times New Roman" w:hAnsi="Times New Roman" w:cs="Times New Roman"/>
         </w:rPr>
         <w:t>Government would like to purchase a set lump sum dollar amount of offerings from any one Contractor; award will be made to the Contractor offering the “best use” or “lowest risk”</w:t>
+      </w:r>
+    </w:p>
+    <w:p>
+      <w:pPr>
+        <w:tabs>
+          <w:tab w:val="left" w:pos="2880"/>
+          <w:tab w:val="left" w:pos="5040"/>
+        </w:tabs>
+        <w:spacing w:line="276" w:lineRule="auto"/>
+        <w:rPr>
+          <w:rFonts w:ascii="Times New Roman" w:eastAsia="Times New Roman" w:hAnsi="Times New Roman" w:cs="Times New Roman"/>
+        </w:rPr>
+      </w:pPr>
+      <w:r>
+        <w:rPr>
+          <w:rFonts w:ascii="Consolas" w:eastAsia="Times New Roman" w:hAnsi="Consolas"/>
+          <w:color w:val="4F81BD" w:themeColor="accent1"/>
+          <w:sz w:val="20"/>
+          <w:szCs w:val="20"/>
+          <w:bdr w:val="none" w:sz="0" w:space="0" w:color="auto" w:frame="1"/>
+        </w:rPr>
+        <w:t>{IF method === `BEST_USE`}</w:t>
       </w:r>
     </w:p>
     <w:p>
@@ -2102,6 +2074,7 @@
         <w:rPr>
           <w:rFonts w:ascii="Times New Roman" w:eastAsia="Times New Roman" w:hAnsi="Times New Roman" w:cs="Times New Roman"/>
         </w:rPr>
+        <w:lastRenderedPageBreak/>
         <w:t>Solution adequately</w:t>
       </w:r>
       <w:r>
@@ -2133,7 +2106,6 @@
         <w:rPr>
           <w:rFonts w:ascii="Times New Roman" w:eastAsia="Times New Roman" w:hAnsi="Times New Roman" w:cs="Times New Roman"/>
         </w:rPr>
-        <w:lastRenderedPageBreak/>
         <w:t xml:space="preserve">The proposed solution identifies all cloud service offerings with catalog item numbers/SKUs (and quantities) that are required </w:t>
       </w:r>
     </w:p>
@@ -2399,28 +2371,6 @@
           <w:szCs w:val="20"/>
         </w:rPr>
         <w:t>}</w:t>
-      </w:r>
-    </w:p>
-    <w:p>
-      <w:pPr>
-        <w:numPr>
-          <w:ilvl w:val="0"/>
-          <w:numId w:val="8"/>
-        </w:numPr>
-        <w:tabs>
-          <w:tab w:val="left" w:pos="2880"/>
-          <w:tab w:val="left" w:pos="5040"/>
-        </w:tabs>
-        <w:spacing w:line="276" w:lineRule="auto"/>
-        <w:rPr>
-          <w:rFonts w:ascii="Times New Roman" w:eastAsia="Times New Roman" w:hAnsi="Times New Roman" w:cs="Times New Roman"/>
-        </w:rPr>
-      </w:pPr>
-      <w:r>
-        <w:rPr>
-          <w:rFonts w:ascii="Times New Roman" w:eastAsia="Times New Roman" w:hAnsi="Times New Roman" w:cs="Times New Roman"/>
-        </w:rPr>
-        <w:t>Government would like to purchase a set lump sum dollar amount of offerings from any one Contractor; award will be made to the Contractor offering the “best use” or “lowest risk”</w:t>
       </w:r>
     </w:p>
     <w:p>

</xml_diff>

<commit_message>
Edit formatting of eval-plan-template after SME feedback...
-Removed blue text representing evaluation type i.e, "NO TECH PROPOSAL - LPTA"
- Removed cyan highlighting for optional fields
- Removed support text for optional fields
- Add standard differentiators, this is used for RISK TO GOV or AUTOMATION CAPABILITY assessment areas

Ticket:AT-8374
</commit_message>
<xml_diff>
--- a/document-generation/templates/eval-plan-template.docx
+++ b/document-generation/templates/eval-plan-template.docx
@@ -59,23 +59,7 @@
           <w:rFonts w:ascii="Times New Roman" w:eastAsia="Times New Roman" w:hAnsi="Times New Roman" w:cs="Times New Roman"/>
           <w:b/>
         </w:rPr>
-        <w:t>{</w:t>
-      </w:r>
-      <w:proofErr w:type="spellStart"/>
-      <w:r>
-        <w:rPr>
-          <w:rFonts w:ascii="Times New Roman" w:eastAsia="Times New Roman" w:hAnsi="Times New Roman" w:cs="Times New Roman"/>
-          <w:b/>
-        </w:rPr>
-        <w:t>taskOrderTitle</w:t>
-      </w:r>
-      <w:proofErr w:type="spellEnd"/>
-      <w:r>
-        <w:rPr>
-          <w:rFonts w:ascii="Times New Roman" w:eastAsia="Times New Roman" w:hAnsi="Times New Roman" w:cs="Times New Roman"/>
-          <w:b/>
-        </w:rPr>
-        <w:t>}</w:t>
+        <w:t>{taskOrderTitle}</w:t>
       </w:r>
     </w:p>
     <w:p>
@@ -93,84 +77,24 @@
         </w:tabs>
         <w:rPr>
           <w:rFonts w:ascii="Times New Roman" w:eastAsia="Times New Roman" w:hAnsi="Times New Roman" w:cs="Times New Roman"/>
+          <w:iCs/>
+          <w:color w:val="0000FF"/>
+        </w:rPr>
+      </w:pPr>
+      <w:r>
+        <w:rPr>
+          <w:rFonts w:ascii="Times New Roman" w:eastAsia="Times New Roman" w:hAnsi="Times New Roman" w:cs="Times New Roman"/>
+          <w:b/>
+        </w:rPr>
+        <w:t>Basis of evaluation:</w:t>
+      </w:r>
+      <w:r>
+        <w:rPr>
+          <w:rFonts w:ascii="Times New Roman" w:eastAsia="Times New Roman" w:hAnsi="Times New Roman" w:cs="Times New Roman"/>
           <w:i/>
           <w:color w:val="0000FF"/>
         </w:rPr>
-      </w:pPr>
-      <w:r>
-        <w:rPr>
-          <w:rFonts w:ascii="Times New Roman" w:eastAsia="Times New Roman" w:hAnsi="Times New Roman" w:cs="Times New Roman"/>
-          <w:b/>
-        </w:rPr>
-        <w:t>Basis of evaluation:</w:t>
-      </w:r>
-      <w:r>
-        <w:rPr>
-          <w:rFonts w:ascii="Times New Roman" w:eastAsia="Times New Roman" w:hAnsi="Times New Roman" w:cs="Times New Roman"/>
-          <w:i/>
-          <w:color w:val="0000FF"/>
-        </w:rPr>
         <w:t xml:space="preserve"> </w:t>
-      </w:r>
-      <w:r>
-        <w:rPr>
-          <w:rFonts w:ascii="Times New Roman" w:eastAsia="Times New Roman" w:hAnsi="Times New Roman" w:cs="Times New Roman"/>
-          <w:i/>
-          <w:color w:val="0000FF"/>
-        </w:rPr>
-        <w:t>{</w:t>
-      </w:r>
-      <w:proofErr w:type="spellStart"/>
-      <w:r>
-        <w:rPr>
-          <w:rFonts w:ascii="Times New Roman" w:eastAsia="Times New Roman" w:hAnsi="Times New Roman" w:cs="Times New Roman"/>
-          <w:i/>
-          <w:color w:val="0000FF"/>
-        </w:rPr>
-        <w:t>formattedS</w:t>
-      </w:r>
-      <w:r>
-        <w:rPr>
-          <w:rFonts w:ascii="Times New Roman" w:eastAsia="Times New Roman" w:hAnsi="Times New Roman" w:cs="Times New Roman"/>
-          <w:i/>
-          <w:color w:val="0000FF"/>
-        </w:rPr>
-        <w:t>ourceSelection</w:t>
-      </w:r>
-      <w:proofErr w:type="spellEnd"/>
-      <w:r>
-        <w:rPr>
-          <w:rFonts w:ascii="Times New Roman" w:eastAsia="Times New Roman" w:hAnsi="Times New Roman" w:cs="Times New Roman"/>
-          <w:i/>
-          <w:color w:val="0000FF"/>
-        </w:rPr>
-        <w:t>}{</w:t>
-      </w:r>
-      <w:proofErr w:type="spellStart"/>
-      <w:r>
-        <w:rPr>
-          <w:rFonts w:ascii="Times New Roman" w:eastAsia="Times New Roman" w:hAnsi="Times New Roman" w:cs="Times New Roman"/>
-          <w:i/>
-          <w:color w:val="0000FF"/>
-        </w:rPr>
-        <w:t>formattedM</w:t>
-      </w:r>
-      <w:r>
-        <w:rPr>
-          <w:rFonts w:ascii="Times New Roman" w:eastAsia="Times New Roman" w:hAnsi="Times New Roman" w:cs="Times New Roman"/>
-          <w:i/>
-          <w:color w:val="0000FF"/>
-        </w:rPr>
-        <w:t>ethod</w:t>
-      </w:r>
-      <w:proofErr w:type="spellEnd"/>
-      <w:r>
-        <w:rPr>
-          <w:rFonts w:ascii="Times New Roman" w:eastAsia="Times New Roman" w:hAnsi="Times New Roman" w:cs="Times New Roman"/>
-          <w:i/>
-          <w:color w:val="0000FF"/>
-        </w:rPr>
-        <w:t>}</w:t>
       </w:r>
     </w:p>
     <w:p>
@@ -195,29 +119,7 @@
           <w:szCs w:val="20"/>
           <w:bdr w:val="none" w:sz="0" w:space="0" w:color="auto" w:frame="1"/>
         </w:rPr>
-        <w:t xml:space="preserve">{IF </w:t>
-      </w:r>
-      <w:proofErr w:type="spellStart"/>
-      <w:r>
-        <w:rPr>
-          <w:rFonts w:ascii="Consolas" w:eastAsia="Times New Roman" w:hAnsi="Consolas"/>
-          <w:color w:val="00B050"/>
-          <w:sz w:val="20"/>
-          <w:szCs w:val="20"/>
-          <w:bdr w:val="none" w:sz="0" w:space="0" w:color="auto" w:frame="1"/>
-        </w:rPr>
-        <w:t>sourceSelection</w:t>
-      </w:r>
-      <w:proofErr w:type="spellEnd"/>
-      <w:r>
-        <w:rPr>
-          <w:rFonts w:ascii="Consolas" w:eastAsia="Times New Roman" w:hAnsi="Consolas"/>
-          <w:color w:val="00B050"/>
-          <w:sz w:val="20"/>
-          <w:szCs w:val="20"/>
-          <w:bdr w:val="none" w:sz="0" w:space="0" w:color="auto" w:frame="1"/>
-        </w:rPr>
-        <w:t xml:space="preserve"> === </w:t>
+        <w:t xml:space="preserve">{IF sourceSelection === </w:t>
       </w:r>
       <w:r>
         <w:rPr>
@@ -390,21 +292,7 @@
         <w:rPr>
           <w:rFonts w:ascii="Times New Roman" w:eastAsia="Times New Roman" w:hAnsi="Times New Roman" w:cs="Times New Roman"/>
         </w:rPr>
-        <w:t xml:space="preserve"> for each catalog item number/SKU required to meet the criteria in the </w:t>
-      </w:r>
-      <w:proofErr w:type="spellStart"/>
-      <w:r>
-        <w:rPr>
-          <w:rFonts w:ascii="Times New Roman" w:eastAsia="Times New Roman" w:hAnsi="Times New Roman" w:cs="Times New Roman"/>
-        </w:rPr>
-        <w:t>DoW</w:t>
-      </w:r>
-      <w:proofErr w:type="spellEnd"/>
-      <w:r>
-        <w:rPr>
-          <w:rFonts w:ascii="Times New Roman" w:eastAsia="Times New Roman" w:hAnsi="Times New Roman" w:cs="Times New Roman"/>
-        </w:rPr>
-        <w:t xml:space="preserve">; Contractor shall map each proposed catalog item number/SKU to the specific requirement element(s).  </w:t>
+        <w:t xml:space="preserve"> for each catalog item number/SKU required to meet the criteria in the DoW; Contractor shall map each proposed catalog item number/SKU to the specific requirement element(s).  </w:t>
       </w:r>
       <w:proofErr w:type="gramStart"/>
       <w:r>
@@ -481,15 +369,21 @@
         <w:ind w:left="1440"/>
         <w:rPr>
           <w:rFonts w:ascii="Times New Roman" w:eastAsia="Times New Roman" w:hAnsi="Times New Roman" w:cs="Times New Roman"/>
-          <w:highlight w:val="cyan"/>
-        </w:rPr>
-      </w:pPr>
-      <w:r>
-        <w:rPr>
-          <w:rFonts w:ascii="Times New Roman" w:eastAsia="Times New Roman" w:hAnsi="Times New Roman" w:cs="Times New Roman"/>
-          <w:highlight w:val="cyan"/>
-        </w:rPr>
-        <w:t>MO writes detailed compliance standard applicable to specific need:</w:t>
+        </w:rPr>
+      </w:pPr>
+      <w:proofErr w:type="gramStart"/>
+      <w:r>
+        <w:rPr>
+          <w:rFonts w:ascii="Times New Roman" w:eastAsia="Times New Roman" w:hAnsi="Times New Roman" w:cs="Times New Roman"/>
+        </w:rPr>
+        <w:t>{ FOR</w:t>
+      </w:r>
+      <w:proofErr w:type="gramEnd"/>
+      <w:r>
+        <w:rPr>
+          <w:rFonts w:ascii="Times New Roman" w:eastAsia="Times New Roman" w:hAnsi="Times New Roman" w:cs="Times New Roman"/>
+        </w:rPr>
+        <w:t xml:space="preserve"> object in customSpecifications}</w:t>
       </w:r>
     </w:p>
     <w:p>
@@ -501,40 +395,21 @@
         <w:ind w:left="1440"/>
         <w:rPr>
           <w:rFonts w:ascii="Times New Roman" w:eastAsia="Times New Roman" w:hAnsi="Times New Roman" w:cs="Times New Roman"/>
-          <w:highlight w:val="cyan"/>
         </w:rPr>
       </w:pPr>
       <w:proofErr w:type="gramStart"/>
       <w:r>
         <w:rPr>
           <w:rFonts w:ascii="Times New Roman" w:eastAsia="Times New Roman" w:hAnsi="Times New Roman" w:cs="Times New Roman"/>
-          <w:highlight w:val="cyan"/>
-        </w:rPr>
-        <w:t>{ FOR</w:t>
+        </w:rPr>
+        <w:t>{ INS</w:t>
       </w:r>
       <w:proofErr w:type="gramEnd"/>
       <w:r>
         <w:rPr>
           <w:rFonts w:ascii="Times New Roman" w:eastAsia="Times New Roman" w:hAnsi="Times New Roman" w:cs="Times New Roman"/>
-          <w:highlight w:val="cyan"/>
-        </w:rPr>
-        <w:t xml:space="preserve"> object in </w:t>
-      </w:r>
-      <w:proofErr w:type="spellStart"/>
-      <w:r>
-        <w:rPr>
-          <w:rFonts w:ascii="Times New Roman" w:eastAsia="Times New Roman" w:hAnsi="Times New Roman" w:cs="Times New Roman"/>
-          <w:highlight w:val="cyan"/>
-        </w:rPr>
-        <w:t>customSpecifications</w:t>
-      </w:r>
-      <w:proofErr w:type="spellEnd"/>
-      <w:r>
-        <w:rPr>
-          <w:rFonts w:ascii="Times New Roman" w:eastAsia="Times New Roman" w:hAnsi="Times New Roman" w:cs="Times New Roman"/>
-          <w:highlight w:val="cyan"/>
-        </w:rPr>
-        <w:t>}</w:t>
+        </w:rPr>
+        <w:t xml:space="preserve"> $object}</w:t>
       </w:r>
     </w:p>
     <w:p>
@@ -546,42 +421,11 @@
         <w:ind w:left="1440"/>
         <w:rPr>
           <w:rFonts w:ascii="Times New Roman" w:eastAsia="Times New Roman" w:hAnsi="Times New Roman" w:cs="Times New Roman"/>
-          <w:highlight w:val="cyan"/>
-        </w:rPr>
-      </w:pPr>
-      <w:proofErr w:type="gramStart"/>
-      <w:r>
-        <w:rPr>
-          <w:rFonts w:ascii="Times New Roman" w:eastAsia="Times New Roman" w:hAnsi="Times New Roman" w:cs="Times New Roman"/>
-          <w:highlight w:val="cyan"/>
-        </w:rPr>
-        <w:t>{ INS</w:t>
-      </w:r>
-      <w:proofErr w:type="gramEnd"/>
-      <w:r>
-        <w:rPr>
-          <w:rFonts w:ascii="Times New Roman" w:eastAsia="Times New Roman" w:hAnsi="Times New Roman" w:cs="Times New Roman"/>
-          <w:highlight w:val="cyan"/>
-        </w:rPr>
-        <w:t xml:space="preserve"> $object}</w:t>
-      </w:r>
-    </w:p>
-    <w:p>
-      <w:pPr>
-        <w:numPr>
-          <w:ilvl w:val="2"/>
-          <w:numId w:val="5"/>
-        </w:numPr>
-        <w:ind w:left="1440"/>
-        <w:rPr>
-          <w:rFonts w:ascii="Times New Roman" w:eastAsia="Times New Roman" w:hAnsi="Times New Roman" w:cs="Times New Roman"/>
-          <w:highlight w:val="cyan"/>
-        </w:rPr>
-      </w:pPr>
-      <w:r>
-        <w:rPr>
-          <w:rFonts w:ascii="Times New Roman" w:eastAsia="Times New Roman" w:hAnsi="Times New Roman" w:cs="Times New Roman"/>
-          <w:highlight w:val="cyan"/>
+        </w:rPr>
+      </w:pPr>
+      <w:r>
+        <w:rPr>
+          <w:rFonts w:ascii="Times New Roman" w:eastAsia="Times New Roman" w:hAnsi="Times New Roman" w:cs="Times New Roman"/>
         </w:rPr>
         <w:t>{END-FOR object}</w:t>
       </w:r>
@@ -686,29 +530,7 @@
           <w:szCs w:val="20"/>
           <w:bdr w:val="none" w:sz="0" w:space="0" w:color="auto" w:frame="1"/>
         </w:rPr>
-        <w:t xml:space="preserve">{IF </w:t>
-      </w:r>
-      <w:proofErr w:type="spellStart"/>
-      <w:r>
-        <w:rPr>
-          <w:rFonts w:ascii="Consolas" w:eastAsia="Times New Roman" w:hAnsi="Consolas"/>
-          <w:color w:val="F79646" w:themeColor="accent6"/>
-          <w:sz w:val="20"/>
-          <w:szCs w:val="20"/>
-          <w:bdr w:val="none" w:sz="0" w:space="0" w:color="auto" w:frame="1"/>
-        </w:rPr>
-        <w:t>sourceSelection</w:t>
-      </w:r>
-      <w:proofErr w:type="spellEnd"/>
-      <w:r>
-        <w:rPr>
-          <w:rFonts w:ascii="Consolas" w:eastAsia="Times New Roman" w:hAnsi="Consolas"/>
-          <w:color w:val="F79646" w:themeColor="accent6"/>
-          <w:sz w:val="20"/>
-          <w:szCs w:val="20"/>
-          <w:bdr w:val="none" w:sz="0" w:space="0" w:color="auto" w:frame="1"/>
-        </w:rPr>
-        <w:t xml:space="preserve"> === </w:t>
+        <w:t xml:space="preserve">{IF sourceSelection === </w:t>
       </w:r>
       <w:r>
         <w:rPr>
@@ -1026,19 +848,23 @@
           <w:ilvl w:val="2"/>
           <w:numId w:val="6"/>
         </w:numPr>
-        <w:spacing w:line="276" w:lineRule="auto"/>
-        <w:rPr>
-          <w:rFonts w:ascii="Times New Roman" w:eastAsia="Times New Roman" w:hAnsi="Times New Roman" w:cs="Times New Roman"/>
-          <w:i/>
-          <w:highlight w:val="cyan"/>
-        </w:rPr>
-      </w:pPr>
-      <w:r>
-        <w:rPr>
-          <w:rFonts w:ascii="Times New Roman" w:eastAsia="Times New Roman" w:hAnsi="Times New Roman" w:cs="Times New Roman"/>
-          <w:highlight w:val="cyan"/>
-        </w:rPr>
-        <w:t>MO writes detailed compliance standard applicable to specific need:</w:t>
+        <w:rPr>
+          <w:rFonts w:ascii="Times New Roman" w:eastAsia="Times New Roman" w:hAnsi="Times New Roman" w:cs="Times New Roman"/>
+        </w:rPr>
+      </w:pPr>
+      <w:proofErr w:type="gramStart"/>
+      <w:r>
+        <w:rPr>
+          <w:rFonts w:ascii="Times New Roman" w:eastAsia="Times New Roman" w:hAnsi="Times New Roman" w:cs="Times New Roman"/>
+        </w:rPr>
+        <w:t>{ FOR</w:t>
+      </w:r>
+      <w:proofErr w:type="gramEnd"/>
+      <w:r>
+        <w:rPr>
+          <w:rFonts w:ascii="Times New Roman" w:eastAsia="Times New Roman" w:hAnsi="Times New Roman" w:cs="Times New Roman"/>
+        </w:rPr>
+        <w:t xml:space="preserve"> object in customSpecifications}</w:t>
       </w:r>
     </w:p>
     <w:p>
@@ -1049,40 +875,21 @@
         </w:numPr>
         <w:rPr>
           <w:rFonts w:ascii="Times New Roman" w:eastAsia="Times New Roman" w:hAnsi="Times New Roman" w:cs="Times New Roman"/>
-          <w:highlight w:val="cyan"/>
         </w:rPr>
       </w:pPr>
       <w:proofErr w:type="gramStart"/>
       <w:r>
         <w:rPr>
           <w:rFonts w:ascii="Times New Roman" w:eastAsia="Times New Roman" w:hAnsi="Times New Roman" w:cs="Times New Roman"/>
-          <w:highlight w:val="cyan"/>
-        </w:rPr>
-        <w:t>{ FOR</w:t>
+        </w:rPr>
+        <w:t>{ INS</w:t>
       </w:r>
       <w:proofErr w:type="gramEnd"/>
       <w:r>
         <w:rPr>
           <w:rFonts w:ascii="Times New Roman" w:eastAsia="Times New Roman" w:hAnsi="Times New Roman" w:cs="Times New Roman"/>
-          <w:highlight w:val="cyan"/>
-        </w:rPr>
-        <w:t xml:space="preserve"> object in </w:t>
-      </w:r>
-      <w:proofErr w:type="spellStart"/>
-      <w:r>
-        <w:rPr>
-          <w:rFonts w:ascii="Times New Roman" w:eastAsia="Times New Roman" w:hAnsi="Times New Roman" w:cs="Times New Roman"/>
-          <w:highlight w:val="cyan"/>
-        </w:rPr>
-        <w:t>customSpecifications</w:t>
-      </w:r>
-      <w:proofErr w:type="spellEnd"/>
-      <w:r>
-        <w:rPr>
-          <w:rFonts w:ascii="Times New Roman" w:eastAsia="Times New Roman" w:hAnsi="Times New Roman" w:cs="Times New Roman"/>
-          <w:highlight w:val="cyan"/>
-        </w:rPr>
-        <w:t>}</w:t>
+        </w:rPr>
+        <w:t xml:space="preserve"> $object}</w:t>
       </w:r>
     </w:p>
     <w:p>
@@ -1093,64 +900,34 @@
         </w:numPr>
         <w:rPr>
           <w:rFonts w:ascii="Times New Roman" w:eastAsia="Times New Roman" w:hAnsi="Times New Roman" w:cs="Times New Roman"/>
-          <w:highlight w:val="cyan"/>
-        </w:rPr>
-      </w:pPr>
-      <w:proofErr w:type="gramStart"/>
-      <w:r>
-        <w:rPr>
-          <w:rFonts w:ascii="Times New Roman" w:eastAsia="Times New Roman" w:hAnsi="Times New Roman" w:cs="Times New Roman"/>
-          <w:highlight w:val="cyan"/>
+        </w:rPr>
+      </w:pPr>
+      <w:r>
+        <w:rPr>
+          <w:rFonts w:ascii="Times New Roman" w:eastAsia="Times New Roman" w:hAnsi="Times New Roman" w:cs="Times New Roman"/>
+        </w:rPr>
+        <w:t>{END-FOR object}</w:t>
+      </w:r>
+    </w:p>
+    <w:p>
+      <w:pPr>
+        <w:rPr>
+          <w:rFonts w:ascii="Consolas" w:eastAsia="Times New Roman" w:hAnsi="Consolas"/>
+          <w:color w:val="4BACC6" w:themeColor="accent5"/>
+          <w:sz w:val="20"/>
+          <w:szCs w:val="20"/>
+          <w:bdr w:val="none" w:sz="0" w:space="0" w:color="auto" w:frame="1"/>
+        </w:rPr>
+      </w:pPr>
+      <w:r>
+        <w:rPr>
+          <w:rFonts w:ascii="Consolas" w:eastAsia="Times New Roman" w:hAnsi="Consolas"/>
+          <w:color w:val="4BACC6" w:themeColor="accent5"/>
+          <w:sz w:val="20"/>
+          <w:szCs w:val="20"/>
+          <w:bdr w:val="none" w:sz="0" w:space="0" w:color="auto" w:frame="1"/>
         </w:rPr>
         <w:lastRenderedPageBreak/>
-        <w:t>{ INS</w:t>
-      </w:r>
-      <w:proofErr w:type="gramEnd"/>
-      <w:r>
-        <w:rPr>
-          <w:rFonts w:ascii="Times New Roman" w:eastAsia="Times New Roman" w:hAnsi="Times New Roman" w:cs="Times New Roman"/>
-          <w:highlight w:val="cyan"/>
-        </w:rPr>
-        <w:t xml:space="preserve"> $object}</w:t>
-      </w:r>
-    </w:p>
-    <w:p>
-      <w:pPr>
-        <w:numPr>
-          <w:ilvl w:val="2"/>
-          <w:numId w:val="6"/>
-        </w:numPr>
-        <w:rPr>
-          <w:rFonts w:ascii="Times New Roman" w:eastAsia="Times New Roman" w:hAnsi="Times New Roman" w:cs="Times New Roman"/>
-          <w:highlight w:val="cyan"/>
-        </w:rPr>
-      </w:pPr>
-      <w:r>
-        <w:rPr>
-          <w:rFonts w:ascii="Times New Roman" w:eastAsia="Times New Roman" w:hAnsi="Times New Roman" w:cs="Times New Roman"/>
-          <w:highlight w:val="cyan"/>
-        </w:rPr>
-        <w:t>{END-FOR object}</w:t>
-      </w:r>
-    </w:p>
-    <w:p>
-      <w:pPr>
-        <w:rPr>
-          <w:rFonts w:ascii="Consolas" w:eastAsia="Times New Roman" w:hAnsi="Consolas"/>
-          <w:color w:val="4BACC6" w:themeColor="accent5"/>
-          <w:sz w:val="20"/>
-          <w:szCs w:val="20"/>
-          <w:bdr w:val="none" w:sz="0" w:space="0" w:color="auto" w:frame="1"/>
-        </w:rPr>
-      </w:pPr>
-      <w:r>
-        <w:rPr>
-          <w:rFonts w:ascii="Consolas" w:eastAsia="Times New Roman" w:hAnsi="Consolas"/>
-          <w:color w:val="4BACC6" w:themeColor="accent5"/>
-          <w:sz w:val="20"/>
-          <w:szCs w:val="20"/>
-          <w:bdr w:val="none" w:sz="0" w:space="0" w:color="auto" w:frame="1"/>
-        </w:rPr>
         <w:t>{END-IF}</w:t>
       </w:r>
     </w:p>
@@ -1345,19 +1122,23 @@
           <w:ilvl w:val="2"/>
           <w:numId w:val="1"/>
         </w:numPr>
-        <w:spacing w:line="276" w:lineRule="auto"/>
-        <w:rPr>
-          <w:rFonts w:ascii="Times New Roman" w:eastAsia="Times New Roman" w:hAnsi="Times New Roman" w:cs="Times New Roman"/>
-          <w:i/>
-          <w:highlight w:val="cyan"/>
-        </w:rPr>
-      </w:pPr>
-      <w:r>
-        <w:rPr>
-          <w:rFonts w:ascii="Times New Roman" w:eastAsia="Times New Roman" w:hAnsi="Times New Roman" w:cs="Times New Roman"/>
-          <w:highlight w:val="cyan"/>
-        </w:rPr>
-        <w:t>MO writes detailed compliance standard applicable to specific need:</w:t>
+        <w:rPr>
+          <w:rFonts w:ascii="Times New Roman" w:eastAsia="Times New Roman" w:hAnsi="Times New Roman" w:cs="Times New Roman"/>
+        </w:rPr>
+      </w:pPr>
+      <w:proofErr w:type="gramStart"/>
+      <w:r>
+        <w:rPr>
+          <w:rFonts w:ascii="Times New Roman" w:eastAsia="Times New Roman" w:hAnsi="Times New Roman" w:cs="Times New Roman"/>
+        </w:rPr>
+        <w:t>{ FOR</w:t>
+      </w:r>
+      <w:proofErr w:type="gramEnd"/>
+      <w:r>
+        <w:rPr>
+          <w:rFonts w:ascii="Times New Roman" w:eastAsia="Times New Roman" w:hAnsi="Times New Roman" w:cs="Times New Roman"/>
+        </w:rPr>
+        <w:t xml:space="preserve"> object in customSpecifications}</w:t>
       </w:r>
     </w:p>
     <w:p>
@@ -1368,40 +1149,21 @@
         </w:numPr>
         <w:rPr>
           <w:rFonts w:ascii="Times New Roman" w:eastAsia="Times New Roman" w:hAnsi="Times New Roman" w:cs="Times New Roman"/>
-          <w:highlight w:val="cyan"/>
         </w:rPr>
       </w:pPr>
       <w:proofErr w:type="gramStart"/>
       <w:r>
         <w:rPr>
           <w:rFonts w:ascii="Times New Roman" w:eastAsia="Times New Roman" w:hAnsi="Times New Roman" w:cs="Times New Roman"/>
-          <w:highlight w:val="cyan"/>
-        </w:rPr>
-        <w:t>{ FOR</w:t>
+        </w:rPr>
+        <w:t>{ INS</w:t>
       </w:r>
       <w:proofErr w:type="gramEnd"/>
       <w:r>
         <w:rPr>
           <w:rFonts w:ascii="Times New Roman" w:eastAsia="Times New Roman" w:hAnsi="Times New Roman" w:cs="Times New Roman"/>
-          <w:highlight w:val="cyan"/>
-        </w:rPr>
-        <w:t xml:space="preserve"> object in </w:t>
-      </w:r>
-      <w:proofErr w:type="spellStart"/>
-      <w:r>
-        <w:rPr>
-          <w:rFonts w:ascii="Times New Roman" w:eastAsia="Times New Roman" w:hAnsi="Times New Roman" w:cs="Times New Roman"/>
-          <w:highlight w:val="cyan"/>
-        </w:rPr>
-        <w:t>customSpecifications</w:t>
-      </w:r>
-      <w:proofErr w:type="spellEnd"/>
-      <w:r>
-        <w:rPr>
-          <w:rFonts w:ascii="Times New Roman" w:eastAsia="Times New Roman" w:hAnsi="Times New Roman" w:cs="Times New Roman"/>
-          <w:highlight w:val="cyan"/>
-        </w:rPr>
-        <w:t>}</w:t>
+        </w:rPr>
+        <w:t xml:space="preserve"> $object}</w:t>
       </w:r>
     </w:p>
     <w:p>
@@ -1412,41 +1174,11 @@
         </w:numPr>
         <w:rPr>
           <w:rFonts w:ascii="Times New Roman" w:eastAsia="Times New Roman" w:hAnsi="Times New Roman" w:cs="Times New Roman"/>
-          <w:highlight w:val="cyan"/>
-        </w:rPr>
-      </w:pPr>
-      <w:proofErr w:type="gramStart"/>
-      <w:r>
-        <w:rPr>
-          <w:rFonts w:ascii="Times New Roman" w:eastAsia="Times New Roman" w:hAnsi="Times New Roman" w:cs="Times New Roman"/>
-          <w:highlight w:val="cyan"/>
-        </w:rPr>
-        <w:t>{ INS</w:t>
-      </w:r>
-      <w:proofErr w:type="gramEnd"/>
-      <w:r>
-        <w:rPr>
-          <w:rFonts w:ascii="Times New Roman" w:eastAsia="Times New Roman" w:hAnsi="Times New Roman" w:cs="Times New Roman"/>
-          <w:highlight w:val="cyan"/>
-        </w:rPr>
-        <w:t xml:space="preserve"> $object}</w:t>
-      </w:r>
-    </w:p>
-    <w:p>
-      <w:pPr>
-        <w:numPr>
-          <w:ilvl w:val="2"/>
-          <w:numId w:val="1"/>
-        </w:numPr>
-        <w:rPr>
-          <w:rFonts w:ascii="Times New Roman" w:eastAsia="Times New Roman" w:hAnsi="Times New Roman" w:cs="Times New Roman"/>
-          <w:highlight w:val="cyan"/>
-        </w:rPr>
-      </w:pPr>
-      <w:r>
-        <w:rPr>
-          <w:rFonts w:ascii="Times New Roman" w:eastAsia="Times New Roman" w:hAnsi="Times New Roman" w:cs="Times New Roman"/>
-          <w:highlight w:val="cyan"/>
+        </w:rPr>
+      </w:pPr>
+      <w:r>
+        <w:rPr>
+          <w:rFonts w:ascii="Times New Roman" w:eastAsia="Times New Roman" w:hAnsi="Times New Roman" w:cs="Times New Roman"/>
         </w:rPr>
         <w:t>{END-FOR object}</w:t>
       </w:r>
@@ -1469,24 +1201,39 @@
     </w:p>
     <w:p>
       <w:pPr>
-        <w:pStyle w:val="ListParagraph"/>
         <w:numPr>
           <w:ilvl w:val="0"/>
           <w:numId w:val="12"/>
         </w:numPr>
-        <w:spacing w:line="276" w:lineRule="auto"/>
-        <w:rPr>
-          <w:rFonts w:ascii="Times New Roman" w:eastAsia="Times New Roman" w:hAnsi="Times New Roman" w:cs="Times New Roman"/>
-          <w:i/>
-          <w:highlight w:val="cyan"/>
-        </w:rPr>
-      </w:pPr>
-      <w:r>
-        <w:rPr>
-          <w:rFonts w:ascii="Times New Roman" w:eastAsia="Times New Roman" w:hAnsi="Times New Roman" w:cs="Times New Roman"/>
-          <w:highlight w:val="cyan"/>
-        </w:rPr>
-        <w:t>Level of complexity reduced due to proposed solution</w:t>
+        <w:rPr>
+          <w:rFonts w:ascii="Times New Roman" w:eastAsia="Times New Roman" w:hAnsi="Times New Roman" w:cs="Times New Roman"/>
+        </w:rPr>
+      </w:pPr>
+      <w:proofErr w:type="gramStart"/>
+      <w:r>
+        <w:rPr>
+          <w:rFonts w:ascii="Times New Roman" w:eastAsia="Times New Roman" w:hAnsi="Times New Roman" w:cs="Times New Roman"/>
+        </w:rPr>
+        <w:t>{ FOR</w:t>
+      </w:r>
+      <w:proofErr w:type="gramEnd"/>
+      <w:r>
+        <w:rPr>
+          <w:rFonts w:ascii="Times New Roman" w:eastAsia="Times New Roman" w:hAnsi="Times New Roman" w:cs="Times New Roman"/>
+        </w:rPr>
+        <w:t xml:space="preserve"> object in </w:t>
+      </w:r>
+      <w:r>
+        <w:rPr>
+          <w:rFonts w:ascii="Times New Roman" w:eastAsia="Times New Roman" w:hAnsi="Times New Roman" w:cs="Times New Roman"/>
+        </w:rPr>
+        <w:t>standard</w:t>
+      </w:r>
+      <w:r>
+        <w:rPr>
+          <w:rFonts w:ascii="Times New Roman" w:eastAsia="Times New Roman" w:hAnsi="Times New Roman" w:cs="Times New Roman"/>
+        </w:rPr>
+        <w:t>Differentiators}</w:t>
       </w:r>
     </w:p>
     <w:p>
@@ -1495,19 +1242,23 @@
           <w:ilvl w:val="0"/>
           <w:numId w:val="12"/>
         </w:numPr>
-        <w:spacing w:line="276" w:lineRule="auto"/>
-        <w:rPr>
-          <w:rFonts w:ascii="Times New Roman" w:eastAsia="Times New Roman" w:hAnsi="Times New Roman" w:cs="Times New Roman"/>
-          <w:i/>
-          <w:highlight w:val="cyan"/>
-        </w:rPr>
-      </w:pPr>
-      <w:r>
-        <w:rPr>
-          <w:rFonts w:ascii="Times New Roman" w:eastAsia="Times New Roman" w:hAnsi="Times New Roman" w:cs="Times New Roman"/>
-          <w:highlight w:val="cyan"/>
-        </w:rPr>
-        <w:t>Any capability gained by implementing the solution (beyond the Government’s requirement)</w:t>
+        <w:rPr>
+          <w:rFonts w:ascii="Times New Roman" w:eastAsia="Times New Roman" w:hAnsi="Times New Roman" w:cs="Times New Roman"/>
+        </w:rPr>
+      </w:pPr>
+      <w:proofErr w:type="gramStart"/>
+      <w:r>
+        <w:rPr>
+          <w:rFonts w:ascii="Times New Roman" w:eastAsia="Times New Roman" w:hAnsi="Times New Roman" w:cs="Times New Roman"/>
+        </w:rPr>
+        <w:t>{ INS</w:t>
+      </w:r>
+      <w:proofErr w:type="gramEnd"/>
+      <w:r>
+        <w:rPr>
+          <w:rFonts w:ascii="Times New Roman" w:eastAsia="Times New Roman" w:hAnsi="Times New Roman" w:cs="Times New Roman"/>
+        </w:rPr>
+        <w:t xml:space="preserve"> $object}</w:t>
       </w:r>
     </w:p>
     <w:p>
@@ -1516,27 +1267,15 @@
           <w:ilvl w:val="0"/>
           <w:numId w:val="12"/>
         </w:numPr>
-        <w:spacing w:line="276" w:lineRule="auto"/>
-        <w:rPr>
-          <w:rFonts w:ascii="Times New Roman" w:eastAsia="Times New Roman" w:hAnsi="Times New Roman" w:cs="Times New Roman"/>
-          <w:i/>
-          <w:highlight w:val="cyan"/>
-        </w:rPr>
-      </w:pPr>
-      <w:r>
-        <w:rPr>
-          <w:rFonts w:ascii="Times New Roman" w:eastAsia="Times New Roman" w:hAnsi="Times New Roman" w:cs="Times New Roman"/>
-          <w:highlight w:val="cyan"/>
-        </w:rPr>
-        <w:t>Any schedule savings achieved due to proposed solution</w:t>
-      </w:r>
-      <w:r>
-        <w:rPr>
-          <w:rFonts w:ascii="Times New Roman" w:eastAsia="Times New Roman" w:hAnsi="Times New Roman" w:cs="Times New Roman"/>
-          <w:i/>
-          <w:highlight w:val="cyan"/>
-        </w:rPr>
-        <w:t xml:space="preserve"> </w:t>
+        <w:rPr>
+          <w:rFonts w:ascii="Times New Roman" w:eastAsia="Times New Roman" w:hAnsi="Times New Roman" w:cs="Times New Roman"/>
+        </w:rPr>
+      </w:pPr>
+      <w:r>
+        <w:rPr>
+          <w:rFonts w:ascii="Times New Roman" w:eastAsia="Times New Roman" w:hAnsi="Times New Roman" w:cs="Times New Roman"/>
+        </w:rPr>
+        <w:t>{END-FOR object}</w:t>
       </w:r>
     </w:p>
     <w:p>
@@ -1545,128 +1284,60 @@
           <w:ilvl w:val="0"/>
           <w:numId w:val="12"/>
         </w:numPr>
-        <w:spacing w:line="276" w:lineRule="auto"/>
-        <w:rPr>
-          <w:rFonts w:ascii="Times New Roman" w:eastAsia="Times New Roman" w:hAnsi="Times New Roman" w:cs="Times New Roman"/>
-          <w:i/>
-          <w:highlight w:val="cyan"/>
-        </w:rPr>
-      </w:pPr>
-      <w:r>
-        <w:rPr>
-          <w:rFonts w:ascii="Times New Roman" w:eastAsia="Times New Roman" w:hAnsi="Times New Roman" w:cs="Times New Roman"/>
-          <w:highlight w:val="cyan"/>
-        </w:rPr>
-        <w:t>Any lifecycle cost savings achieved due to proposed solution</w:t>
-      </w:r>
-    </w:p>
-    <w:sdt>
-      <w:sdtPr>
-        <w:rPr>
-          <w:highlight w:val="cyan"/>
-        </w:rPr>
-        <w:tag w:val="goog_rdk_16"/>
-        <w:id w:val="-1555299120"/>
-      </w:sdtPr>
-      <w:sdtEndPr/>
-      <w:sdtContent>
-        <w:p>
-          <w:pPr>
-            <w:numPr>
-              <w:ilvl w:val="0"/>
-              <w:numId w:val="12"/>
-            </w:numPr>
-            <w:spacing w:line="276" w:lineRule="auto"/>
-            <w:rPr>
-              <w:rFonts w:ascii="Times New Roman" w:eastAsia="Times New Roman" w:hAnsi="Times New Roman" w:cs="Times New Roman"/>
-              <w:i/>
-              <w:highlight w:val="cyan"/>
-            </w:rPr>
-          </w:pPr>
-          <w:r>
-            <w:rPr>
-              <w:rFonts w:ascii="Times New Roman" w:eastAsia="Times New Roman" w:hAnsi="Times New Roman" w:cs="Times New Roman"/>
-              <w:highlight w:val="cyan"/>
-            </w:rPr>
-            <w:t>Any enduring persistence (longevity) due to proposed solution</w:t>
-          </w:r>
-          <w:sdt>
-            <w:sdtPr>
-              <w:rPr>
-                <w:highlight w:val="cyan"/>
-              </w:rPr>
-              <w:tag w:val="goog_rdk_15"/>
-              <w:id w:val="-259758754"/>
-            </w:sdtPr>
-            <w:sdtEndPr/>
-            <w:sdtContent/>
-          </w:sdt>
-        </w:p>
-      </w:sdtContent>
-    </w:sdt>
-    <w:sdt>
-      <w:sdtPr>
-        <w:rPr>
-          <w:highlight w:val="cyan"/>
-        </w:rPr>
-        <w:tag w:val="goog_rdk_19"/>
-        <w:id w:val="755326660"/>
-      </w:sdtPr>
-      <w:sdtEndPr/>
-      <w:sdtContent>
-        <w:p>
-          <w:pPr>
-            <w:numPr>
-              <w:ilvl w:val="0"/>
-              <w:numId w:val="12"/>
-            </w:numPr>
-            <w:spacing w:line="276" w:lineRule="auto"/>
-            <w:rPr>
-              <w:rFonts w:ascii="Times New Roman" w:eastAsia="Times New Roman" w:hAnsi="Times New Roman" w:cs="Times New Roman"/>
-              <w:highlight w:val="cyan"/>
-            </w:rPr>
-          </w:pPr>
-          <w:sdt>
-            <w:sdtPr>
-              <w:rPr>
-                <w:highlight w:val="cyan"/>
-              </w:rPr>
-              <w:tag w:val="goog_rdk_17"/>
-              <w:id w:val="-627398080"/>
-            </w:sdtPr>
-            <w:sdtEndPr/>
-            <w:sdtContent>
-              <w:r>
-                <w:rPr>
-                  <w:rFonts w:ascii="Times New Roman" w:eastAsia="Times New Roman" w:hAnsi="Times New Roman" w:cs="Times New Roman"/>
-                  <w:highlight w:val="cyan"/>
-                </w:rPr>
-                <w:t>Any automation capability proposed to improve reliability and reduce human-error</w:t>
-              </w:r>
-            </w:sdtContent>
-          </w:sdt>
-        </w:p>
-      </w:sdtContent>
-    </w:sdt>
+        <w:rPr>
+          <w:rFonts w:ascii="Times New Roman" w:eastAsia="Times New Roman" w:hAnsi="Times New Roman" w:cs="Times New Roman"/>
+        </w:rPr>
+      </w:pPr>
+      <w:proofErr w:type="gramStart"/>
+      <w:r>
+        <w:rPr>
+          <w:rFonts w:ascii="Times New Roman" w:eastAsia="Times New Roman" w:hAnsi="Times New Roman" w:cs="Times New Roman"/>
+        </w:rPr>
+        <w:t>{ FOR</w:t>
+      </w:r>
+      <w:proofErr w:type="gramEnd"/>
+      <w:r>
+        <w:rPr>
+          <w:rFonts w:ascii="Times New Roman" w:eastAsia="Times New Roman" w:hAnsi="Times New Roman" w:cs="Times New Roman"/>
+        </w:rPr>
+        <w:t xml:space="preserve"> object in custom</w:t>
+      </w:r>
+      <w:r>
+        <w:rPr>
+          <w:rFonts w:ascii="Times New Roman" w:eastAsia="Times New Roman" w:hAnsi="Times New Roman" w:cs="Times New Roman"/>
+        </w:rPr>
+        <w:t>Differentiators</w:t>
+      </w:r>
+      <w:r>
+        <w:rPr>
+          <w:rFonts w:ascii="Times New Roman" w:eastAsia="Times New Roman" w:hAnsi="Times New Roman" w:cs="Times New Roman"/>
+        </w:rPr>
+        <w:t>}</w:t>
+      </w:r>
+    </w:p>
     <w:p>
       <w:pPr>
         <w:numPr>
           <w:ilvl w:val="0"/>
           <w:numId w:val="12"/>
         </w:numPr>
-        <w:spacing w:line="276" w:lineRule="auto"/>
-        <w:rPr>
-          <w:rFonts w:ascii="Times New Roman" w:eastAsia="Times New Roman" w:hAnsi="Times New Roman" w:cs="Times New Roman"/>
-          <w:i/>
-          <w:highlight w:val="cyan"/>
-        </w:rPr>
-      </w:pPr>
-      <w:r>
-        <w:rPr>
-          <w:rFonts w:ascii="Times New Roman" w:eastAsia="Times New Roman" w:hAnsi="Times New Roman" w:cs="Times New Roman"/>
-          <w:highlight w:val="cyan"/>
-        </w:rPr>
-        <w:t>MO writes detailed differentiator applicable to specific need:</w:t>
+        <w:rPr>
+          <w:rFonts w:ascii="Times New Roman" w:eastAsia="Times New Roman" w:hAnsi="Times New Roman" w:cs="Times New Roman"/>
+        </w:rPr>
+      </w:pPr>
+      <w:proofErr w:type="gramStart"/>
+      <w:r>
+        <w:rPr>
+          <w:rFonts w:ascii="Times New Roman" w:eastAsia="Times New Roman" w:hAnsi="Times New Roman" w:cs="Times New Roman"/>
+        </w:rPr>
+        <w:t>{ INS</w:t>
+      </w:r>
+      <w:proofErr w:type="gramEnd"/>
+      <w:r>
+        <w:rPr>
+          <w:rFonts w:ascii="Times New Roman" w:eastAsia="Times New Roman" w:hAnsi="Times New Roman" w:cs="Times New Roman"/>
+        </w:rPr>
+        <w:t xml:space="preserve"> $object}</w:t>
       </w:r>
     </w:p>
     <w:p>
@@ -1677,92 +1348,11 @@
         </w:numPr>
         <w:rPr>
           <w:rFonts w:ascii="Times New Roman" w:eastAsia="Times New Roman" w:hAnsi="Times New Roman" w:cs="Times New Roman"/>
-          <w:highlight w:val="cyan"/>
-        </w:rPr>
-      </w:pPr>
-      <w:proofErr w:type="gramStart"/>
-      <w:r>
-        <w:rPr>
-          <w:rFonts w:ascii="Times New Roman" w:eastAsia="Times New Roman" w:hAnsi="Times New Roman" w:cs="Times New Roman"/>
-          <w:highlight w:val="cyan"/>
-        </w:rPr>
-        <w:t>{ FOR</w:t>
-      </w:r>
-      <w:proofErr w:type="gramEnd"/>
-      <w:r>
-        <w:rPr>
-          <w:rFonts w:ascii="Times New Roman" w:eastAsia="Times New Roman" w:hAnsi="Times New Roman" w:cs="Times New Roman"/>
-          <w:highlight w:val="cyan"/>
-        </w:rPr>
-        <w:t xml:space="preserve"> object in </w:t>
-      </w:r>
-      <w:proofErr w:type="spellStart"/>
-      <w:r>
-        <w:rPr>
-          <w:rFonts w:ascii="Times New Roman" w:eastAsia="Times New Roman" w:hAnsi="Times New Roman" w:cs="Times New Roman"/>
-          <w:highlight w:val="cyan"/>
-        </w:rPr>
-        <w:t>custom</w:t>
-      </w:r>
-      <w:r>
-        <w:rPr>
-          <w:rFonts w:ascii="Times New Roman" w:eastAsia="Times New Roman" w:hAnsi="Times New Roman" w:cs="Times New Roman"/>
-          <w:highlight w:val="cyan"/>
-        </w:rPr>
-        <w:t>Differentiators</w:t>
-      </w:r>
-      <w:proofErr w:type="spellEnd"/>
-      <w:r>
-        <w:rPr>
-          <w:rFonts w:ascii="Times New Roman" w:eastAsia="Times New Roman" w:hAnsi="Times New Roman" w:cs="Times New Roman"/>
-          <w:highlight w:val="cyan"/>
-        </w:rPr>
-        <w:t>}</w:t>
-      </w:r>
-    </w:p>
-    <w:p>
-      <w:pPr>
-        <w:numPr>
-          <w:ilvl w:val="0"/>
-          <w:numId w:val="12"/>
-        </w:numPr>
-        <w:rPr>
-          <w:rFonts w:ascii="Times New Roman" w:eastAsia="Times New Roman" w:hAnsi="Times New Roman" w:cs="Times New Roman"/>
-          <w:highlight w:val="cyan"/>
-        </w:rPr>
-      </w:pPr>
-      <w:proofErr w:type="gramStart"/>
-      <w:r>
-        <w:rPr>
-          <w:rFonts w:ascii="Times New Roman" w:eastAsia="Times New Roman" w:hAnsi="Times New Roman" w:cs="Times New Roman"/>
-          <w:highlight w:val="cyan"/>
-        </w:rPr>
-        <w:t>{ INS</w:t>
-      </w:r>
-      <w:proofErr w:type="gramEnd"/>
-      <w:r>
-        <w:rPr>
-          <w:rFonts w:ascii="Times New Roman" w:eastAsia="Times New Roman" w:hAnsi="Times New Roman" w:cs="Times New Roman"/>
-          <w:highlight w:val="cyan"/>
-        </w:rPr>
-        <w:t xml:space="preserve"> $object}</w:t>
-      </w:r>
-    </w:p>
-    <w:p>
-      <w:pPr>
-        <w:numPr>
-          <w:ilvl w:val="0"/>
-          <w:numId w:val="12"/>
-        </w:numPr>
-        <w:rPr>
-          <w:rFonts w:ascii="Times New Roman" w:eastAsia="Times New Roman" w:hAnsi="Times New Roman" w:cs="Times New Roman"/>
-          <w:highlight w:val="cyan"/>
-        </w:rPr>
-      </w:pPr>
-      <w:r>
-        <w:rPr>
-          <w:rFonts w:ascii="Times New Roman" w:eastAsia="Times New Roman" w:hAnsi="Times New Roman" w:cs="Times New Roman"/>
-          <w:highlight w:val="cyan"/>
+        </w:rPr>
+      </w:pPr>
+      <w:r>
+        <w:rPr>
+          <w:rFonts w:ascii="Times New Roman" w:eastAsia="Times New Roman" w:hAnsi="Times New Roman" w:cs="Times New Roman"/>
         </w:rPr>
         <w:t>{END-FOR object}</w:t>
       </w:r>
@@ -1823,29 +1413,7 @@
           <w:szCs w:val="20"/>
           <w:bdr w:val="none" w:sz="0" w:space="0" w:color="auto" w:frame="1"/>
         </w:rPr>
-        <w:t xml:space="preserve">{IF </w:t>
-      </w:r>
-      <w:proofErr w:type="spellStart"/>
-      <w:r>
-        <w:rPr>
-          <w:rFonts w:ascii="Consolas" w:eastAsia="Times New Roman" w:hAnsi="Consolas"/>
-          <w:color w:val="8064A2" w:themeColor="accent4"/>
-          <w:sz w:val="20"/>
-          <w:szCs w:val="20"/>
-          <w:bdr w:val="none" w:sz="0" w:space="0" w:color="auto" w:frame="1"/>
-        </w:rPr>
-        <w:t>sourceSelection</w:t>
-      </w:r>
-      <w:proofErr w:type="spellEnd"/>
-      <w:r>
-        <w:rPr>
-          <w:rFonts w:ascii="Consolas" w:eastAsia="Times New Roman" w:hAnsi="Consolas"/>
-          <w:color w:val="8064A2" w:themeColor="accent4"/>
-          <w:sz w:val="20"/>
-          <w:szCs w:val="20"/>
-          <w:bdr w:val="none" w:sz="0" w:space="0" w:color="auto" w:frame="1"/>
-        </w:rPr>
-        <w:t xml:space="preserve"> === </w:t>
+        <w:t xml:space="preserve">{IF sourceSelection === </w:t>
       </w:r>
       <w:r>
         <w:rPr>
@@ -2074,7 +1642,6 @@
         <w:rPr>
           <w:rFonts w:ascii="Times New Roman" w:eastAsia="Times New Roman" w:hAnsi="Times New Roman" w:cs="Times New Roman"/>
         </w:rPr>
-        <w:lastRenderedPageBreak/>
         <w:t>Solution adequately</w:t>
       </w:r>
       <w:r>
@@ -2149,22 +1716,64 @@
     </w:p>
     <w:p>
       <w:pPr>
-        <w:pStyle w:val="ListParagraph"/>
         <w:numPr>
           <w:ilvl w:val="2"/>
           <w:numId w:val="9"/>
         </w:numPr>
         <w:rPr>
           <w:rFonts w:ascii="Times New Roman" w:eastAsia="Times New Roman" w:hAnsi="Times New Roman" w:cs="Times New Roman"/>
-          <w:highlight w:val="cyan"/>
-        </w:rPr>
-      </w:pPr>
-      <w:r>
-        <w:rPr>
-          <w:rFonts w:ascii="Times New Roman" w:eastAsia="Times New Roman" w:hAnsi="Times New Roman" w:cs="Times New Roman"/>
-          <w:highlight w:val="cyan"/>
-        </w:rPr>
-        <w:t>Risk to the Government</w:t>
+        </w:rPr>
+      </w:pPr>
+      <w:proofErr w:type="gramStart"/>
+      <w:r>
+        <w:rPr>
+          <w:rFonts w:ascii="Times New Roman" w:eastAsia="Times New Roman" w:hAnsi="Times New Roman" w:cs="Times New Roman"/>
+        </w:rPr>
+        <w:t>{ FOR</w:t>
+      </w:r>
+      <w:proofErr w:type="gramEnd"/>
+      <w:r>
+        <w:rPr>
+          <w:rFonts w:ascii="Times New Roman" w:eastAsia="Times New Roman" w:hAnsi="Times New Roman" w:cs="Times New Roman"/>
+        </w:rPr>
+        <w:t xml:space="preserve"> object in </w:t>
+      </w:r>
+      <w:r>
+        <w:rPr>
+          <w:rFonts w:ascii="Times New Roman" w:eastAsia="Times New Roman" w:hAnsi="Times New Roman" w:cs="Times New Roman"/>
+        </w:rPr>
+        <w:t>standard</w:t>
+      </w:r>
+      <w:r>
+        <w:rPr>
+          <w:rFonts w:ascii="Times New Roman" w:eastAsia="Times New Roman" w:hAnsi="Times New Roman" w:cs="Times New Roman"/>
+        </w:rPr>
+        <w:t>Specifications}</w:t>
+      </w:r>
+    </w:p>
+    <w:p>
+      <w:pPr>
+        <w:numPr>
+          <w:ilvl w:val="2"/>
+          <w:numId w:val="9"/>
+        </w:numPr>
+        <w:rPr>
+          <w:rFonts w:ascii="Times New Roman" w:eastAsia="Times New Roman" w:hAnsi="Times New Roman" w:cs="Times New Roman"/>
+        </w:rPr>
+      </w:pPr>
+      <w:proofErr w:type="gramStart"/>
+      <w:r>
+        <w:rPr>
+          <w:rFonts w:ascii="Times New Roman" w:eastAsia="Times New Roman" w:hAnsi="Times New Roman" w:cs="Times New Roman"/>
+        </w:rPr>
+        <w:t>{ INS</w:t>
+      </w:r>
+      <w:proofErr w:type="gramEnd"/>
+      <w:r>
+        <w:rPr>
+          <w:rFonts w:ascii="Times New Roman" w:eastAsia="Times New Roman" w:hAnsi="Times New Roman" w:cs="Times New Roman"/>
+        </w:rPr>
+        <w:t xml:space="preserve"> $object}</w:t>
       </w:r>
     </w:p>
     <w:p>
@@ -2177,36 +1786,39 @@
         <w:spacing w:line="259" w:lineRule="auto"/>
         <w:rPr>
           <w:rFonts w:ascii="Times New Roman" w:eastAsia="Times New Roman" w:hAnsi="Times New Roman" w:cs="Times New Roman"/>
-          <w:highlight w:val="cyan"/>
-        </w:rPr>
-      </w:pPr>
-      <w:r>
-        <w:rPr>
-          <w:rFonts w:ascii="Times New Roman" w:eastAsia="Times New Roman" w:hAnsi="Times New Roman" w:cs="Times New Roman"/>
-          <w:highlight w:val="cyan"/>
-        </w:rPr>
-        <w:t>Any automation capability proposed to improve reliability and reduce human-error</w:t>
-      </w:r>
-    </w:p>
-    <w:p>
-      <w:pPr>
-        <w:pStyle w:val="ListParagraph"/>
+        </w:rPr>
+      </w:pPr>
+      <w:r>
+        <w:rPr>
+          <w:rFonts w:ascii="Times New Roman" w:eastAsia="Times New Roman" w:hAnsi="Times New Roman" w:cs="Times New Roman"/>
+        </w:rPr>
+        <w:t>{END-FOR object}</w:t>
+      </w:r>
+    </w:p>
+    <w:p>
+      <w:pPr>
         <w:numPr>
           <w:ilvl w:val="2"/>
           <w:numId w:val="9"/>
         </w:numPr>
-        <w:spacing w:line="259" w:lineRule="auto"/>
-        <w:rPr>
-          <w:rFonts w:ascii="Times New Roman" w:eastAsia="Times New Roman" w:hAnsi="Times New Roman" w:cs="Times New Roman"/>
-          <w:highlight w:val="cyan"/>
-        </w:rPr>
-      </w:pPr>
-      <w:r>
-        <w:rPr>
-          <w:rFonts w:ascii="Times New Roman" w:eastAsia="Times New Roman" w:hAnsi="Times New Roman" w:cs="Times New Roman"/>
-          <w:highlight w:val="cyan"/>
-        </w:rPr>
-        <w:t>MO writes detailed compliance standard applicable to specific need:</w:t>
+        <w:rPr>
+          <w:rFonts w:ascii="Times New Roman" w:eastAsia="Times New Roman" w:hAnsi="Times New Roman" w:cs="Times New Roman"/>
+        </w:rPr>
+      </w:pPr>
+      <w:proofErr w:type="gramStart"/>
+      <w:r>
+        <w:rPr>
+          <w:rFonts w:ascii="Times New Roman" w:eastAsia="Times New Roman" w:hAnsi="Times New Roman" w:cs="Times New Roman"/>
+        </w:rPr>
+        <w:lastRenderedPageBreak/>
+        <w:t>{ FOR</w:t>
+      </w:r>
+      <w:proofErr w:type="gramEnd"/>
+      <w:r>
+        <w:rPr>
+          <w:rFonts w:ascii="Times New Roman" w:eastAsia="Times New Roman" w:hAnsi="Times New Roman" w:cs="Times New Roman"/>
+        </w:rPr>
+        <w:t xml:space="preserve"> object in customSpecifications}</w:t>
       </w:r>
     </w:p>
     <w:p>
@@ -2217,40 +1829,21 @@
         </w:numPr>
         <w:rPr>
           <w:rFonts w:ascii="Times New Roman" w:eastAsia="Times New Roman" w:hAnsi="Times New Roman" w:cs="Times New Roman"/>
-          <w:highlight w:val="cyan"/>
         </w:rPr>
       </w:pPr>
       <w:proofErr w:type="gramStart"/>
       <w:r>
         <w:rPr>
           <w:rFonts w:ascii="Times New Roman" w:eastAsia="Times New Roman" w:hAnsi="Times New Roman" w:cs="Times New Roman"/>
-          <w:highlight w:val="cyan"/>
-        </w:rPr>
-        <w:t>{ FOR</w:t>
+        </w:rPr>
+        <w:t>{ INS</w:t>
       </w:r>
       <w:proofErr w:type="gramEnd"/>
       <w:r>
         <w:rPr>
           <w:rFonts w:ascii="Times New Roman" w:eastAsia="Times New Roman" w:hAnsi="Times New Roman" w:cs="Times New Roman"/>
-          <w:highlight w:val="cyan"/>
-        </w:rPr>
-        <w:t xml:space="preserve"> object in </w:t>
-      </w:r>
-      <w:proofErr w:type="spellStart"/>
-      <w:r>
-        <w:rPr>
-          <w:rFonts w:ascii="Times New Roman" w:eastAsia="Times New Roman" w:hAnsi="Times New Roman" w:cs="Times New Roman"/>
-          <w:highlight w:val="cyan"/>
-        </w:rPr>
-        <w:t>customSpecifications</w:t>
-      </w:r>
-      <w:proofErr w:type="spellEnd"/>
-      <w:r>
-        <w:rPr>
-          <w:rFonts w:ascii="Times New Roman" w:eastAsia="Times New Roman" w:hAnsi="Times New Roman" w:cs="Times New Roman"/>
-          <w:highlight w:val="cyan"/>
-        </w:rPr>
-        <w:t>}</w:t>
+        </w:rPr>
+        <w:t xml:space="preserve"> $object}</w:t>
       </w:r>
     </w:p>
     <w:p>
@@ -2261,41 +1854,11 @@
         </w:numPr>
         <w:rPr>
           <w:rFonts w:ascii="Times New Roman" w:eastAsia="Times New Roman" w:hAnsi="Times New Roman" w:cs="Times New Roman"/>
-          <w:highlight w:val="cyan"/>
-        </w:rPr>
-      </w:pPr>
-      <w:proofErr w:type="gramStart"/>
-      <w:r>
-        <w:rPr>
-          <w:rFonts w:ascii="Times New Roman" w:eastAsia="Times New Roman" w:hAnsi="Times New Roman" w:cs="Times New Roman"/>
-          <w:highlight w:val="cyan"/>
-        </w:rPr>
-        <w:t>{ INS</w:t>
-      </w:r>
-      <w:proofErr w:type="gramEnd"/>
-      <w:r>
-        <w:rPr>
-          <w:rFonts w:ascii="Times New Roman" w:eastAsia="Times New Roman" w:hAnsi="Times New Roman" w:cs="Times New Roman"/>
-          <w:highlight w:val="cyan"/>
-        </w:rPr>
-        <w:t xml:space="preserve"> $object}</w:t>
-      </w:r>
-    </w:p>
-    <w:p>
-      <w:pPr>
-        <w:numPr>
-          <w:ilvl w:val="2"/>
-          <w:numId w:val="9"/>
-        </w:numPr>
-        <w:rPr>
-          <w:rFonts w:ascii="Times New Roman" w:eastAsia="Times New Roman" w:hAnsi="Times New Roman" w:cs="Times New Roman"/>
-          <w:highlight w:val="cyan"/>
-        </w:rPr>
-      </w:pPr>
-      <w:r>
-        <w:rPr>
-          <w:rFonts w:ascii="Times New Roman" w:eastAsia="Times New Roman" w:hAnsi="Times New Roman" w:cs="Times New Roman"/>
-          <w:highlight w:val="cyan"/>
+        </w:rPr>
+      </w:pPr>
+      <w:r>
+        <w:rPr>
+          <w:rFonts w:ascii="Times New Roman" w:eastAsia="Times New Roman" w:hAnsi="Times New Roman" w:cs="Times New Roman"/>
         </w:rPr>
         <w:t>{END-FOR object}</w:t>
       </w:r>
@@ -2578,7 +2141,6 @@
     </w:p>
     <w:p>
       <w:pPr>
-        <w:pStyle w:val="ListParagraph"/>
         <w:numPr>
           <w:ilvl w:val="2"/>
           <w:numId w:val="9"/>
@@ -2587,11 +2149,56 @@
           <w:rFonts w:ascii="Times New Roman" w:eastAsia="Times New Roman" w:hAnsi="Times New Roman" w:cs="Times New Roman"/>
         </w:rPr>
       </w:pPr>
-      <w:r>
-        <w:rPr>
-          <w:rFonts w:ascii="Times New Roman" w:eastAsia="Times New Roman" w:hAnsi="Times New Roman" w:cs="Times New Roman"/>
-        </w:rPr>
-        <w:t>Risk to the Government</w:t>
+      <w:proofErr w:type="gramStart"/>
+      <w:r>
+        <w:rPr>
+          <w:rFonts w:ascii="Times New Roman" w:eastAsia="Times New Roman" w:hAnsi="Times New Roman" w:cs="Times New Roman"/>
+        </w:rPr>
+        <w:t>{ FOR</w:t>
+      </w:r>
+      <w:proofErr w:type="gramEnd"/>
+      <w:r>
+        <w:rPr>
+          <w:rFonts w:ascii="Times New Roman" w:eastAsia="Times New Roman" w:hAnsi="Times New Roman" w:cs="Times New Roman"/>
+        </w:rPr>
+        <w:t xml:space="preserve"> object in </w:t>
+      </w:r>
+      <w:r>
+        <w:rPr>
+          <w:rFonts w:ascii="Times New Roman" w:eastAsia="Times New Roman" w:hAnsi="Times New Roman" w:cs="Times New Roman"/>
+        </w:rPr>
+        <w:t>standard</w:t>
+      </w:r>
+      <w:r>
+        <w:rPr>
+          <w:rFonts w:ascii="Times New Roman" w:eastAsia="Times New Roman" w:hAnsi="Times New Roman" w:cs="Times New Roman"/>
+        </w:rPr>
+        <w:t>Specifications}</w:t>
+      </w:r>
+    </w:p>
+    <w:p>
+      <w:pPr>
+        <w:numPr>
+          <w:ilvl w:val="2"/>
+          <w:numId w:val="9"/>
+        </w:numPr>
+        <w:rPr>
+          <w:rFonts w:ascii="Times New Roman" w:eastAsia="Times New Roman" w:hAnsi="Times New Roman" w:cs="Times New Roman"/>
+        </w:rPr>
+      </w:pPr>
+      <w:proofErr w:type="gramStart"/>
+      <w:r>
+        <w:rPr>
+          <w:rFonts w:ascii="Times New Roman" w:eastAsia="Times New Roman" w:hAnsi="Times New Roman" w:cs="Times New Roman"/>
+        </w:rPr>
+        <w:t>{ INS</w:t>
+      </w:r>
+      <w:proofErr w:type="gramEnd"/>
+      <w:r>
+        <w:rPr>
+          <w:rFonts w:ascii="Times New Roman" w:eastAsia="Times New Roman" w:hAnsi="Times New Roman" w:cs="Times New Roman"/>
+        </w:rPr>
+        <w:t xml:space="preserve"> $object}</w:t>
       </w:r>
     </w:p>
     <w:p>
@@ -2604,36 +2211,38 @@
         <w:spacing w:line="259" w:lineRule="auto"/>
         <w:rPr>
           <w:rFonts w:ascii="Times New Roman" w:eastAsia="Times New Roman" w:hAnsi="Times New Roman" w:cs="Times New Roman"/>
-          <w:highlight w:val="cyan"/>
-        </w:rPr>
-      </w:pPr>
-      <w:r>
-        <w:rPr>
-          <w:rFonts w:ascii="Times New Roman" w:eastAsia="Times New Roman" w:hAnsi="Times New Roman" w:cs="Times New Roman"/>
-          <w:highlight w:val="cyan"/>
-        </w:rPr>
-        <w:t>Any automation capability proposed to improve reliability and reduce human-error</w:t>
-      </w:r>
-    </w:p>
-    <w:p>
-      <w:pPr>
-        <w:pStyle w:val="ListParagraph"/>
+        </w:rPr>
+      </w:pPr>
+      <w:r>
+        <w:rPr>
+          <w:rFonts w:ascii="Times New Roman" w:eastAsia="Times New Roman" w:hAnsi="Times New Roman" w:cs="Times New Roman"/>
+        </w:rPr>
+        <w:t>{END-FOR object}</w:t>
+      </w:r>
+    </w:p>
+    <w:p>
+      <w:pPr>
         <w:numPr>
           <w:ilvl w:val="2"/>
           <w:numId w:val="9"/>
         </w:numPr>
-        <w:spacing w:line="259" w:lineRule="auto"/>
-        <w:rPr>
-          <w:rFonts w:ascii="Times New Roman" w:eastAsia="Times New Roman" w:hAnsi="Times New Roman" w:cs="Times New Roman"/>
-          <w:highlight w:val="cyan"/>
-        </w:rPr>
-      </w:pPr>
-      <w:r>
-        <w:rPr>
-          <w:rFonts w:ascii="Times New Roman" w:eastAsia="Times New Roman" w:hAnsi="Times New Roman" w:cs="Times New Roman"/>
-          <w:highlight w:val="cyan"/>
-        </w:rPr>
-        <w:t>MO writes detailed compliance standard applicable to specific need:</w:t>
+        <w:rPr>
+          <w:rFonts w:ascii="Times New Roman" w:eastAsia="Times New Roman" w:hAnsi="Times New Roman" w:cs="Times New Roman"/>
+        </w:rPr>
+      </w:pPr>
+      <w:proofErr w:type="gramStart"/>
+      <w:r>
+        <w:rPr>
+          <w:rFonts w:ascii="Times New Roman" w:eastAsia="Times New Roman" w:hAnsi="Times New Roman" w:cs="Times New Roman"/>
+        </w:rPr>
+        <w:t>{ FOR</w:t>
+      </w:r>
+      <w:proofErr w:type="gramEnd"/>
+      <w:r>
+        <w:rPr>
+          <w:rFonts w:ascii="Times New Roman" w:eastAsia="Times New Roman" w:hAnsi="Times New Roman" w:cs="Times New Roman"/>
+        </w:rPr>
+        <w:t xml:space="preserve"> object in customSpecifications}</w:t>
       </w:r>
     </w:p>
     <w:p>
@@ -2644,40 +2253,21 @@
         </w:numPr>
         <w:rPr>
           <w:rFonts w:ascii="Times New Roman" w:eastAsia="Times New Roman" w:hAnsi="Times New Roman" w:cs="Times New Roman"/>
-          <w:highlight w:val="cyan"/>
         </w:rPr>
       </w:pPr>
       <w:proofErr w:type="gramStart"/>
       <w:r>
         <w:rPr>
           <w:rFonts w:ascii="Times New Roman" w:eastAsia="Times New Roman" w:hAnsi="Times New Roman" w:cs="Times New Roman"/>
-          <w:highlight w:val="cyan"/>
-        </w:rPr>
-        <w:t>{ FOR</w:t>
+        </w:rPr>
+        <w:t>{ INS</w:t>
       </w:r>
       <w:proofErr w:type="gramEnd"/>
       <w:r>
         <w:rPr>
           <w:rFonts w:ascii="Times New Roman" w:eastAsia="Times New Roman" w:hAnsi="Times New Roman" w:cs="Times New Roman"/>
-          <w:highlight w:val="cyan"/>
-        </w:rPr>
-        <w:t xml:space="preserve"> object in </w:t>
-      </w:r>
-      <w:proofErr w:type="spellStart"/>
-      <w:r>
-        <w:rPr>
-          <w:rFonts w:ascii="Times New Roman" w:eastAsia="Times New Roman" w:hAnsi="Times New Roman" w:cs="Times New Roman"/>
-          <w:highlight w:val="cyan"/>
-        </w:rPr>
-        <w:t>customSpecifications</w:t>
-      </w:r>
-      <w:proofErr w:type="spellEnd"/>
-      <w:r>
-        <w:rPr>
-          <w:rFonts w:ascii="Times New Roman" w:eastAsia="Times New Roman" w:hAnsi="Times New Roman" w:cs="Times New Roman"/>
-          <w:highlight w:val="cyan"/>
-        </w:rPr>
-        <w:t>}</w:t>
+        </w:rPr>
+        <w:t xml:space="preserve"> $object}</w:t>
       </w:r>
     </w:p>
     <w:p>
@@ -2688,41 +2278,11 @@
         </w:numPr>
         <w:rPr>
           <w:rFonts w:ascii="Times New Roman" w:eastAsia="Times New Roman" w:hAnsi="Times New Roman" w:cs="Times New Roman"/>
-          <w:highlight w:val="cyan"/>
-        </w:rPr>
-      </w:pPr>
-      <w:proofErr w:type="gramStart"/>
-      <w:r>
-        <w:rPr>
-          <w:rFonts w:ascii="Times New Roman" w:eastAsia="Times New Roman" w:hAnsi="Times New Roman" w:cs="Times New Roman"/>
-          <w:highlight w:val="cyan"/>
-        </w:rPr>
-        <w:t>{ INS</w:t>
-      </w:r>
-      <w:proofErr w:type="gramEnd"/>
-      <w:r>
-        <w:rPr>
-          <w:rFonts w:ascii="Times New Roman" w:eastAsia="Times New Roman" w:hAnsi="Times New Roman" w:cs="Times New Roman"/>
-          <w:highlight w:val="cyan"/>
-        </w:rPr>
-        <w:t xml:space="preserve"> $object}</w:t>
-      </w:r>
-    </w:p>
-    <w:p>
-      <w:pPr>
-        <w:numPr>
-          <w:ilvl w:val="2"/>
-          <w:numId w:val="9"/>
-        </w:numPr>
-        <w:rPr>
-          <w:rFonts w:ascii="Times New Roman" w:eastAsia="Times New Roman" w:hAnsi="Times New Roman" w:cs="Times New Roman"/>
-          <w:highlight w:val="cyan"/>
-        </w:rPr>
-      </w:pPr>
-      <w:r>
-        <w:rPr>
-          <w:rFonts w:ascii="Times New Roman" w:eastAsia="Times New Roman" w:hAnsi="Times New Roman" w:cs="Times New Roman"/>
-          <w:highlight w:val="cyan"/>
+        </w:rPr>
+      </w:pPr>
+      <w:r>
+        <w:rPr>
+          <w:rFonts w:ascii="Times New Roman" w:eastAsia="Times New Roman" w:hAnsi="Times New Roman" w:cs="Times New Roman"/>
         </w:rPr>
         <w:t>{END-FOR object}</w:t>
       </w:r>
@@ -2817,29 +2377,7 @@
           <w:szCs w:val="20"/>
           <w:bdr w:val="none" w:sz="0" w:space="0" w:color="auto" w:frame="1"/>
         </w:rPr>
-        <w:t xml:space="preserve">{IF </w:t>
-      </w:r>
-      <w:proofErr w:type="spellStart"/>
-      <w:r>
-        <w:rPr>
-          <w:rFonts w:ascii="Consolas" w:eastAsia="Times New Roman" w:hAnsi="Consolas"/>
-          <w:color w:val="00B050"/>
-          <w:sz w:val="20"/>
-          <w:szCs w:val="20"/>
-          <w:bdr w:val="none" w:sz="0" w:space="0" w:color="auto" w:frame="1"/>
-        </w:rPr>
-        <w:t>sourceSelection</w:t>
-      </w:r>
-      <w:proofErr w:type="spellEnd"/>
-      <w:r>
-        <w:rPr>
-          <w:rFonts w:ascii="Consolas" w:eastAsia="Times New Roman" w:hAnsi="Consolas"/>
-          <w:color w:val="00B050"/>
-          <w:sz w:val="20"/>
-          <w:szCs w:val="20"/>
-          <w:bdr w:val="none" w:sz="0" w:space="0" w:color="auto" w:frame="1"/>
-        </w:rPr>
-        <w:t xml:space="preserve"> === </w:t>
+        <w:t xml:space="preserve">{IF sourceSelection === </w:t>
       </w:r>
       <w:r>
         <w:rPr>
@@ -3100,29 +2638,7 @@
           <w:szCs w:val="20"/>
           <w:bdr w:val="none" w:sz="0" w:space="0" w:color="auto" w:frame="1"/>
         </w:rPr>
-        <w:t xml:space="preserve">{IF </w:t>
-      </w:r>
-      <w:proofErr w:type="spellStart"/>
-      <w:r>
-        <w:rPr>
-          <w:rFonts w:ascii="Consolas" w:eastAsia="Times New Roman" w:hAnsi="Consolas"/>
-          <w:color w:val="24292F"/>
-          <w:sz w:val="20"/>
-          <w:szCs w:val="20"/>
-          <w:bdr w:val="none" w:sz="0" w:space="0" w:color="auto" w:frame="1"/>
-        </w:rPr>
-        <w:t>sourceSelection</w:t>
-      </w:r>
-      <w:proofErr w:type="spellEnd"/>
-      <w:r>
-        <w:rPr>
-          <w:rFonts w:ascii="Consolas" w:eastAsia="Times New Roman" w:hAnsi="Consolas"/>
-          <w:color w:val="24292F"/>
-          <w:sz w:val="20"/>
-          <w:szCs w:val="20"/>
-          <w:bdr w:val="none" w:sz="0" w:space="0" w:color="auto" w:frame="1"/>
-        </w:rPr>
-        <w:t xml:space="preserve"> === </w:t>
+        <w:t xml:space="preserve">{IF sourceSelection === </w:t>
       </w:r>
       <w:r>
         <w:rPr>
@@ -3238,6 +2754,7 @@
                 <w:rFonts w:ascii="Times New Roman" w:eastAsia="Times New Roman" w:hAnsi="Times New Roman" w:cs="Times New Roman"/>
                 <w:b/>
               </w:rPr>
+              <w:lastRenderedPageBreak/>
               <w:t>Rating</w:t>
             </w:r>
           </w:p>
@@ -3406,29 +2923,7 @@
           <w:szCs w:val="20"/>
           <w:bdr w:val="none" w:sz="0" w:space="0" w:color="auto" w:frame="1"/>
         </w:rPr>
-        <w:t xml:space="preserve">{IF </w:t>
-      </w:r>
-      <w:proofErr w:type="spellStart"/>
-      <w:r>
-        <w:rPr>
-          <w:rFonts w:ascii="Consolas" w:eastAsia="Times New Roman" w:hAnsi="Consolas"/>
-          <w:color w:val="24292F"/>
-          <w:sz w:val="20"/>
-          <w:szCs w:val="20"/>
-          <w:bdr w:val="none" w:sz="0" w:space="0" w:color="auto" w:frame="1"/>
-        </w:rPr>
-        <w:t>sourceSelection</w:t>
-      </w:r>
-      <w:proofErr w:type="spellEnd"/>
-      <w:r>
-        <w:rPr>
-          <w:rFonts w:ascii="Consolas" w:eastAsia="Times New Roman" w:hAnsi="Consolas"/>
-          <w:color w:val="24292F"/>
-          <w:sz w:val="20"/>
-          <w:szCs w:val="20"/>
-          <w:bdr w:val="none" w:sz="0" w:space="0" w:color="auto" w:frame="1"/>
-        </w:rPr>
-        <w:t xml:space="preserve"> === </w:t>
+        <w:t xml:space="preserve">{IF sourceSelection === </w:t>
       </w:r>
       <w:r>
         <w:rPr>
@@ -4264,7 +3759,6 @@
                 <w:b/>
                 <w:highlight w:val="red"/>
               </w:rPr>
-              <w:lastRenderedPageBreak/>
               <w:t>Red</w:t>
             </w:r>
           </w:p>
@@ -4303,21 +3797,7 @@
               <w:rPr>
                 <w:rFonts w:ascii="Times New Roman" w:eastAsia="Times New Roman" w:hAnsi="Times New Roman" w:cs="Times New Roman"/>
               </w:rPr>
-              <w:t xml:space="preserve">Proposal does not meet requirements of the solicitation, and thus, contains one or more deficiencies, and/or risk of unsuccessful performance is unacceptable.  Proposal is </w:t>
-            </w:r>
-            <w:proofErr w:type="spellStart"/>
-            <w:r>
-              <w:rPr>
-                <w:rFonts w:ascii="Times New Roman" w:eastAsia="Times New Roman" w:hAnsi="Times New Roman" w:cs="Times New Roman"/>
-              </w:rPr>
-              <w:t>unawardable</w:t>
-            </w:r>
-            <w:proofErr w:type="spellEnd"/>
-            <w:r>
-              <w:rPr>
-                <w:rFonts w:ascii="Times New Roman" w:eastAsia="Times New Roman" w:hAnsi="Times New Roman" w:cs="Times New Roman"/>
-              </w:rPr>
-              <w:t>.</w:t>
+              <w:t>Proposal does not meet requirements of the solicitation, and thus, contains one or more deficiencies, and/or risk of unsuccessful performance is unacceptable.  Proposal is unawardable.</w:t>
             </w:r>
           </w:p>
         </w:tc>
@@ -4383,29 +3863,7 @@
           <w:szCs w:val="20"/>
           <w:bdr w:val="none" w:sz="0" w:space="0" w:color="auto" w:frame="1"/>
         </w:rPr>
-        <w:t xml:space="preserve">{IF </w:t>
-      </w:r>
-      <w:proofErr w:type="spellStart"/>
-      <w:r>
-        <w:rPr>
-          <w:rFonts w:ascii="Consolas" w:eastAsia="Times New Roman" w:hAnsi="Consolas"/>
-          <w:color w:val="24292F"/>
-          <w:sz w:val="20"/>
-          <w:szCs w:val="20"/>
-          <w:bdr w:val="none" w:sz="0" w:space="0" w:color="auto" w:frame="1"/>
-        </w:rPr>
-        <w:t>sourceSelection</w:t>
-      </w:r>
-      <w:proofErr w:type="spellEnd"/>
-      <w:r>
-        <w:rPr>
-          <w:rFonts w:ascii="Consolas" w:eastAsia="Times New Roman" w:hAnsi="Consolas"/>
-          <w:color w:val="24292F"/>
-          <w:sz w:val="20"/>
-          <w:szCs w:val="20"/>
-          <w:bdr w:val="none" w:sz="0" w:space="0" w:color="auto" w:frame="1"/>
-        </w:rPr>
-        <w:t xml:space="preserve"> === </w:t>
+        <w:t xml:space="preserve">{IF sourceSelection === </w:t>
       </w:r>
       <w:r>
         <w:rPr>
@@ -4698,6 +4156,7 @@
               <w:rPr>
                 <w:rFonts w:ascii="Times New Roman" w:eastAsia="Times New Roman" w:hAnsi="Times New Roman" w:cs="Times New Roman"/>
               </w:rPr>
+              <w:lastRenderedPageBreak/>
               <w:t>Good</w:t>
             </w:r>
           </w:p>

</xml_diff>

<commit_message>
Make 28 very minor changes to Evaluation Plan template.
These include things such as removal of spaces
at the end of lines, spaces within logic tags,
and normalizing spaces used in table headings.

Ticket: AT-8610
</commit_message>
<xml_diff>
--- a/document-generation/templates/eval-plan-template.docx
+++ b/document-generation/templates/eval-plan-template.docx
@@ -59,7 +59,23 @@
           <w:rFonts w:ascii="Times New Roman" w:eastAsia="Times New Roman" w:hAnsi="Times New Roman" w:cs="Times New Roman"/>
           <w:b/>
         </w:rPr>
-        <w:t>{taskOrderTitle}</w:t>
+        <w:t>{</w:t>
+      </w:r>
+      <w:proofErr w:type="spellStart"/>
+      <w:r>
+        <w:rPr>
+          <w:rFonts w:ascii="Times New Roman" w:eastAsia="Times New Roman" w:hAnsi="Times New Roman" w:cs="Times New Roman"/>
+          <w:b/>
+        </w:rPr>
+        <w:t>taskOrderTitle</w:t>
+      </w:r>
+      <w:proofErr w:type="spellEnd"/>
+      <w:r>
+        <w:rPr>
+          <w:rFonts w:ascii="Times New Roman" w:eastAsia="Times New Roman" w:hAnsi="Times New Roman" w:cs="Times New Roman"/>
+          <w:b/>
+        </w:rPr>
+        <w:t>}</w:t>
       </w:r>
     </w:p>
     <w:p>
@@ -88,14 +104,6 @@
         </w:rPr>
         <w:t>Basis of evaluation:</w:t>
       </w:r>
-      <w:r>
-        <w:rPr>
-          <w:rFonts w:ascii="Times New Roman" w:eastAsia="Times New Roman" w:hAnsi="Times New Roman" w:cs="Times New Roman"/>
-          <w:i/>
-          <w:color w:val="0000FF"/>
-        </w:rPr>
-        <w:t xml:space="preserve"> </w:t>
-      </w:r>
     </w:p>
     <w:p>
       <w:pPr>
@@ -119,8 +127,9 @@
           <w:szCs w:val="20"/>
           <w:bdr w:val="none" w:sz="0" w:space="0" w:color="auto" w:frame="1"/>
         </w:rPr>
-        <w:t xml:space="preserve">{IF sourceSelection === </w:t>
-      </w:r>
+        <w:t xml:space="preserve">{IF </w:t>
+      </w:r>
+      <w:proofErr w:type="spellStart"/>
       <w:r>
         <w:rPr>
           <w:rFonts w:ascii="Consolas" w:eastAsia="Times New Roman" w:hAnsi="Consolas"/>
@@ -129,6 +138,27 @@
           <w:szCs w:val="20"/>
           <w:bdr w:val="none" w:sz="0" w:space="0" w:color="auto" w:frame="1"/>
         </w:rPr>
+        <w:t>sourceSelection</w:t>
+      </w:r>
+      <w:proofErr w:type="spellEnd"/>
+      <w:r>
+        <w:rPr>
+          <w:rFonts w:ascii="Consolas" w:eastAsia="Times New Roman" w:hAnsi="Consolas"/>
+          <w:color w:val="00B050"/>
+          <w:sz w:val="20"/>
+          <w:szCs w:val="20"/>
+          <w:bdr w:val="none" w:sz="0" w:space="0" w:color="auto" w:frame="1"/>
+        </w:rPr>
+        <w:t xml:space="preserve"> === </w:t>
+      </w:r>
+      <w:r>
+        <w:rPr>
+          <w:rFonts w:ascii="Consolas" w:eastAsia="Times New Roman" w:hAnsi="Consolas"/>
+          <w:color w:val="00B050"/>
+          <w:sz w:val="20"/>
+          <w:szCs w:val="20"/>
+          <w:bdr w:val="none" w:sz="0" w:space="0" w:color="auto" w:frame="1"/>
+        </w:rPr>
         <w:t>`</w:t>
       </w:r>
       <w:r>
@@ -169,7 +199,7 @@
           <w:szCs w:val="20"/>
           <w:bdr w:val="none" w:sz="0" w:space="0" w:color="auto" w:frame="1"/>
         </w:rPr>
-        <w:t xml:space="preserve">} </w:t>
+        <w:t>}</w:t>
       </w:r>
     </w:p>
     <w:p>
@@ -292,21 +322,21 @@
         <w:rPr>
           <w:rFonts w:ascii="Times New Roman" w:eastAsia="Times New Roman" w:hAnsi="Times New Roman" w:cs="Times New Roman"/>
         </w:rPr>
-        <w:t xml:space="preserve"> for each catalog item number/SKU required to meet the criteria in the DoW; Contractor shall map each proposed catalog item number/SKU to the specific requirement element(s).  </w:t>
-      </w:r>
-      <w:proofErr w:type="gramStart"/>
-      <w:r>
-        <w:rPr>
-          <w:rFonts w:ascii="Times New Roman" w:eastAsia="Times New Roman" w:hAnsi="Times New Roman" w:cs="Times New Roman"/>
-        </w:rPr>
-        <w:t>Award</w:t>
-      </w:r>
-      <w:proofErr w:type="gramEnd"/>
-      <w:r>
-        <w:rPr>
-          <w:rFonts w:ascii="Times New Roman" w:eastAsia="Times New Roman" w:hAnsi="Times New Roman" w:cs="Times New Roman"/>
-        </w:rPr>
-        <w:t xml:space="preserve"> will be made to the lowest priced offeror meeting the compliance standards.</w:t>
+        <w:t xml:space="preserve"> for each catalog item number/SKU required to meet the criteria in the </w:t>
+      </w:r>
+      <w:proofErr w:type="spellStart"/>
+      <w:r>
+        <w:rPr>
+          <w:rFonts w:ascii="Times New Roman" w:eastAsia="Times New Roman" w:hAnsi="Times New Roman" w:cs="Times New Roman"/>
+        </w:rPr>
+        <w:t>DoW</w:t>
+      </w:r>
+      <w:proofErr w:type="spellEnd"/>
+      <w:r>
+        <w:rPr>
+          <w:rFonts w:ascii="Times New Roman" w:eastAsia="Times New Roman" w:hAnsi="Times New Roman" w:cs="Times New Roman"/>
+        </w:rPr>
+        <w:t>; Contractor shall map each proposed catalog item number/SKU to the specific requirement element(s).  Award will be made to the lowest priced offeror meeting the compliance standards.</w:t>
       </w:r>
     </w:p>
     <w:p>
@@ -371,19 +401,25 @@
           <w:rFonts w:ascii="Times New Roman" w:eastAsia="Times New Roman" w:hAnsi="Times New Roman" w:cs="Times New Roman"/>
         </w:rPr>
       </w:pPr>
-      <w:proofErr w:type="gramStart"/>
-      <w:r>
-        <w:rPr>
-          <w:rFonts w:ascii="Times New Roman" w:eastAsia="Times New Roman" w:hAnsi="Times New Roman" w:cs="Times New Roman"/>
-        </w:rPr>
-        <w:t>{ FOR</w:t>
-      </w:r>
-      <w:proofErr w:type="gramEnd"/>
-      <w:r>
-        <w:rPr>
-          <w:rFonts w:ascii="Times New Roman" w:eastAsia="Times New Roman" w:hAnsi="Times New Roman" w:cs="Times New Roman"/>
-        </w:rPr>
-        <w:t xml:space="preserve"> object in customSpecifications}</w:t>
+      <w:r>
+        <w:rPr>
+          <w:rFonts w:ascii="Times New Roman" w:eastAsia="Times New Roman" w:hAnsi="Times New Roman" w:cs="Times New Roman"/>
+        </w:rPr>
+        <w:t xml:space="preserve">{FOR object in </w:t>
+      </w:r>
+      <w:proofErr w:type="spellStart"/>
+      <w:r>
+        <w:rPr>
+          <w:rFonts w:ascii="Times New Roman" w:eastAsia="Times New Roman" w:hAnsi="Times New Roman" w:cs="Times New Roman"/>
+        </w:rPr>
+        <w:t>customSpecifications</w:t>
+      </w:r>
+      <w:proofErr w:type="spellEnd"/>
+      <w:r>
+        <w:rPr>
+          <w:rFonts w:ascii="Times New Roman" w:eastAsia="Times New Roman" w:hAnsi="Times New Roman" w:cs="Times New Roman"/>
+        </w:rPr>
+        <w:t>}</w:t>
       </w:r>
     </w:p>
     <w:p>
@@ -397,19 +433,11 @@
           <w:rFonts w:ascii="Times New Roman" w:eastAsia="Times New Roman" w:hAnsi="Times New Roman" w:cs="Times New Roman"/>
         </w:rPr>
       </w:pPr>
-      <w:proofErr w:type="gramStart"/>
-      <w:r>
-        <w:rPr>
-          <w:rFonts w:ascii="Times New Roman" w:eastAsia="Times New Roman" w:hAnsi="Times New Roman" w:cs="Times New Roman"/>
-        </w:rPr>
-        <w:t>{ INS</w:t>
-      </w:r>
-      <w:proofErr w:type="gramEnd"/>
-      <w:r>
-        <w:rPr>
-          <w:rFonts w:ascii="Times New Roman" w:eastAsia="Times New Roman" w:hAnsi="Times New Roman" w:cs="Times New Roman"/>
-        </w:rPr>
-        <w:t xml:space="preserve"> $object}</w:t>
+      <w:r>
+        <w:rPr>
+          <w:rFonts w:ascii="Times New Roman" w:eastAsia="Times New Roman" w:hAnsi="Times New Roman" w:cs="Times New Roman"/>
+        </w:rPr>
+        <w:t>{INS $object}</w:t>
       </w:r>
     </w:p>
     <w:p>
@@ -530,8 +558,9 @@
           <w:szCs w:val="20"/>
           <w:bdr w:val="none" w:sz="0" w:space="0" w:color="auto" w:frame="1"/>
         </w:rPr>
-        <w:t xml:space="preserve">{IF sourceSelection === </w:t>
-      </w:r>
+        <w:t xml:space="preserve">{IF </w:t>
+      </w:r>
+      <w:proofErr w:type="spellStart"/>
       <w:r>
         <w:rPr>
           <w:rFonts w:ascii="Consolas" w:eastAsia="Times New Roman" w:hAnsi="Consolas"/>
@@ -540,6 +569,27 @@
           <w:szCs w:val="20"/>
           <w:bdr w:val="none" w:sz="0" w:space="0" w:color="auto" w:frame="1"/>
         </w:rPr>
+        <w:t>sourceSelection</w:t>
+      </w:r>
+      <w:proofErr w:type="spellEnd"/>
+      <w:r>
+        <w:rPr>
+          <w:rFonts w:ascii="Consolas" w:eastAsia="Times New Roman" w:hAnsi="Consolas"/>
+          <w:color w:val="F79646" w:themeColor="accent6"/>
+          <w:sz w:val="20"/>
+          <w:szCs w:val="20"/>
+          <w:bdr w:val="none" w:sz="0" w:space="0" w:color="auto" w:frame="1"/>
+        </w:rPr>
+        <w:t xml:space="preserve"> === </w:t>
+      </w:r>
+      <w:r>
+        <w:rPr>
+          <w:rFonts w:ascii="Consolas" w:eastAsia="Times New Roman" w:hAnsi="Consolas"/>
+          <w:color w:val="F79646" w:themeColor="accent6"/>
+          <w:sz w:val="20"/>
+          <w:szCs w:val="20"/>
+          <w:bdr w:val="none" w:sz="0" w:space="0" w:color="auto" w:frame="1"/>
+        </w:rPr>
         <w:t>`</w:t>
       </w:r>
       <w:r>
@@ -570,7 +620,7 @@
           <w:szCs w:val="20"/>
           <w:bdr w:val="none" w:sz="0" w:space="0" w:color="auto" w:frame="1"/>
         </w:rPr>
-        <w:t xml:space="preserve">} </w:t>
+        <w:t>}</w:t>
       </w:r>
     </w:p>
     <w:p>
@@ -604,7 +654,7 @@
         <w:rPr>
           <w:rFonts w:ascii="Times New Roman" w:eastAsia="Times New Roman" w:hAnsi="Times New Roman" w:cs="Times New Roman"/>
         </w:rPr>
-        <w:t xml:space="preserve"> a technical proposal </w:t>
+        <w:t xml:space="preserve"> a technical proposal</w:t>
       </w:r>
     </w:p>
     <w:p>
@@ -756,19 +806,11 @@
           <w:rFonts w:ascii="Times New Roman" w:eastAsia="Times New Roman" w:hAnsi="Times New Roman" w:cs="Times New Roman"/>
         </w:rPr>
       </w:pPr>
-      <w:proofErr w:type="gramStart"/>
-      <w:r>
-        <w:rPr>
-          <w:rFonts w:ascii="Times New Roman" w:eastAsia="Times New Roman" w:hAnsi="Times New Roman" w:cs="Times New Roman"/>
-        </w:rPr>
-        <w:t>Award</w:t>
-      </w:r>
-      <w:proofErr w:type="gramEnd"/>
-      <w:r>
-        <w:rPr>
-          <w:rFonts w:ascii="Times New Roman" w:eastAsia="Times New Roman" w:hAnsi="Times New Roman" w:cs="Times New Roman"/>
-        </w:rPr>
-        <w:t xml:space="preserve"> will be made to the lowest priced offeror meeting the compliance standards.  </w:t>
+      <w:r>
+        <w:rPr>
+          <w:rFonts w:ascii="Times New Roman" w:eastAsia="Times New Roman" w:hAnsi="Times New Roman" w:cs="Times New Roman"/>
+        </w:rPr>
+        <w:t xml:space="preserve">Award will be made to the lowest priced offeror meeting the compliance standards.  </w:t>
       </w:r>
     </w:p>
     <w:p>
@@ -852,19 +894,25 @@
           <w:rFonts w:ascii="Times New Roman" w:eastAsia="Times New Roman" w:hAnsi="Times New Roman" w:cs="Times New Roman"/>
         </w:rPr>
       </w:pPr>
-      <w:proofErr w:type="gramStart"/>
-      <w:r>
-        <w:rPr>
-          <w:rFonts w:ascii="Times New Roman" w:eastAsia="Times New Roman" w:hAnsi="Times New Roman" w:cs="Times New Roman"/>
-        </w:rPr>
-        <w:t>{ FOR</w:t>
-      </w:r>
-      <w:proofErr w:type="gramEnd"/>
-      <w:r>
-        <w:rPr>
-          <w:rFonts w:ascii="Times New Roman" w:eastAsia="Times New Roman" w:hAnsi="Times New Roman" w:cs="Times New Roman"/>
-        </w:rPr>
-        <w:t xml:space="preserve"> object in customSpecifications}</w:t>
+      <w:r>
+        <w:rPr>
+          <w:rFonts w:ascii="Times New Roman" w:eastAsia="Times New Roman" w:hAnsi="Times New Roman" w:cs="Times New Roman"/>
+        </w:rPr>
+        <w:t xml:space="preserve">{FOR object in </w:t>
+      </w:r>
+      <w:proofErr w:type="spellStart"/>
+      <w:r>
+        <w:rPr>
+          <w:rFonts w:ascii="Times New Roman" w:eastAsia="Times New Roman" w:hAnsi="Times New Roman" w:cs="Times New Roman"/>
+        </w:rPr>
+        <w:t>customSpecifications</w:t>
+      </w:r>
+      <w:proofErr w:type="spellEnd"/>
+      <w:r>
+        <w:rPr>
+          <w:rFonts w:ascii="Times New Roman" w:eastAsia="Times New Roman" w:hAnsi="Times New Roman" w:cs="Times New Roman"/>
+        </w:rPr>
+        <w:t>}</w:t>
       </w:r>
     </w:p>
     <w:p>
@@ -877,19 +925,11 @@
           <w:rFonts w:ascii="Times New Roman" w:eastAsia="Times New Roman" w:hAnsi="Times New Roman" w:cs="Times New Roman"/>
         </w:rPr>
       </w:pPr>
-      <w:proofErr w:type="gramStart"/>
-      <w:r>
-        <w:rPr>
-          <w:rFonts w:ascii="Times New Roman" w:eastAsia="Times New Roman" w:hAnsi="Times New Roman" w:cs="Times New Roman"/>
-        </w:rPr>
-        <w:t>{ INS</w:t>
-      </w:r>
-      <w:proofErr w:type="gramEnd"/>
-      <w:r>
-        <w:rPr>
-          <w:rFonts w:ascii="Times New Roman" w:eastAsia="Times New Roman" w:hAnsi="Times New Roman" w:cs="Times New Roman"/>
-        </w:rPr>
-        <w:t xml:space="preserve"> $object}</w:t>
+      <w:r>
+        <w:rPr>
+          <w:rFonts w:ascii="Times New Roman" w:eastAsia="Times New Roman" w:hAnsi="Times New Roman" w:cs="Times New Roman"/>
+        </w:rPr>
+        <w:t>{INS $object}</w:t>
       </w:r>
     </w:p>
     <w:p>
@@ -1041,7 +1081,7 @@
         <w:rPr>
           <w:rFonts w:ascii="Times New Roman" w:eastAsia="Times New Roman" w:hAnsi="Times New Roman" w:cs="Times New Roman"/>
         </w:rPr>
-        <w:t xml:space="preserve">Award will be made to the Contractor providing the best value.  </w:t>
+        <w:t>Award will be made to the Contractor providing the best value.</w:t>
       </w:r>
     </w:p>
     <w:p>
@@ -1126,19 +1166,25 @@
           <w:rFonts w:ascii="Times New Roman" w:eastAsia="Times New Roman" w:hAnsi="Times New Roman" w:cs="Times New Roman"/>
         </w:rPr>
       </w:pPr>
-      <w:proofErr w:type="gramStart"/>
-      <w:r>
-        <w:rPr>
-          <w:rFonts w:ascii="Times New Roman" w:eastAsia="Times New Roman" w:hAnsi="Times New Roman" w:cs="Times New Roman"/>
-        </w:rPr>
-        <w:t>{ FOR</w:t>
-      </w:r>
-      <w:proofErr w:type="gramEnd"/>
-      <w:r>
-        <w:rPr>
-          <w:rFonts w:ascii="Times New Roman" w:eastAsia="Times New Roman" w:hAnsi="Times New Roman" w:cs="Times New Roman"/>
-        </w:rPr>
-        <w:t xml:space="preserve"> object in customSpecifications}</w:t>
+      <w:r>
+        <w:rPr>
+          <w:rFonts w:ascii="Times New Roman" w:eastAsia="Times New Roman" w:hAnsi="Times New Roman" w:cs="Times New Roman"/>
+        </w:rPr>
+        <w:t xml:space="preserve">{FOR object in </w:t>
+      </w:r>
+      <w:proofErr w:type="spellStart"/>
+      <w:r>
+        <w:rPr>
+          <w:rFonts w:ascii="Times New Roman" w:eastAsia="Times New Roman" w:hAnsi="Times New Roman" w:cs="Times New Roman"/>
+        </w:rPr>
+        <w:t>customSpecifications</w:t>
+      </w:r>
+      <w:proofErr w:type="spellEnd"/>
+      <w:r>
+        <w:rPr>
+          <w:rFonts w:ascii="Times New Roman" w:eastAsia="Times New Roman" w:hAnsi="Times New Roman" w:cs="Times New Roman"/>
+        </w:rPr>
+        <w:t>}</w:t>
       </w:r>
     </w:p>
     <w:p>
@@ -1151,19 +1197,11 @@
           <w:rFonts w:ascii="Times New Roman" w:eastAsia="Times New Roman" w:hAnsi="Times New Roman" w:cs="Times New Roman"/>
         </w:rPr>
       </w:pPr>
-      <w:proofErr w:type="gramStart"/>
-      <w:r>
-        <w:rPr>
-          <w:rFonts w:ascii="Times New Roman" w:eastAsia="Times New Roman" w:hAnsi="Times New Roman" w:cs="Times New Roman"/>
-        </w:rPr>
-        <w:t>{ INS</w:t>
-      </w:r>
-      <w:proofErr w:type="gramEnd"/>
-      <w:r>
-        <w:rPr>
-          <w:rFonts w:ascii="Times New Roman" w:eastAsia="Times New Roman" w:hAnsi="Times New Roman" w:cs="Times New Roman"/>
-        </w:rPr>
-        <w:t xml:space="preserve"> $object}</w:t>
+      <w:r>
+        <w:rPr>
+          <w:rFonts w:ascii="Times New Roman" w:eastAsia="Times New Roman" w:hAnsi="Times New Roman" w:cs="Times New Roman"/>
+        </w:rPr>
+        <w:t>{INS $object}</w:t>
       </w:r>
     </w:p>
     <w:p>
@@ -1209,20 +1247,13 @@
           <w:rFonts w:ascii="Times New Roman" w:eastAsia="Times New Roman" w:hAnsi="Times New Roman" w:cs="Times New Roman"/>
         </w:rPr>
       </w:pPr>
-      <w:proofErr w:type="gramStart"/>
-      <w:r>
-        <w:rPr>
-          <w:rFonts w:ascii="Times New Roman" w:eastAsia="Times New Roman" w:hAnsi="Times New Roman" w:cs="Times New Roman"/>
-        </w:rPr>
-        <w:t>{ FOR</w:t>
-      </w:r>
-      <w:proofErr w:type="gramEnd"/>
-      <w:r>
-        <w:rPr>
-          <w:rFonts w:ascii="Times New Roman" w:eastAsia="Times New Roman" w:hAnsi="Times New Roman" w:cs="Times New Roman"/>
-        </w:rPr>
-        <w:t xml:space="preserve"> object in </w:t>
-      </w:r>
+      <w:r>
+        <w:rPr>
+          <w:rFonts w:ascii="Times New Roman" w:eastAsia="Times New Roman" w:hAnsi="Times New Roman" w:cs="Times New Roman"/>
+        </w:rPr>
+        <w:t xml:space="preserve">{FOR object in </w:t>
+      </w:r>
+      <w:proofErr w:type="spellStart"/>
       <w:r>
         <w:rPr>
           <w:rFonts w:ascii="Times New Roman" w:eastAsia="Times New Roman" w:hAnsi="Times New Roman" w:cs="Times New Roman"/>
@@ -1233,7 +1264,14 @@
         <w:rPr>
           <w:rFonts w:ascii="Times New Roman" w:eastAsia="Times New Roman" w:hAnsi="Times New Roman" w:cs="Times New Roman"/>
         </w:rPr>
-        <w:t>Differentiators}</w:t>
+        <w:t>Differentiators</w:t>
+      </w:r>
+      <w:proofErr w:type="spellEnd"/>
+      <w:r>
+        <w:rPr>
+          <w:rFonts w:ascii="Times New Roman" w:eastAsia="Times New Roman" w:hAnsi="Times New Roman" w:cs="Times New Roman"/>
+        </w:rPr>
+        <w:t>}</w:t>
       </w:r>
     </w:p>
     <w:p>
@@ -1246,19 +1284,11 @@
           <w:rFonts w:ascii="Times New Roman" w:eastAsia="Times New Roman" w:hAnsi="Times New Roman" w:cs="Times New Roman"/>
         </w:rPr>
       </w:pPr>
-      <w:proofErr w:type="gramStart"/>
-      <w:r>
-        <w:rPr>
-          <w:rFonts w:ascii="Times New Roman" w:eastAsia="Times New Roman" w:hAnsi="Times New Roman" w:cs="Times New Roman"/>
-        </w:rPr>
-        <w:t>{ INS</w:t>
-      </w:r>
-      <w:proofErr w:type="gramEnd"/>
-      <w:r>
-        <w:rPr>
-          <w:rFonts w:ascii="Times New Roman" w:eastAsia="Times New Roman" w:hAnsi="Times New Roman" w:cs="Times New Roman"/>
-        </w:rPr>
-        <w:t xml:space="preserve"> $object}</w:t>
+      <w:r>
+        <w:rPr>
+          <w:rFonts w:ascii="Times New Roman" w:eastAsia="Times New Roman" w:hAnsi="Times New Roman" w:cs="Times New Roman"/>
+        </w:rPr>
+        <w:t>{INS $object}</w:t>
       </w:r>
     </w:p>
     <w:p>
@@ -1288,19 +1318,18 @@
           <w:rFonts w:ascii="Times New Roman" w:eastAsia="Times New Roman" w:hAnsi="Times New Roman" w:cs="Times New Roman"/>
         </w:rPr>
       </w:pPr>
-      <w:proofErr w:type="gramStart"/>
-      <w:r>
-        <w:rPr>
-          <w:rFonts w:ascii="Times New Roman" w:eastAsia="Times New Roman" w:hAnsi="Times New Roman" w:cs="Times New Roman"/>
-        </w:rPr>
-        <w:t>{ FOR</w:t>
-      </w:r>
-      <w:proofErr w:type="gramEnd"/>
-      <w:r>
-        <w:rPr>
-          <w:rFonts w:ascii="Times New Roman" w:eastAsia="Times New Roman" w:hAnsi="Times New Roman" w:cs="Times New Roman"/>
-        </w:rPr>
-        <w:t xml:space="preserve"> object in custom</w:t>
+      <w:r>
+        <w:rPr>
+          <w:rFonts w:ascii="Times New Roman" w:eastAsia="Times New Roman" w:hAnsi="Times New Roman" w:cs="Times New Roman"/>
+        </w:rPr>
+        <w:t xml:space="preserve">{FOR object in </w:t>
+      </w:r>
+      <w:proofErr w:type="spellStart"/>
+      <w:r>
+        <w:rPr>
+          <w:rFonts w:ascii="Times New Roman" w:eastAsia="Times New Roman" w:hAnsi="Times New Roman" w:cs="Times New Roman"/>
+        </w:rPr>
+        <w:t>custom</w:t>
       </w:r>
       <w:r>
         <w:rPr>
@@ -1308,6 +1337,7 @@
         </w:rPr>
         <w:t>Differentiators</w:t>
       </w:r>
+      <w:proofErr w:type="spellEnd"/>
       <w:r>
         <w:rPr>
           <w:rFonts w:ascii="Times New Roman" w:eastAsia="Times New Roman" w:hAnsi="Times New Roman" w:cs="Times New Roman"/>
@@ -1325,19 +1355,11 @@
           <w:rFonts w:ascii="Times New Roman" w:eastAsia="Times New Roman" w:hAnsi="Times New Roman" w:cs="Times New Roman"/>
         </w:rPr>
       </w:pPr>
-      <w:proofErr w:type="gramStart"/>
-      <w:r>
-        <w:rPr>
-          <w:rFonts w:ascii="Times New Roman" w:eastAsia="Times New Roman" w:hAnsi="Times New Roman" w:cs="Times New Roman"/>
-        </w:rPr>
-        <w:t>{ INS</w:t>
-      </w:r>
-      <w:proofErr w:type="gramEnd"/>
-      <w:r>
-        <w:rPr>
-          <w:rFonts w:ascii="Times New Roman" w:eastAsia="Times New Roman" w:hAnsi="Times New Roman" w:cs="Times New Roman"/>
-        </w:rPr>
-        <w:t xml:space="preserve"> $object}</w:t>
+      <w:r>
+        <w:rPr>
+          <w:rFonts w:ascii="Times New Roman" w:eastAsia="Times New Roman" w:hAnsi="Times New Roman" w:cs="Times New Roman"/>
+        </w:rPr>
+        <w:t>{INS $object}</w:t>
       </w:r>
     </w:p>
     <w:p>
@@ -1413,7 +1435,29 @@
           <w:szCs w:val="20"/>
           <w:bdr w:val="none" w:sz="0" w:space="0" w:color="auto" w:frame="1"/>
         </w:rPr>
-        <w:t xml:space="preserve">{IF sourceSelection === </w:t>
+        <w:t xml:space="preserve">{IF </w:t>
+      </w:r>
+      <w:proofErr w:type="spellStart"/>
+      <w:r>
+        <w:rPr>
+          <w:rFonts w:ascii="Consolas" w:eastAsia="Times New Roman" w:hAnsi="Consolas"/>
+          <w:color w:val="8064A2" w:themeColor="accent4"/>
+          <w:sz w:val="20"/>
+          <w:szCs w:val="20"/>
+          <w:bdr w:val="none" w:sz="0" w:space="0" w:color="auto" w:frame="1"/>
+        </w:rPr>
+        <w:t>sourceSelection</w:t>
+      </w:r>
+      <w:proofErr w:type="spellEnd"/>
+      <w:r>
+        <w:rPr>
+          <w:rFonts w:ascii="Consolas" w:eastAsia="Times New Roman" w:hAnsi="Consolas"/>
+          <w:color w:val="8064A2" w:themeColor="accent4"/>
+          <w:sz w:val="20"/>
+          <w:szCs w:val="20"/>
+          <w:bdr w:val="none" w:sz="0" w:space="0" w:color="auto" w:frame="1"/>
+        </w:rPr>
+        <w:t xml:space="preserve"> === </w:t>
       </w:r>
       <w:r>
         <w:rPr>
@@ -1724,20 +1768,13 @@
           <w:rFonts w:ascii="Times New Roman" w:eastAsia="Times New Roman" w:hAnsi="Times New Roman" w:cs="Times New Roman"/>
         </w:rPr>
       </w:pPr>
-      <w:proofErr w:type="gramStart"/>
-      <w:r>
-        <w:rPr>
-          <w:rFonts w:ascii="Times New Roman" w:eastAsia="Times New Roman" w:hAnsi="Times New Roman" w:cs="Times New Roman"/>
-        </w:rPr>
-        <w:t>{ FOR</w:t>
-      </w:r>
-      <w:proofErr w:type="gramEnd"/>
-      <w:r>
-        <w:rPr>
-          <w:rFonts w:ascii="Times New Roman" w:eastAsia="Times New Roman" w:hAnsi="Times New Roman" w:cs="Times New Roman"/>
-        </w:rPr>
-        <w:t xml:space="preserve"> object in </w:t>
-      </w:r>
+      <w:r>
+        <w:rPr>
+          <w:rFonts w:ascii="Times New Roman" w:eastAsia="Times New Roman" w:hAnsi="Times New Roman" w:cs="Times New Roman"/>
+        </w:rPr>
+        <w:t xml:space="preserve">{FOR object in </w:t>
+      </w:r>
+      <w:proofErr w:type="spellStart"/>
       <w:r>
         <w:rPr>
           <w:rFonts w:ascii="Times New Roman" w:eastAsia="Times New Roman" w:hAnsi="Times New Roman" w:cs="Times New Roman"/>
@@ -1748,7 +1785,14 @@
         <w:rPr>
           <w:rFonts w:ascii="Times New Roman" w:eastAsia="Times New Roman" w:hAnsi="Times New Roman" w:cs="Times New Roman"/>
         </w:rPr>
-        <w:t>Specifications}</w:t>
+        <w:t>Specifications</w:t>
+      </w:r>
+      <w:proofErr w:type="spellEnd"/>
+      <w:r>
+        <w:rPr>
+          <w:rFonts w:ascii="Times New Roman" w:eastAsia="Times New Roman" w:hAnsi="Times New Roman" w:cs="Times New Roman"/>
+        </w:rPr>
+        <w:t>}</w:t>
       </w:r>
     </w:p>
     <w:p>
@@ -1761,19 +1805,11 @@
           <w:rFonts w:ascii="Times New Roman" w:eastAsia="Times New Roman" w:hAnsi="Times New Roman" w:cs="Times New Roman"/>
         </w:rPr>
       </w:pPr>
-      <w:proofErr w:type="gramStart"/>
-      <w:r>
-        <w:rPr>
-          <w:rFonts w:ascii="Times New Roman" w:eastAsia="Times New Roman" w:hAnsi="Times New Roman" w:cs="Times New Roman"/>
-        </w:rPr>
-        <w:t>{ INS</w:t>
-      </w:r>
-      <w:proofErr w:type="gramEnd"/>
-      <w:r>
-        <w:rPr>
-          <w:rFonts w:ascii="Times New Roman" w:eastAsia="Times New Roman" w:hAnsi="Times New Roman" w:cs="Times New Roman"/>
-        </w:rPr>
-        <w:t xml:space="preserve"> $object}</w:t>
+      <w:r>
+        <w:rPr>
+          <w:rFonts w:ascii="Times New Roman" w:eastAsia="Times New Roman" w:hAnsi="Times New Roman" w:cs="Times New Roman"/>
+        </w:rPr>
+        <w:t>{INS $object}</w:t>
       </w:r>
     </w:p>
     <w:p>
@@ -1805,20 +1841,26 @@
           <w:rFonts w:ascii="Times New Roman" w:eastAsia="Times New Roman" w:hAnsi="Times New Roman" w:cs="Times New Roman"/>
         </w:rPr>
       </w:pPr>
-      <w:proofErr w:type="gramStart"/>
       <w:r>
         <w:rPr>
           <w:rFonts w:ascii="Times New Roman" w:eastAsia="Times New Roman" w:hAnsi="Times New Roman" w:cs="Times New Roman"/>
         </w:rPr>
         <w:lastRenderedPageBreak/>
-        <w:t>{ FOR</w:t>
-      </w:r>
-      <w:proofErr w:type="gramEnd"/>
-      <w:r>
-        <w:rPr>
-          <w:rFonts w:ascii="Times New Roman" w:eastAsia="Times New Roman" w:hAnsi="Times New Roman" w:cs="Times New Roman"/>
-        </w:rPr>
-        <w:t xml:space="preserve"> object in customSpecifications}</w:t>
+        <w:t xml:space="preserve">{FOR object in </w:t>
+      </w:r>
+      <w:proofErr w:type="spellStart"/>
+      <w:r>
+        <w:rPr>
+          <w:rFonts w:ascii="Times New Roman" w:eastAsia="Times New Roman" w:hAnsi="Times New Roman" w:cs="Times New Roman"/>
+        </w:rPr>
+        <w:t>customSpecifications</w:t>
+      </w:r>
+      <w:proofErr w:type="spellEnd"/>
+      <w:r>
+        <w:rPr>
+          <w:rFonts w:ascii="Times New Roman" w:eastAsia="Times New Roman" w:hAnsi="Times New Roman" w:cs="Times New Roman"/>
+        </w:rPr>
+        <w:t>}</w:t>
       </w:r>
     </w:p>
     <w:p>
@@ -1831,19 +1873,11 @@
           <w:rFonts w:ascii="Times New Roman" w:eastAsia="Times New Roman" w:hAnsi="Times New Roman" w:cs="Times New Roman"/>
         </w:rPr>
       </w:pPr>
-      <w:proofErr w:type="gramStart"/>
-      <w:r>
-        <w:rPr>
-          <w:rFonts w:ascii="Times New Roman" w:eastAsia="Times New Roman" w:hAnsi="Times New Roman" w:cs="Times New Roman"/>
-        </w:rPr>
-        <w:t>{ INS</w:t>
-      </w:r>
-      <w:proofErr w:type="gramEnd"/>
-      <w:r>
-        <w:rPr>
-          <w:rFonts w:ascii="Times New Roman" w:eastAsia="Times New Roman" w:hAnsi="Times New Roman" w:cs="Times New Roman"/>
-        </w:rPr>
-        <w:t xml:space="preserve"> $object}</w:t>
+      <w:r>
+        <w:rPr>
+          <w:rFonts w:ascii="Times New Roman" w:eastAsia="Times New Roman" w:hAnsi="Times New Roman" w:cs="Times New Roman"/>
+        </w:rPr>
+        <w:t>{INS $object}</w:t>
       </w:r>
     </w:p>
     <w:p>
@@ -2149,20 +2183,13 @@
           <w:rFonts w:ascii="Times New Roman" w:eastAsia="Times New Roman" w:hAnsi="Times New Roman" w:cs="Times New Roman"/>
         </w:rPr>
       </w:pPr>
-      <w:proofErr w:type="gramStart"/>
-      <w:r>
-        <w:rPr>
-          <w:rFonts w:ascii="Times New Roman" w:eastAsia="Times New Roman" w:hAnsi="Times New Roman" w:cs="Times New Roman"/>
-        </w:rPr>
-        <w:t>{ FOR</w:t>
-      </w:r>
-      <w:proofErr w:type="gramEnd"/>
-      <w:r>
-        <w:rPr>
-          <w:rFonts w:ascii="Times New Roman" w:eastAsia="Times New Roman" w:hAnsi="Times New Roman" w:cs="Times New Roman"/>
-        </w:rPr>
-        <w:t xml:space="preserve"> object in </w:t>
-      </w:r>
+      <w:r>
+        <w:rPr>
+          <w:rFonts w:ascii="Times New Roman" w:eastAsia="Times New Roman" w:hAnsi="Times New Roman" w:cs="Times New Roman"/>
+        </w:rPr>
+        <w:t xml:space="preserve">{FOR object in </w:t>
+      </w:r>
+      <w:proofErr w:type="spellStart"/>
       <w:r>
         <w:rPr>
           <w:rFonts w:ascii="Times New Roman" w:eastAsia="Times New Roman" w:hAnsi="Times New Roman" w:cs="Times New Roman"/>
@@ -2173,7 +2200,14 @@
         <w:rPr>
           <w:rFonts w:ascii="Times New Roman" w:eastAsia="Times New Roman" w:hAnsi="Times New Roman" w:cs="Times New Roman"/>
         </w:rPr>
-        <w:t>Specifications}</w:t>
+        <w:t>Specifications</w:t>
+      </w:r>
+      <w:proofErr w:type="spellEnd"/>
+      <w:r>
+        <w:rPr>
+          <w:rFonts w:ascii="Times New Roman" w:eastAsia="Times New Roman" w:hAnsi="Times New Roman" w:cs="Times New Roman"/>
+        </w:rPr>
+        <w:t>}</w:t>
       </w:r>
     </w:p>
     <w:p>
@@ -2186,19 +2220,11 @@
           <w:rFonts w:ascii="Times New Roman" w:eastAsia="Times New Roman" w:hAnsi="Times New Roman" w:cs="Times New Roman"/>
         </w:rPr>
       </w:pPr>
-      <w:proofErr w:type="gramStart"/>
-      <w:r>
-        <w:rPr>
-          <w:rFonts w:ascii="Times New Roman" w:eastAsia="Times New Roman" w:hAnsi="Times New Roman" w:cs="Times New Roman"/>
-        </w:rPr>
-        <w:t>{ INS</w:t>
-      </w:r>
-      <w:proofErr w:type="gramEnd"/>
-      <w:r>
-        <w:rPr>
-          <w:rFonts w:ascii="Times New Roman" w:eastAsia="Times New Roman" w:hAnsi="Times New Roman" w:cs="Times New Roman"/>
-        </w:rPr>
-        <w:t xml:space="preserve"> $object}</w:t>
+      <w:r>
+        <w:rPr>
+          <w:rFonts w:ascii="Times New Roman" w:eastAsia="Times New Roman" w:hAnsi="Times New Roman" w:cs="Times New Roman"/>
+        </w:rPr>
+        <w:t>{INS $object}</w:t>
       </w:r>
     </w:p>
     <w:p>
@@ -2230,19 +2256,25 @@
           <w:rFonts w:ascii="Times New Roman" w:eastAsia="Times New Roman" w:hAnsi="Times New Roman" w:cs="Times New Roman"/>
         </w:rPr>
       </w:pPr>
-      <w:proofErr w:type="gramStart"/>
-      <w:r>
-        <w:rPr>
-          <w:rFonts w:ascii="Times New Roman" w:eastAsia="Times New Roman" w:hAnsi="Times New Roman" w:cs="Times New Roman"/>
-        </w:rPr>
-        <w:t>{ FOR</w:t>
-      </w:r>
-      <w:proofErr w:type="gramEnd"/>
-      <w:r>
-        <w:rPr>
-          <w:rFonts w:ascii="Times New Roman" w:eastAsia="Times New Roman" w:hAnsi="Times New Roman" w:cs="Times New Roman"/>
-        </w:rPr>
-        <w:t xml:space="preserve"> object in customSpecifications}</w:t>
+      <w:r>
+        <w:rPr>
+          <w:rFonts w:ascii="Times New Roman" w:eastAsia="Times New Roman" w:hAnsi="Times New Roman" w:cs="Times New Roman"/>
+        </w:rPr>
+        <w:t xml:space="preserve">{FOR object in </w:t>
+      </w:r>
+      <w:proofErr w:type="spellStart"/>
+      <w:r>
+        <w:rPr>
+          <w:rFonts w:ascii="Times New Roman" w:eastAsia="Times New Roman" w:hAnsi="Times New Roman" w:cs="Times New Roman"/>
+        </w:rPr>
+        <w:t>customSpecifications</w:t>
+      </w:r>
+      <w:proofErr w:type="spellEnd"/>
+      <w:r>
+        <w:rPr>
+          <w:rFonts w:ascii="Times New Roman" w:eastAsia="Times New Roman" w:hAnsi="Times New Roman" w:cs="Times New Roman"/>
+        </w:rPr>
+        <w:t>}</w:t>
       </w:r>
     </w:p>
     <w:p>
@@ -2255,19 +2287,11 @@
           <w:rFonts w:ascii="Times New Roman" w:eastAsia="Times New Roman" w:hAnsi="Times New Roman" w:cs="Times New Roman"/>
         </w:rPr>
       </w:pPr>
-      <w:proofErr w:type="gramStart"/>
-      <w:r>
-        <w:rPr>
-          <w:rFonts w:ascii="Times New Roman" w:eastAsia="Times New Roman" w:hAnsi="Times New Roman" w:cs="Times New Roman"/>
-        </w:rPr>
-        <w:t>{ INS</w:t>
-      </w:r>
-      <w:proofErr w:type="gramEnd"/>
-      <w:r>
-        <w:rPr>
-          <w:rFonts w:ascii="Times New Roman" w:eastAsia="Times New Roman" w:hAnsi="Times New Roman" w:cs="Times New Roman"/>
-        </w:rPr>
-        <w:t xml:space="preserve"> $object}</w:t>
+      <w:r>
+        <w:rPr>
+          <w:rFonts w:ascii="Times New Roman" w:eastAsia="Times New Roman" w:hAnsi="Times New Roman" w:cs="Times New Roman"/>
+        </w:rPr>
+        <w:t>{INS $object}</w:t>
       </w:r>
     </w:p>
     <w:p>
@@ -2377,7 +2401,29 @@
           <w:szCs w:val="20"/>
           <w:bdr w:val="none" w:sz="0" w:space="0" w:color="auto" w:frame="1"/>
         </w:rPr>
-        <w:t xml:space="preserve">{IF sourceSelection === </w:t>
+        <w:t xml:space="preserve">{IF </w:t>
+      </w:r>
+      <w:proofErr w:type="spellStart"/>
+      <w:r>
+        <w:rPr>
+          <w:rFonts w:ascii="Consolas" w:eastAsia="Times New Roman" w:hAnsi="Consolas"/>
+          <w:color w:val="00B050"/>
+          <w:sz w:val="20"/>
+          <w:szCs w:val="20"/>
+          <w:bdr w:val="none" w:sz="0" w:space="0" w:color="auto" w:frame="1"/>
+        </w:rPr>
+        <w:t>sourceSelection</w:t>
+      </w:r>
+      <w:proofErr w:type="spellEnd"/>
+      <w:r>
+        <w:rPr>
+          <w:rFonts w:ascii="Consolas" w:eastAsia="Times New Roman" w:hAnsi="Consolas"/>
+          <w:color w:val="00B050"/>
+          <w:sz w:val="20"/>
+          <w:szCs w:val="20"/>
+          <w:bdr w:val="none" w:sz="0" w:space="0" w:color="auto" w:frame="1"/>
+        </w:rPr>
+        <w:t xml:space="preserve"> === </w:t>
       </w:r>
       <w:r>
         <w:rPr>
@@ -2439,7 +2485,7 @@
         <w:rPr>
           <w:rFonts w:ascii="Times New Roman" w:eastAsia="Times New Roman" w:hAnsi="Times New Roman" w:cs="Times New Roman"/>
         </w:rPr>
-        <w:t xml:space="preserve">Government would like to purchase an equal set lump sum dollar amount of offerings from each Contractor; the Government will issue equal awards to each Contractor </w:t>
+        <w:t>Government would like to purchase an equal set lump sum dollar amount of offerings from each Contractor; the Government will issue equal awards to each Contractor</w:t>
       </w:r>
     </w:p>
     <w:p>
@@ -2452,7 +2498,7 @@
         <w:ind w:left="1440"/>
         <w:rPr>
           <w:rFonts w:ascii="Times New Roman" w:eastAsia="Times New Roman" w:hAnsi="Times New Roman" w:cs="Times New Roman"/>
-          <w:i/>
+          <w:iCs/>
           <w:color w:val="0000FF"/>
         </w:rPr>
       </w:pPr>
@@ -2493,7 +2539,7 @@
         <w:rPr>
           <w:rFonts w:ascii="Times New Roman" w:eastAsia="Times New Roman" w:hAnsi="Times New Roman" w:cs="Times New Roman"/>
         </w:rPr>
-        <w:t xml:space="preserve">Assessment areas: </w:t>
+        <w:t>Assessment areas:</w:t>
       </w:r>
     </w:p>
     <w:p>
@@ -2638,7 +2684,29 @@
           <w:szCs w:val="20"/>
           <w:bdr w:val="none" w:sz="0" w:space="0" w:color="auto" w:frame="1"/>
         </w:rPr>
-        <w:t xml:space="preserve">{IF sourceSelection === </w:t>
+        <w:t xml:space="preserve">{IF </w:t>
+      </w:r>
+      <w:proofErr w:type="spellStart"/>
+      <w:r>
+        <w:rPr>
+          <w:rFonts w:ascii="Consolas" w:eastAsia="Times New Roman" w:hAnsi="Consolas"/>
+          <w:color w:val="24292F"/>
+          <w:sz w:val="20"/>
+          <w:szCs w:val="20"/>
+          <w:bdr w:val="none" w:sz="0" w:space="0" w:color="auto" w:frame="1"/>
+        </w:rPr>
+        <w:t>sourceSelection</w:t>
+      </w:r>
+      <w:proofErr w:type="spellEnd"/>
+      <w:r>
+        <w:rPr>
+          <w:rFonts w:ascii="Consolas" w:eastAsia="Times New Roman" w:hAnsi="Consolas"/>
+          <w:color w:val="24292F"/>
+          <w:sz w:val="20"/>
+          <w:szCs w:val="20"/>
+          <w:bdr w:val="none" w:sz="0" w:space="0" w:color="auto" w:frame="1"/>
+        </w:rPr>
+        <w:t xml:space="preserve"> === </w:t>
       </w:r>
       <w:r>
         <w:rPr>
@@ -2923,7 +2991,29 @@
           <w:szCs w:val="20"/>
           <w:bdr w:val="none" w:sz="0" w:space="0" w:color="auto" w:frame="1"/>
         </w:rPr>
-        <w:t xml:space="preserve">{IF sourceSelection === </w:t>
+        <w:t xml:space="preserve">{IF </w:t>
+      </w:r>
+      <w:proofErr w:type="spellStart"/>
+      <w:r>
+        <w:rPr>
+          <w:rFonts w:ascii="Consolas" w:eastAsia="Times New Roman" w:hAnsi="Consolas"/>
+          <w:color w:val="24292F"/>
+          <w:sz w:val="20"/>
+          <w:szCs w:val="20"/>
+          <w:bdr w:val="none" w:sz="0" w:space="0" w:color="auto" w:frame="1"/>
+        </w:rPr>
+        <w:t>sourceSelection</w:t>
+      </w:r>
+      <w:proofErr w:type="spellEnd"/>
+      <w:r>
+        <w:rPr>
+          <w:rFonts w:ascii="Consolas" w:eastAsia="Times New Roman" w:hAnsi="Consolas"/>
+          <w:color w:val="24292F"/>
+          <w:sz w:val="20"/>
+          <w:szCs w:val="20"/>
+          <w:bdr w:val="none" w:sz="0" w:space="0" w:color="auto" w:frame="1"/>
+        </w:rPr>
+        <w:t xml:space="preserve"> === </w:t>
       </w:r>
       <w:r>
         <w:rPr>
@@ -3386,7 +3476,7 @@
                 <w:rFonts w:ascii="Times New Roman" w:eastAsia="Times New Roman" w:hAnsi="Times New Roman" w:cs="Times New Roman"/>
                 <w:b/>
               </w:rPr>
-              <w:t xml:space="preserve">Table 2:  Color Scheme for the Combined Technical/Management and Risk Ratings - BVTO </w:t>
+              <w:t>Table 2:  Color Scheme for the Combined Technical/Management and Risk Ratings - BVTO</w:t>
             </w:r>
           </w:p>
         </w:tc>
@@ -3797,7 +3887,21 @@
               <w:rPr>
                 <w:rFonts w:ascii="Times New Roman" w:eastAsia="Times New Roman" w:hAnsi="Times New Roman" w:cs="Times New Roman"/>
               </w:rPr>
-              <w:t>Proposal does not meet requirements of the solicitation, and thus, contains one or more deficiencies, and/or risk of unsuccessful performance is unacceptable.  Proposal is unawardable.</w:t>
+              <w:t xml:space="preserve">Proposal does not meet requirements of the solicitation, and thus, contains one or more deficiencies, and/or risk of unsuccessful performance is unacceptable.  Proposal is </w:t>
+            </w:r>
+            <w:proofErr w:type="spellStart"/>
+            <w:r>
+              <w:rPr>
+                <w:rFonts w:ascii="Times New Roman" w:eastAsia="Times New Roman" w:hAnsi="Times New Roman" w:cs="Times New Roman"/>
+              </w:rPr>
+              <w:t>unawardable</w:t>
+            </w:r>
+            <w:proofErr w:type="spellEnd"/>
+            <w:r>
+              <w:rPr>
+                <w:rFonts w:ascii="Times New Roman" w:eastAsia="Times New Roman" w:hAnsi="Times New Roman" w:cs="Times New Roman"/>
+              </w:rPr>
+              <w:t>.</w:t>
             </w:r>
           </w:p>
         </w:tc>
@@ -3863,7 +3967,29 @@
           <w:szCs w:val="20"/>
           <w:bdr w:val="none" w:sz="0" w:space="0" w:color="auto" w:frame="1"/>
         </w:rPr>
-        <w:t xml:space="preserve">{IF sourceSelection === </w:t>
+        <w:t xml:space="preserve">{IF </w:t>
+      </w:r>
+      <w:proofErr w:type="spellStart"/>
+      <w:r>
+        <w:rPr>
+          <w:rFonts w:ascii="Consolas" w:eastAsia="Times New Roman" w:hAnsi="Consolas"/>
+          <w:color w:val="24292F"/>
+          <w:sz w:val="20"/>
+          <w:szCs w:val="20"/>
+          <w:bdr w:val="none" w:sz="0" w:space="0" w:color="auto" w:frame="1"/>
+        </w:rPr>
+        <w:t>sourceSelection</w:t>
+      </w:r>
+      <w:proofErr w:type="spellEnd"/>
+      <w:r>
+        <w:rPr>
+          <w:rFonts w:ascii="Consolas" w:eastAsia="Times New Roman" w:hAnsi="Consolas"/>
+          <w:color w:val="24292F"/>
+          <w:sz w:val="20"/>
+          <w:szCs w:val="20"/>
+          <w:bdr w:val="none" w:sz="0" w:space="0" w:color="auto" w:frame="1"/>
+        </w:rPr>
+        <w:t xml:space="preserve"> === </w:t>
       </w:r>
       <w:r>
         <w:rPr>
@@ -3964,7 +4090,21 @@
                 <w:rFonts w:ascii="Times New Roman" w:eastAsia="Times New Roman" w:hAnsi="Times New Roman" w:cs="Times New Roman"/>
                 <w:b/>
               </w:rPr>
-              <w:t>Table 3: Best Use/Lowest Risk Ratings</w:t>
+              <w:t>Table 3:</w:t>
+            </w:r>
+            <w:r>
+              <w:rPr>
+                <w:rFonts w:ascii="Times New Roman" w:eastAsia="Times New Roman" w:hAnsi="Times New Roman" w:cs="Times New Roman"/>
+                <w:b/>
+              </w:rPr>
+              <w:t xml:space="preserve"> </w:t>
+            </w:r>
+            <w:r>
+              <w:rPr>
+                <w:rFonts w:ascii="Times New Roman" w:eastAsia="Times New Roman" w:hAnsi="Times New Roman" w:cs="Times New Roman"/>
+                <w:b/>
+              </w:rPr>
+              <w:t xml:space="preserve"> Best Use/Lowest Risk Ratings</w:t>
             </w:r>
           </w:p>
         </w:tc>

</xml_diff>

<commit_message>
Make 'Risk to the Government' assessment area required when method is LOWEST_RISK. Prevent repeated display of same.
Ticket: AT-8610
</commit_message>
<xml_diff>
--- a/document-generation/templates/eval-plan-template.docx
+++ b/document-generation/templates/eval-plan-template.docx
@@ -2175,39 +2175,21 @@
     </w:p>
     <w:p>
       <w:pPr>
+        <w:pStyle w:val="ListParagraph"/>
         <w:numPr>
           <w:ilvl w:val="2"/>
           <w:numId w:val="9"/>
         </w:numPr>
-        <w:rPr>
-          <w:rFonts w:ascii="Times New Roman" w:eastAsia="Times New Roman" w:hAnsi="Times New Roman" w:cs="Times New Roman"/>
-        </w:rPr>
-      </w:pPr>
-      <w:r>
-        <w:rPr>
-          <w:rFonts w:ascii="Times New Roman" w:eastAsia="Times New Roman" w:hAnsi="Times New Roman" w:cs="Times New Roman"/>
-        </w:rPr>
-        <w:t xml:space="preserve">{FOR object in </w:t>
-      </w:r>
-      <w:proofErr w:type="spellStart"/>
-      <w:r>
-        <w:rPr>
-          <w:rFonts w:ascii="Times New Roman" w:eastAsia="Times New Roman" w:hAnsi="Times New Roman" w:cs="Times New Roman"/>
-        </w:rPr>
-        <w:t>standard</w:t>
-      </w:r>
-      <w:r>
-        <w:rPr>
-          <w:rFonts w:ascii="Times New Roman" w:eastAsia="Times New Roman" w:hAnsi="Times New Roman" w:cs="Times New Roman"/>
-        </w:rPr>
-        <w:t>Specifications</w:t>
-      </w:r>
-      <w:proofErr w:type="spellEnd"/>
-      <w:r>
-        <w:rPr>
-          <w:rFonts w:ascii="Times New Roman" w:eastAsia="Times New Roman" w:hAnsi="Times New Roman" w:cs="Times New Roman"/>
-        </w:rPr>
-        <w:t>}</w:t>
+        <w:spacing w:line="259" w:lineRule="auto"/>
+        <w:rPr>
+          <w:rFonts w:ascii="Times New Roman" w:eastAsia="Times New Roman" w:hAnsi="Times New Roman" w:cs="Times New Roman"/>
+        </w:rPr>
+      </w:pPr>
+      <w:r>
+        <w:rPr>
+          <w:rFonts w:ascii="Times New Roman" w:eastAsia="Times New Roman" w:hAnsi="Times New Roman" w:cs="Times New Roman"/>
+        </w:rPr>
+        <w:t>Risk to the Government</w:t>
       </w:r>
     </w:p>
     <w:p>
@@ -2224,7 +2206,82 @@
         <w:rPr>
           <w:rFonts w:ascii="Times New Roman" w:eastAsia="Times New Roman" w:hAnsi="Times New Roman" w:cs="Times New Roman"/>
         </w:rPr>
+        <w:t xml:space="preserve">{FOR object in </w:t>
+      </w:r>
+      <w:proofErr w:type="spellStart"/>
+      <w:r>
+        <w:rPr>
+          <w:rFonts w:ascii="Times New Roman" w:eastAsia="Times New Roman" w:hAnsi="Times New Roman" w:cs="Times New Roman"/>
+        </w:rPr>
+        <w:t>standard</w:t>
+      </w:r>
+      <w:r>
+        <w:rPr>
+          <w:rFonts w:ascii="Times New Roman" w:eastAsia="Times New Roman" w:hAnsi="Times New Roman" w:cs="Times New Roman"/>
+        </w:rPr>
+        <w:t>Specifications</w:t>
+      </w:r>
+      <w:proofErr w:type="spellEnd"/>
+      <w:r>
+        <w:rPr>
+          <w:rFonts w:ascii="Times New Roman" w:eastAsia="Times New Roman" w:hAnsi="Times New Roman" w:cs="Times New Roman"/>
+        </w:rPr>
+        <w:t>}</w:t>
+      </w:r>
+    </w:p>
+    <w:p>
+      <w:pPr>
+        <w:numPr>
+          <w:ilvl w:val="2"/>
+          <w:numId w:val="9"/>
+        </w:numPr>
+        <w:rPr>
+          <w:rFonts w:ascii="Times New Roman" w:eastAsia="Times New Roman" w:hAnsi="Times New Roman" w:cs="Times New Roman"/>
+        </w:rPr>
+      </w:pPr>
+      <w:r>
+        <w:rPr>
+          <w:rFonts w:ascii="Times New Roman" w:eastAsia="Times New Roman" w:hAnsi="Times New Roman" w:cs="Times New Roman"/>
+        </w:rPr>
+        <w:t xml:space="preserve">{IF </w:t>
+      </w:r>
+      <w:r>
+        <w:rPr>
+          <w:rFonts w:ascii="Times New Roman" w:eastAsia="Times New Roman" w:hAnsi="Times New Roman" w:cs="Times New Roman"/>
+        </w:rPr>
+        <w:t>$</w:t>
+      </w:r>
+      <w:proofErr w:type="gramStart"/>
+      <w:r>
+        <w:rPr>
+          <w:rFonts w:ascii="Times New Roman" w:eastAsia="Times New Roman" w:hAnsi="Times New Roman" w:cs="Times New Roman"/>
+        </w:rPr>
+        <w:t>object</w:t>
+      </w:r>
+      <w:r>
+        <w:rPr>
+          <w:rFonts w:ascii="Times New Roman" w:eastAsia="Times New Roman" w:hAnsi="Times New Roman" w:cs="Times New Roman"/>
+        </w:rPr>
+        <w:t xml:space="preserve"> !</w:t>
+      </w:r>
+      <w:proofErr w:type="gramEnd"/>
+      <w:r>
+        <w:rPr>
+          <w:rFonts w:ascii="Times New Roman" w:eastAsia="Times New Roman" w:hAnsi="Times New Roman" w:cs="Times New Roman"/>
+        </w:rPr>
+        <w:t>== `Risk to the Government`}</w:t>
+      </w:r>
+      <w:r>
+        <w:rPr>
+          <w:rFonts w:ascii="Times New Roman" w:eastAsia="Times New Roman" w:hAnsi="Times New Roman" w:cs="Times New Roman"/>
+        </w:rPr>
         <w:t>{INS $object}</w:t>
+      </w:r>
+      <w:r>
+        <w:rPr>
+          <w:rFonts w:ascii="Times New Roman" w:eastAsia="Times New Roman" w:hAnsi="Times New Roman" w:cs="Times New Roman"/>
+        </w:rPr>
+        <w:t>{END-IF}</w:t>
       </w:r>
     </w:p>
     <w:p>
@@ -2795,6 +2852,7 @@
                 <w:rFonts w:ascii="Times New Roman" w:eastAsia="Times New Roman" w:hAnsi="Times New Roman" w:cs="Times New Roman"/>
                 <w:b/>
               </w:rPr>
+              <w:lastRenderedPageBreak/>
               <w:t>Table 1:  Technical/Management Ratings - LPTA</w:t>
             </w:r>
           </w:p>
@@ -2822,7 +2880,6 @@
                 <w:rFonts w:ascii="Times New Roman" w:eastAsia="Times New Roman" w:hAnsi="Times New Roman" w:cs="Times New Roman"/>
                 <w:b/>
               </w:rPr>
-              <w:lastRenderedPageBreak/>
               <w:t>Rating</w:t>
             </w:r>
           </w:p>

</xml_diff>

<commit_message>
Make use of all bullets uniform
Ticket: AT-8610
</commit_message>
<xml_diff>
--- a/document-generation/templates/eval-plan-template.docx
+++ b/document-generation/templates/eval-plan-template.docx
@@ -59,23 +59,7 @@
           <w:rFonts w:ascii="Times New Roman" w:eastAsia="Times New Roman" w:hAnsi="Times New Roman" w:cs="Times New Roman"/>
           <w:b/>
         </w:rPr>
-        <w:t>{</w:t>
-      </w:r>
-      <w:proofErr w:type="spellStart"/>
-      <w:r>
-        <w:rPr>
-          <w:rFonts w:ascii="Times New Roman" w:eastAsia="Times New Roman" w:hAnsi="Times New Roman" w:cs="Times New Roman"/>
-          <w:b/>
-        </w:rPr>
-        <w:t>taskOrderTitle</w:t>
-      </w:r>
-      <w:proofErr w:type="spellEnd"/>
-      <w:r>
-        <w:rPr>
-          <w:rFonts w:ascii="Times New Roman" w:eastAsia="Times New Roman" w:hAnsi="Times New Roman" w:cs="Times New Roman"/>
-          <w:b/>
-        </w:rPr>
-        <w:t>}</w:t>
+        <w:t>{taskOrderTitle}</w:t>
       </w:r>
     </w:p>
     <w:p>
@@ -127,29 +111,7 @@
           <w:szCs w:val="20"/>
           <w:bdr w:val="none" w:sz="0" w:space="0" w:color="auto" w:frame="1"/>
         </w:rPr>
-        <w:t xml:space="preserve">{IF </w:t>
-      </w:r>
-      <w:proofErr w:type="spellStart"/>
-      <w:r>
-        <w:rPr>
-          <w:rFonts w:ascii="Consolas" w:eastAsia="Times New Roman" w:hAnsi="Consolas"/>
-          <w:color w:val="00B050"/>
-          <w:sz w:val="20"/>
-          <w:szCs w:val="20"/>
-          <w:bdr w:val="none" w:sz="0" w:space="0" w:color="auto" w:frame="1"/>
-        </w:rPr>
-        <w:t>sourceSelection</w:t>
-      </w:r>
-      <w:proofErr w:type="spellEnd"/>
-      <w:r>
-        <w:rPr>
-          <w:rFonts w:ascii="Consolas" w:eastAsia="Times New Roman" w:hAnsi="Consolas"/>
-          <w:color w:val="00B050"/>
-          <w:sz w:val="20"/>
-          <w:szCs w:val="20"/>
-          <w:bdr w:val="none" w:sz="0" w:space="0" w:color="auto" w:frame="1"/>
-        </w:rPr>
-        <w:t xml:space="preserve"> === </w:t>
+        <w:t xml:space="preserve">{IF sourceSelection === </w:t>
       </w:r>
       <w:r>
         <w:rPr>
@@ -308,35 +270,7 @@
         <w:rPr>
           <w:rFonts w:ascii="Times New Roman" w:eastAsia="Times New Roman" w:hAnsi="Times New Roman" w:cs="Times New Roman"/>
         </w:rPr>
-        <w:t xml:space="preserve">The KO will request Contractors provide a price proposal that includes the total price and a complete list of cloud service offerings with catalog item numbers/SKUs, the unit price, unit of issue, and quantities calculated </w:t>
-      </w:r>
-      <w:proofErr w:type="gramStart"/>
-      <w:r>
-        <w:rPr>
-          <w:rFonts w:ascii="Times New Roman" w:eastAsia="Times New Roman" w:hAnsi="Times New Roman" w:cs="Times New Roman"/>
-        </w:rPr>
-        <w:t>on a monthly basis</w:t>
-      </w:r>
-      <w:proofErr w:type="gramEnd"/>
-      <w:r>
-        <w:rPr>
-          <w:rFonts w:ascii="Times New Roman" w:eastAsia="Times New Roman" w:hAnsi="Times New Roman" w:cs="Times New Roman"/>
-        </w:rPr>
-        <w:t xml:space="preserve"> for each catalog item number/SKU required to meet the criteria in the </w:t>
-      </w:r>
-      <w:proofErr w:type="spellStart"/>
-      <w:r>
-        <w:rPr>
-          <w:rFonts w:ascii="Times New Roman" w:eastAsia="Times New Roman" w:hAnsi="Times New Roman" w:cs="Times New Roman"/>
-        </w:rPr>
-        <w:t>DoW</w:t>
-      </w:r>
-      <w:proofErr w:type="spellEnd"/>
-      <w:r>
-        <w:rPr>
-          <w:rFonts w:ascii="Times New Roman" w:eastAsia="Times New Roman" w:hAnsi="Times New Roman" w:cs="Times New Roman"/>
-        </w:rPr>
-        <w:t>; Contractor shall map each proposed catalog item number/SKU to the specific requirement element(s).  Award will be made to the lowest priced offeror meeting the compliance standards.</w:t>
+        <w:t>The KO will request Contractors provide a price proposal that includes the total price and a complete list of cloud service offerings with catalog item numbers/SKUs, the unit price, unit of issue, and quantities calculated on a monthly basis for each catalog item number/SKU required to meet the criteria in the DoW; Contractor shall map each proposed catalog item number/SKU to the specific requirement element(s).  Award will be made to the lowest priced offeror meeting the compliance standards.</w:t>
       </w:r>
     </w:p>
     <w:p>
@@ -394,7 +328,7 @@
       <w:pPr>
         <w:numPr>
           <w:ilvl w:val="2"/>
-          <w:numId w:val="5"/>
+          <w:numId w:val="8"/>
         </w:numPr>
         <w:ind w:left="1440"/>
         <w:rPr>
@@ -405,28 +339,14 @@
         <w:rPr>
           <w:rFonts w:ascii="Times New Roman" w:eastAsia="Times New Roman" w:hAnsi="Times New Roman" w:cs="Times New Roman"/>
         </w:rPr>
-        <w:t xml:space="preserve">{FOR object in </w:t>
-      </w:r>
-      <w:proofErr w:type="spellStart"/>
-      <w:r>
-        <w:rPr>
-          <w:rFonts w:ascii="Times New Roman" w:eastAsia="Times New Roman" w:hAnsi="Times New Roman" w:cs="Times New Roman"/>
-        </w:rPr>
-        <w:t>customSpecifications</w:t>
-      </w:r>
-      <w:proofErr w:type="spellEnd"/>
-      <w:r>
-        <w:rPr>
-          <w:rFonts w:ascii="Times New Roman" w:eastAsia="Times New Roman" w:hAnsi="Times New Roman" w:cs="Times New Roman"/>
-        </w:rPr>
-        <w:t>}</w:t>
+        <w:t>{FOR object in customSpecifications}</w:t>
       </w:r>
     </w:p>
     <w:p>
       <w:pPr>
         <w:numPr>
           <w:ilvl w:val="2"/>
-          <w:numId w:val="5"/>
+          <w:numId w:val="8"/>
         </w:numPr>
         <w:ind w:left="1440"/>
         <w:rPr>
@@ -444,7 +364,7 @@
       <w:pPr>
         <w:numPr>
           <w:ilvl w:val="2"/>
-          <w:numId w:val="5"/>
+          <w:numId w:val="8"/>
         </w:numPr>
         <w:ind w:left="1440"/>
         <w:rPr>
@@ -558,29 +478,7 @@
           <w:szCs w:val="20"/>
           <w:bdr w:val="none" w:sz="0" w:space="0" w:color="auto" w:frame="1"/>
         </w:rPr>
-        <w:t xml:space="preserve">{IF </w:t>
-      </w:r>
-      <w:proofErr w:type="spellStart"/>
-      <w:r>
-        <w:rPr>
-          <w:rFonts w:ascii="Consolas" w:eastAsia="Times New Roman" w:hAnsi="Consolas"/>
-          <w:color w:val="F79646" w:themeColor="accent6"/>
-          <w:sz w:val="20"/>
-          <w:szCs w:val="20"/>
-          <w:bdr w:val="none" w:sz="0" w:space="0" w:color="auto" w:frame="1"/>
-        </w:rPr>
-        <w:t>sourceSelection</w:t>
-      </w:r>
-      <w:proofErr w:type="spellEnd"/>
-      <w:r>
-        <w:rPr>
-          <w:rFonts w:ascii="Consolas" w:eastAsia="Times New Roman" w:hAnsi="Consolas"/>
-          <w:color w:val="F79646" w:themeColor="accent6"/>
-          <w:sz w:val="20"/>
-          <w:szCs w:val="20"/>
-          <w:bdr w:val="none" w:sz="0" w:space="0" w:color="auto" w:frame="1"/>
-        </w:rPr>
-        <w:t xml:space="preserve"> === </w:t>
+        <w:t xml:space="preserve">{IF sourceSelection === </w:t>
       </w:r>
       <w:r>
         <w:rPr>
@@ -685,21 +583,7 @@
         <w:rPr>
           <w:rFonts w:ascii="Times New Roman" w:eastAsia="Times New Roman" w:hAnsi="Times New Roman" w:cs="Times New Roman"/>
         </w:rPr>
-        <w:t xml:space="preserve">The KO will request the Contractor propose a technical solution and provide a price proposal that includes the total price and a complete list of cloud service offerings with catalog item numbers/SKUs, the unit price, unit of issue, and quantities calculated </w:t>
-      </w:r>
-      <w:proofErr w:type="gramStart"/>
-      <w:r>
-        <w:rPr>
-          <w:rFonts w:ascii="Times New Roman" w:eastAsia="Times New Roman" w:hAnsi="Times New Roman" w:cs="Times New Roman"/>
-        </w:rPr>
-        <w:t>on a monthly basis</w:t>
-      </w:r>
-      <w:proofErr w:type="gramEnd"/>
-      <w:r>
-        <w:rPr>
-          <w:rFonts w:ascii="Times New Roman" w:eastAsia="Times New Roman" w:hAnsi="Times New Roman" w:cs="Times New Roman"/>
-        </w:rPr>
-        <w:t xml:space="preserve"> for each catalog item number/SKU.</w:t>
+        <w:t>The KO will request the Contractor propose a technical solution and provide a price proposal that includes the total price and a complete list of cloud service offerings with catalog item numbers/SKUs, the unit price, unit of issue, and quantities calculated on a monthly basis for each catalog item number/SKU.</w:t>
       </w:r>
     </w:p>
     <w:p>
@@ -888,41 +772,31 @@
       <w:pPr>
         <w:numPr>
           <w:ilvl w:val="2"/>
-          <w:numId w:val="6"/>
+          <w:numId w:val="8"/>
         </w:numPr>
-        <w:rPr>
-          <w:rFonts w:ascii="Times New Roman" w:eastAsia="Times New Roman" w:hAnsi="Times New Roman" w:cs="Times New Roman"/>
-        </w:rPr>
-      </w:pPr>
-      <w:r>
-        <w:rPr>
-          <w:rFonts w:ascii="Times New Roman" w:eastAsia="Times New Roman" w:hAnsi="Times New Roman" w:cs="Times New Roman"/>
-        </w:rPr>
-        <w:t xml:space="preserve">{FOR object in </w:t>
-      </w:r>
-      <w:proofErr w:type="spellStart"/>
-      <w:r>
-        <w:rPr>
-          <w:rFonts w:ascii="Times New Roman" w:eastAsia="Times New Roman" w:hAnsi="Times New Roman" w:cs="Times New Roman"/>
-        </w:rPr>
-        <w:t>customSpecifications</w:t>
-      </w:r>
-      <w:proofErr w:type="spellEnd"/>
-      <w:r>
-        <w:rPr>
-          <w:rFonts w:ascii="Times New Roman" w:eastAsia="Times New Roman" w:hAnsi="Times New Roman" w:cs="Times New Roman"/>
-        </w:rPr>
-        <w:t>}</w:t>
+        <w:spacing w:line="276" w:lineRule="auto"/>
+        <w:rPr>
+          <w:rFonts w:ascii="Times New Roman" w:eastAsia="Times New Roman" w:hAnsi="Times New Roman" w:cs="Times New Roman"/>
+          <w:i/>
+        </w:rPr>
+      </w:pPr>
+      <w:r>
+        <w:rPr>
+          <w:rFonts w:ascii="Times New Roman" w:eastAsia="Times New Roman" w:hAnsi="Times New Roman" w:cs="Times New Roman"/>
+        </w:rPr>
+        <w:t>{FOR object in customSpecifications}</w:t>
       </w:r>
     </w:p>
     <w:p>
       <w:pPr>
         <w:numPr>
           <w:ilvl w:val="2"/>
-          <w:numId w:val="6"/>
+          <w:numId w:val="8"/>
         </w:numPr>
-        <w:rPr>
-          <w:rFonts w:ascii="Times New Roman" w:eastAsia="Times New Roman" w:hAnsi="Times New Roman" w:cs="Times New Roman"/>
+        <w:spacing w:line="276" w:lineRule="auto"/>
+        <w:rPr>
+          <w:rFonts w:ascii="Times New Roman" w:eastAsia="Times New Roman" w:hAnsi="Times New Roman" w:cs="Times New Roman"/>
+          <w:i/>
         </w:rPr>
       </w:pPr>
       <w:r>
@@ -936,10 +810,12 @@
       <w:pPr>
         <w:numPr>
           <w:ilvl w:val="2"/>
-          <w:numId w:val="6"/>
+          <w:numId w:val="8"/>
         </w:numPr>
-        <w:rPr>
-          <w:rFonts w:ascii="Times New Roman" w:eastAsia="Times New Roman" w:hAnsi="Times New Roman" w:cs="Times New Roman"/>
+        <w:spacing w:line="276" w:lineRule="auto"/>
+        <w:rPr>
+          <w:rFonts w:ascii="Times New Roman" w:eastAsia="Times New Roman" w:hAnsi="Times New Roman" w:cs="Times New Roman"/>
+          <w:i/>
         </w:rPr>
       </w:pPr>
       <w:r>
@@ -1160,41 +1036,31 @@
       <w:pPr>
         <w:numPr>
           <w:ilvl w:val="2"/>
-          <w:numId w:val="1"/>
+          <w:numId w:val="8"/>
         </w:numPr>
-        <w:rPr>
-          <w:rFonts w:ascii="Times New Roman" w:eastAsia="Times New Roman" w:hAnsi="Times New Roman" w:cs="Times New Roman"/>
-        </w:rPr>
-      </w:pPr>
-      <w:r>
-        <w:rPr>
-          <w:rFonts w:ascii="Times New Roman" w:eastAsia="Times New Roman" w:hAnsi="Times New Roman" w:cs="Times New Roman"/>
-        </w:rPr>
-        <w:t xml:space="preserve">{FOR object in </w:t>
-      </w:r>
-      <w:proofErr w:type="spellStart"/>
-      <w:r>
-        <w:rPr>
-          <w:rFonts w:ascii="Times New Roman" w:eastAsia="Times New Roman" w:hAnsi="Times New Roman" w:cs="Times New Roman"/>
-        </w:rPr>
-        <w:t>customSpecifications</w:t>
-      </w:r>
-      <w:proofErr w:type="spellEnd"/>
-      <w:r>
-        <w:rPr>
-          <w:rFonts w:ascii="Times New Roman" w:eastAsia="Times New Roman" w:hAnsi="Times New Roman" w:cs="Times New Roman"/>
-        </w:rPr>
-        <w:t>}</w:t>
+        <w:spacing w:line="276" w:lineRule="auto"/>
+        <w:rPr>
+          <w:rFonts w:ascii="Times New Roman" w:eastAsia="Times New Roman" w:hAnsi="Times New Roman" w:cs="Times New Roman"/>
+          <w:i/>
+        </w:rPr>
+      </w:pPr>
+      <w:r>
+        <w:rPr>
+          <w:rFonts w:ascii="Times New Roman" w:eastAsia="Times New Roman" w:hAnsi="Times New Roman" w:cs="Times New Roman"/>
+        </w:rPr>
+        <w:t>{FOR object in customSpecifications}</w:t>
       </w:r>
     </w:p>
     <w:p>
       <w:pPr>
         <w:numPr>
           <w:ilvl w:val="2"/>
-          <w:numId w:val="1"/>
+          <w:numId w:val="8"/>
         </w:numPr>
-        <w:rPr>
-          <w:rFonts w:ascii="Times New Roman" w:eastAsia="Times New Roman" w:hAnsi="Times New Roman" w:cs="Times New Roman"/>
+        <w:spacing w:line="276" w:lineRule="auto"/>
+        <w:rPr>
+          <w:rFonts w:ascii="Times New Roman" w:eastAsia="Times New Roman" w:hAnsi="Times New Roman" w:cs="Times New Roman"/>
+          <w:i/>
         </w:rPr>
       </w:pPr>
       <w:r>
@@ -1208,10 +1074,12 @@
       <w:pPr>
         <w:numPr>
           <w:ilvl w:val="2"/>
-          <w:numId w:val="1"/>
+          <w:numId w:val="8"/>
         </w:numPr>
-        <w:rPr>
-          <w:rFonts w:ascii="Times New Roman" w:eastAsia="Times New Roman" w:hAnsi="Times New Roman" w:cs="Times New Roman"/>
+        <w:spacing w:line="276" w:lineRule="auto"/>
+        <w:rPr>
+          <w:rFonts w:ascii="Times New Roman" w:eastAsia="Times New Roman" w:hAnsi="Times New Roman" w:cs="Times New Roman"/>
+          <w:i/>
         </w:rPr>
       </w:pPr>
       <w:r>
@@ -1227,6 +1095,24 @@
         <w:ind w:left="720" w:firstLine="720"/>
         <w:rPr>
           <w:rFonts w:ascii="Times New Roman" w:eastAsia="Times New Roman" w:hAnsi="Times New Roman" w:cs="Times New Roman"/>
+        </w:rPr>
+      </w:pPr>
+      <w:r>
+        <w:rPr>
+          <w:rFonts w:ascii="Times New Roman" w:eastAsia="Times New Roman" w:hAnsi="Times New Roman" w:cs="Times New Roman"/>
+        </w:rPr>
+        <w:t>Differentiators: The solutions offer benefits beyond the solution itself</w:t>
+      </w:r>
+    </w:p>
+    <w:p>
+      <w:pPr>
+        <w:numPr>
+          <w:ilvl w:val="2"/>
+          <w:numId w:val="8"/>
+        </w:numPr>
+        <w:spacing w:line="276" w:lineRule="auto"/>
+        <w:rPr>
+          <w:rFonts w:ascii="Times New Roman" w:eastAsia="Times New Roman" w:hAnsi="Times New Roman" w:cs="Times New Roman"/>
           <w:i/>
         </w:rPr>
       </w:pPr>
@@ -1234,31 +1120,64 @@
         <w:rPr>
           <w:rFonts w:ascii="Times New Roman" w:eastAsia="Times New Roman" w:hAnsi="Times New Roman" w:cs="Times New Roman"/>
         </w:rPr>
-        <w:t>Differentiators: The solutions offer benefits beyond the solution itself</w:t>
+        <w:t>{FOR object in standardDifferentiators}</w:t>
       </w:r>
     </w:p>
     <w:p>
       <w:pPr>
         <w:numPr>
-          <w:ilvl w:val="0"/>
-          <w:numId w:val="12"/>
+          <w:ilvl w:val="2"/>
+          <w:numId w:val="8"/>
         </w:numPr>
-        <w:rPr>
-          <w:rFonts w:ascii="Times New Roman" w:eastAsia="Times New Roman" w:hAnsi="Times New Roman" w:cs="Times New Roman"/>
-        </w:rPr>
-      </w:pPr>
-      <w:r>
-        <w:rPr>
-          <w:rFonts w:ascii="Times New Roman" w:eastAsia="Times New Roman" w:hAnsi="Times New Roman" w:cs="Times New Roman"/>
-        </w:rPr>
-        <w:t xml:space="preserve">{FOR object in </w:t>
-      </w:r>
-      <w:proofErr w:type="spellStart"/>
-      <w:r>
-        <w:rPr>
-          <w:rFonts w:ascii="Times New Roman" w:eastAsia="Times New Roman" w:hAnsi="Times New Roman" w:cs="Times New Roman"/>
-        </w:rPr>
-        <w:t>standard</w:t>
+        <w:spacing w:line="276" w:lineRule="auto"/>
+        <w:rPr>
+          <w:rFonts w:ascii="Times New Roman" w:eastAsia="Times New Roman" w:hAnsi="Times New Roman" w:cs="Times New Roman"/>
+          <w:i/>
+        </w:rPr>
+      </w:pPr>
+      <w:r>
+        <w:rPr>
+          <w:rFonts w:ascii="Times New Roman" w:eastAsia="Times New Roman" w:hAnsi="Times New Roman" w:cs="Times New Roman"/>
+        </w:rPr>
+        <w:t>{INS $object}</w:t>
+      </w:r>
+    </w:p>
+    <w:p>
+      <w:pPr>
+        <w:numPr>
+          <w:ilvl w:val="2"/>
+          <w:numId w:val="8"/>
+        </w:numPr>
+        <w:spacing w:line="276" w:lineRule="auto"/>
+        <w:rPr>
+          <w:rFonts w:ascii="Times New Roman" w:eastAsia="Times New Roman" w:hAnsi="Times New Roman" w:cs="Times New Roman"/>
+          <w:i/>
+        </w:rPr>
+      </w:pPr>
+      <w:r>
+        <w:rPr>
+          <w:rFonts w:ascii="Times New Roman" w:eastAsia="Times New Roman" w:hAnsi="Times New Roman" w:cs="Times New Roman"/>
+        </w:rPr>
+        <w:t>{END-FOR object}</w:t>
+      </w:r>
+    </w:p>
+    <w:p>
+      <w:pPr>
+        <w:numPr>
+          <w:ilvl w:val="2"/>
+          <w:numId w:val="8"/>
+        </w:numPr>
+        <w:spacing w:line="276" w:lineRule="auto"/>
+        <w:rPr>
+          <w:rFonts w:ascii="Times New Roman" w:eastAsia="Times New Roman" w:hAnsi="Times New Roman" w:cs="Times New Roman"/>
+          <w:i/>
+        </w:rPr>
+      </w:pPr>
+      <w:r>
+        <w:rPr>
+          <w:rFonts w:ascii="Times New Roman" w:eastAsia="Times New Roman" w:hAnsi="Times New Roman" w:cs="Times New Roman"/>
+        </w:rPr>
+        <w:t>{FOR object in custom</w:t>
       </w:r>
       <w:r>
         <w:rPr>
@@ -1266,7 +1185,6 @@
         </w:rPr>
         <w:t>Differentiators</w:t>
       </w:r>
-      <w:proofErr w:type="spellEnd"/>
       <w:r>
         <w:rPr>
           <w:rFonts w:ascii="Times New Roman" w:eastAsia="Times New Roman" w:hAnsi="Times New Roman" w:cs="Times New Roman"/>
@@ -1277,11 +1195,13 @@
     <w:p>
       <w:pPr>
         <w:numPr>
-          <w:ilvl w:val="0"/>
-          <w:numId w:val="12"/>
+          <w:ilvl w:val="2"/>
+          <w:numId w:val="8"/>
         </w:numPr>
-        <w:rPr>
-          <w:rFonts w:ascii="Times New Roman" w:eastAsia="Times New Roman" w:hAnsi="Times New Roman" w:cs="Times New Roman"/>
+        <w:spacing w:line="276" w:lineRule="auto"/>
+        <w:rPr>
+          <w:rFonts w:ascii="Times New Roman" w:eastAsia="Times New Roman" w:hAnsi="Times New Roman" w:cs="Times New Roman"/>
+          <w:i/>
         </w:rPr>
       </w:pPr>
       <w:r>
@@ -1294,82 +1214,13 @@
     <w:p>
       <w:pPr>
         <w:numPr>
-          <w:ilvl w:val="0"/>
-          <w:numId w:val="12"/>
+          <w:ilvl w:val="2"/>
+          <w:numId w:val="8"/>
         </w:numPr>
-        <w:rPr>
-          <w:rFonts w:ascii="Times New Roman" w:eastAsia="Times New Roman" w:hAnsi="Times New Roman" w:cs="Times New Roman"/>
-        </w:rPr>
-      </w:pPr>
-      <w:r>
-        <w:rPr>
-          <w:rFonts w:ascii="Times New Roman" w:eastAsia="Times New Roman" w:hAnsi="Times New Roman" w:cs="Times New Roman"/>
-        </w:rPr>
-        <w:t>{END-FOR object}</w:t>
-      </w:r>
-    </w:p>
-    <w:p>
-      <w:pPr>
-        <w:numPr>
-          <w:ilvl w:val="0"/>
-          <w:numId w:val="12"/>
-        </w:numPr>
-        <w:rPr>
-          <w:rFonts w:ascii="Times New Roman" w:eastAsia="Times New Roman" w:hAnsi="Times New Roman" w:cs="Times New Roman"/>
-        </w:rPr>
-      </w:pPr>
-      <w:r>
-        <w:rPr>
-          <w:rFonts w:ascii="Times New Roman" w:eastAsia="Times New Roman" w:hAnsi="Times New Roman" w:cs="Times New Roman"/>
-        </w:rPr>
-        <w:t xml:space="preserve">{FOR object in </w:t>
-      </w:r>
-      <w:proofErr w:type="spellStart"/>
-      <w:r>
-        <w:rPr>
-          <w:rFonts w:ascii="Times New Roman" w:eastAsia="Times New Roman" w:hAnsi="Times New Roman" w:cs="Times New Roman"/>
-        </w:rPr>
-        <w:t>custom</w:t>
-      </w:r>
-      <w:r>
-        <w:rPr>
-          <w:rFonts w:ascii="Times New Roman" w:eastAsia="Times New Roman" w:hAnsi="Times New Roman" w:cs="Times New Roman"/>
-        </w:rPr>
-        <w:t>Differentiators</w:t>
-      </w:r>
-      <w:proofErr w:type="spellEnd"/>
-      <w:r>
-        <w:rPr>
-          <w:rFonts w:ascii="Times New Roman" w:eastAsia="Times New Roman" w:hAnsi="Times New Roman" w:cs="Times New Roman"/>
-        </w:rPr>
-        <w:t>}</w:t>
-      </w:r>
-    </w:p>
-    <w:p>
-      <w:pPr>
-        <w:numPr>
-          <w:ilvl w:val="0"/>
-          <w:numId w:val="12"/>
-        </w:numPr>
-        <w:rPr>
-          <w:rFonts w:ascii="Times New Roman" w:eastAsia="Times New Roman" w:hAnsi="Times New Roman" w:cs="Times New Roman"/>
-        </w:rPr>
-      </w:pPr>
-      <w:r>
-        <w:rPr>
-          <w:rFonts w:ascii="Times New Roman" w:eastAsia="Times New Roman" w:hAnsi="Times New Roman" w:cs="Times New Roman"/>
-        </w:rPr>
-        <w:t>{INS $object}</w:t>
-      </w:r>
-    </w:p>
-    <w:p>
-      <w:pPr>
-        <w:numPr>
-          <w:ilvl w:val="0"/>
-          <w:numId w:val="12"/>
-        </w:numPr>
-        <w:rPr>
-          <w:rFonts w:ascii="Times New Roman" w:eastAsia="Times New Roman" w:hAnsi="Times New Roman" w:cs="Times New Roman"/>
+        <w:spacing w:line="276" w:lineRule="auto"/>
+        <w:rPr>
+          <w:rFonts w:ascii="Times New Roman" w:eastAsia="Times New Roman" w:hAnsi="Times New Roman" w:cs="Times New Roman"/>
+          <w:i/>
         </w:rPr>
       </w:pPr>
       <w:r>
@@ -1435,29 +1286,7 @@
           <w:szCs w:val="20"/>
           <w:bdr w:val="none" w:sz="0" w:space="0" w:color="auto" w:frame="1"/>
         </w:rPr>
-        <w:t xml:space="preserve">{IF </w:t>
-      </w:r>
-      <w:proofErr w:type="spellStart"/>
-      <w:r>
-        <w:rPr>
-          <w:rFonts w:ascii="Consolas" w:eastAsia="Times New Roman" w:hAnsi="Consolas"/>
-          <w:color w:val="8064A2" w:themeColor="accent4"/>
-          <w:sz w:val="20"/>
-          <w:szCs w:val="20"/>
-          <w:bdr w:val="none" w:sz="0" w:space="0" w:color="auto" w:frame="1"/>
-        </w:rPr>
-        <w:t>sourceSelection</w:t>
-      </w:r>
-      <w:proofErr w:type="spellEnd"/>
-      <w:r>
-        <w:rPr>
-          <w:rFonts w:ascii="Consolas" w:eastAsia="Times New Roman" w:hAnsi="Consolas"/>
-          <w:color w:val="8064A2" w:themeColor="accent4"/>
-          <w:sz w:val="20"/>
-          <w:szCs w:val="20"/>
-          <w:bdr w:val="none" w:sz="0" w:space="0" w:color="auto" w:frame="1"/>
-        </w:rPr>
-        <w:t xml:space="preserve"> === </w:t>
+        <w:t xml:space="preserve">{IF sourceSelection === </w:t>
       </w:r>
       <w:r>
         <w:rPr>
@@ -1774,7 +1603,6 @@
         </w:rPr>
         <w:t xml:space="preserve">{FOR object in </w:t>
       </w:r>
-      <w:proofErr w:type="spellStart"/>
       <w:r>
         <w:rPr>
           <w:rFonts w:ascii="Times New Roman" w:eastAsia="Times New Roman" w:hAnsi="Times New Roman" w:cs="Times New Roman"/>
@@ -1785,14 +1613,7 @@
         <w:rPr>
           <w:rFonts w:ascii="Times New Roman" w:eastAsia="Times New Roman" w:hAnsi="Times New Roman" w:cs="Times New Roman"/>
         </w:rPr>
-        <w:t>Specifications</w:t>
-      </w:r>
-      <w:proofErr w:type="spellEnd"/>
-      <w:r>
-        <w:rPr>
-          <w:rFonts w:ascii="Times New Roman" w:eastAsia="Times New Roman" w:hAnsi="Times New Roman" w:cs="Times New Roman"/>
-        </w:rPr>
-        <w:t>}</w:t>
+        <w:t>Specifications}</w:t>
       </w:r>
     </w:p>
     <w:p>
@@ -1828,6 +1649,7 @@
         <w:rPr>
           <w:rFonts w:ascii="Times New Roman" w:eastAsia="Times New Roman" w:hAnsi="Times New Roman" w:cs="Times New Roman"/>
         </w:rPr>
+        <w:lastRenderedPageBreak/>
         <w:t>{END-FOR object}</w:t>
       </w:r>
     </w:p>
@@ -1845,22 +1667,7 @@
         <w:rPr>
           <w:rFonts w:ascii="Times New Roman" w:eastAsia="Times New Roman" w:hAnsi="Times New Roman" w:cs="Times New Roman"/>
         </w:rPr>
-        <w:lastRenderedPageBreak/>
-        <w:t xml:space="preserve">{FOR object in </w:t>
-      </w:r>
-      <w:proofErr w:type="spellStart"/>
-      <w:r>
-        <w:rPr>
-          <w:rFonts w:ascii="Times New Roman" w:eastAsia="Times New Roman" w:hAnsi="Times New Roman" w:cs="Times New Roman"/>
-        </w:rPr>
-        <w:t>customSpecifications</w:t>
-      </w:r>
-      <w:proofErr w:type="spellEnd"/>
-      <w:r>
-        <w:rPr>
-          <w:rFonts w:ascii="Times New Roman" w:eastAsia="Times New Roman" w:hAnsi="Times New Roman" w:cs="Times New Roman"/>
-        </w:rPr>
-        <w:t>}</w:t>
+        <w:t>{FOR object in customSpecifications}</w:t>
       </w:r>
     </w:p>
     <w:p>
@@ -2208,7 +2015,6 @@
         </w:rPr>
         <w:t xml:space="preserve">{FOR object in </w:t>
       </w:r>
-      <w:proofErr w:type="spellStart"/>
       <w:r>
         <w:rPr>
           <w:rFonts w:ascii="Times New Roman" w:eastAsia="Times New Roman" w:hAnsi="Times New Roman" w:cs="Times New Roman"/>
@@ -2219,14 +2025,7 @@
         <w:rPr>
           <w:rFonts w:ascii="Times New Roman" w:eastAsia="Times New Roman" w:hAnsi="Times New Roman" w:cs="Times New Roman"/>
         </w:rPr>
-        <w:t>Specifications</w:t>
-      </w:r>
-      <w:proofErr w:type="spellEnd"/>
-      <w:r>
-        <w:rPr>
-          <w:rFonts w:ascii="Times New Roman" w:eastAsia="Times New Roman" w:hAnsi="Times New Roman" w:cs="Times New Roman"/>
-        </w:rPr>
-        <w:t>}</w:t>
+        <w:t>Specifications}</w:t>
       </w:r>
     </w:p>
     <w:p>
@@ -2249,27 +2048,13 @@
         <w:rPr>
           <w:rFonts w:ascii="Times New Roman" w:eastAsia="Times New Roman" w:hAnsi="Times New Roman" w:cs="Times New Roman"/>
         </w:rPr>
-        <w:t>$</w:t>
-      </w:r>
-      <w:proofErr w:type="gramStart"/>
-      <w:r>
-        <w:rPr>
-          <w:rFonts w:ascii="Times New Roman" w:eastAsia="Times New Roman" w:hAnsi="Times New Roman" w:cs="Times New Roman"/>
-        </w:rPr>
-        <w:t>object</w:t>
-      </w:r>
-      <w:r>
-        <w:rPr>
-          <w:rFonts w:ascii="Times New Roman" w:eastAsia="Times New Roman" w:hAnsi="Times New Roman" w:cs="Times New Roman"/>
-        </w:rPr>
-        <w:t xml:space="preserve"> !</w:t>
-      </w:r>
-      <w:proofErr w:type="gramEnd"/>
-      <w:r>
-        <w:rPr>
-          <w:rFonts w:ascii="Times New Roman" w:eastAsia="Times New Roman" w:hAnsi="Times New Roman" w:cs="Times New Roman"/>
-        </w:rPr>
-        <w:t>== `Risk to the Government`}</w:t>
+        <w:t>$object</w:t>
+      </w:r>
+      <w:r>
+        <w:rPr>
+          <w:rFonts w:ascii="Times New Roman" w:eastAsia="Times New Roman" w:hAnsi="Times New Roman" w:cs="Times New Roman"/>
+        </w:rPr>
+        <w:t xml:space="preserve"> !== `Risk to the Government`}</w:t>
       </w:r>
       <w:r>
         <w:rPr>
@@ -2317,21 +2102,7 @@
         <w:rPr>
           <w:rFonts w:ascii="Times New Roman" w:eastAsia="Times New Roman" w:hAnsi="Times New Roman" w:cs="Times New Roman"/>
         </w:rPr>
-        <w:t xml:space="preserve">{FOR object in </w:t>
-      </w:r>
-      <w:proofErr w:type="spellStart"/>
-      <w:r>
-        <w:rPr>
-          <w:rFonts w:ascii="Times New Roman" w:eastAsia="Times New Roman" w:hAnsi="Times New Roman" w:cs="Times New Roman"/>
-        </w:rPr>
-        <w:t>customSpecifications</w:t>
-      </w:r>
-      <w:proofErr w:type="spellEnd"/>
-      <w:r>
-        <w:rPr>
-          <w:rFonts w:ascii="Times New Roman" w:eastAsia="Times New Roman" w:hAnsi="Times New Roman" w:cs="Times New Roman"/>
-        </w:rPr>
-        <w:t>}</w:t>
+        <w:t>{FOR object in customSpecifications}</w:t>
       </w:r>
     </w:p>
     <w:p>
@@ -2458,29 +2229,7 @@
           <w:szCs w:val="20"/>
           <w:bdr w:val="none" w:sz="0" w:space="0" w:color="auto" w:frame="1"/>
         </w:rPr>
-        <w:t xml:space="preserve">{IF </w:t>
-      </w:r>
-      <w:proofErr w:type="spellStart"/>
-      <w:r>
-        <w:rPr>
-          <w:rFonts w:ascii="Consolas" w:eastAsia="Times New Roman" w:hAnsi="Consolas"/>
-          <w:color w:val="00B050"/>
-          <w:sz w:val="20"/>
-          <w:szCs w:val="20"/>
-          <w:bdr w:val="none" w:sz="0" w:space="0" w:color="auto" w:frame="1"/>
-        </w:rPr>
-        <w:t>sourceSelection</w:t>
-      </w:r>
-      <w:proofErr w:type="spellEnd"/>
-      <w:r>
-        <w:rPr>
-          <w:rFonts w:ascii="Consolas" w:eastAsia="Times New Roman" w:hAnsi="Consolas"/>
-          <w:color w:val="00B050"/>
-          <w:sz w:val="20"/>
-          <w:szCs w:val="20"/>
-          <w:bdr w:val="none" w:sz="0" w:space="0" w:color="auto" w:frame="1"/>
-        </w:rPr>
-        <w:t xml:space="preserve"> === </w:t>
+        <w:t xml:space="preserve">{IF sourceSelection === </w:t>
       </w:r>
       <w:r>
         <w:rPr>
@@ -2741,29 +2490,7 @@
           <w:szCs w:val="20"/>
           <w:bdr w:val="none" w:sz="0" w:space="0" w:color="auto" w:frame="1"/>
         </w:rPr>
-        <w:t xml:space="preserve">{IF </w:t>
-      </w:r>
-      <w:proofErr w:type="spellStart"/>
-      <w:r>
-        <w:rPr>
-          <w:rFonts w:ascii="Consolas" w:eastAsia="Times New Roman" w:hAnsi="Consolas"/>
-          <w:color w:val="24292F"/>
-          <w:sz w:val="20"/>
-          <w:szCs w:val="20"/>
-          <w:bdr w:val="none" w:sz="0" w:space="0" w:color="auto" w:frame="1"/>
-        </w:rPr>
-        <w:t>sourceSelection</w:t>
-      </w:r>
-      <w:proofErr w:type="spellEnd"/>
-      <w:r>
-        <w:rPr>
-          <w:rFonts w:ascii="Consolas" w:eastAsia="Times New Roman" w:hAnsi="Consolas"/>
-          <w:color w:val="24292F"/>
-          <w:sz w:val="20"/>
-          <w:szCs w:val="20"/>
-          <w:bdr w:val="none" w:sz="0" w:space="0" w:color="auto" w:frame="1"/>
-        </w:rPr>
-        <w:t xml:space="preserve"> === </w:t>
+        <w:t xml:space="preserve">{IF sourceSelection === </w:t>
       </w:r>
       <w:r>
         <w:rPr>
@@ -3048,29 +2775,7 @@
           <w:szCs w:val="20"/>
           <w:bdr w:val="none" w:sz="0" w:space="0" w:color="auto" w:frame="1"/>
         </w:rPr>
-        <w:t xml:space="preserve">{IF </w:t>
-      </w:r>
-      <w:proofErr w:type="spellStart"/>
-      <w:r>
-        <w:rPr>
-          <w:rFonts w:ascii="Consolas" w:eastAsia="Times New Roman" w:hAnsi="Consolas"/>
-          <w:color w:val="24292F"/>
-          <w:sz w:val="20"/>
-          <w:szCs w:val="20"/>
-          <w:bdr w:val="none" w:sz="0" w:space="0" w:color="auto" w:frame="1"/>
-        </w:rPr>
-        <w:t>sourceSelection</w:t>
-      </w:r>
-      <w:proofErr w:type="spellEnd"/>
-      <w:r>
-        <w:rPr>
-          <w:rFonts w:ascii="Consolas" w:eastAsia="Times New Roman" w:hAnsi="Consolas"/>
-          <w:color w:val="24292F"/>
-          <w:sz w:val="20"/>
-          <w:szCs w:val="20"/>
-          <w:bdr w:val="none" w:sz="0" w:space="0" w:color="auto" w:frame="1"/>
-        </w:rPr>
-        <w:t xml:space="preserve"> === </w:t>
+        <w:t xml:space="preserve">{IF sourceSelection === </w:t>
       </w:r>
       <w:r>
         <w:rPr>
@@ -3944,21 +3649,7 @@
               <w:rPr>
                 <w:rFonts w:ascii="Times New Roman" w:eastAsia="Times New Roman" w:hAnsi="Times New Roman" w:cs="Times New Roman"/>
               </w:rPr>
-              <w:t xml:space="preserve">Proposal does not meet requirements of the solicitation, and thus, contains one or more deficiencies, and/or risk of unsuccessful performance is unacceptable.  Proposal is </w:t>
-            </w:r>
-            <w:proofErr w:type="spellStart"/>
-            <w:r>
-              <w:rPr>
-                <w:rFonts w:ascii="Times New Roman" w:eastAsia="Times New Roman" w:hAnsi="Times New Roman" w:cs="Times New Roman"/>
-              </w:rPr>
-              <w:t>unawardable</w:t>
-            </w:r>
-            <w:proofErr w:type="spellEnd"/>
-            <w:r>
-              <w:rPr>
-                <w:rFonts w:ascii="Times New Roman" w:eastAsia="Times New Roman" w:hAnsi="Times New Roman" w:cs="Times New Roman"/>
-              </w:rPr>
-              <w:t>.</w:t>
+              <w:t>Proposal does not meet requirements of the solicitation, and thus, contains one or more deficiencies, and/or risk of unsuccessful performance is unacceptable.  Proposal is unawardable.</w:t>
             </w:r>
           </w:p>
         </w:tc>
@@ -4024,29 +3715,7 @@
           <w:szCs w:val="20"/>
           <w:bdr w:val="none" w:sz="0" w:space="0" w:color="auto" w:frame="1"/>
         </w:rPr>
-        <w:t xml:space="preserve">{IF </w:t>
-      </w:r>
-      <w:proofErr w:type="spellStart"/>
-      <w:r>
-        <w:rPr>
-          <w:rFonts w:ascii="Consolas" w:eastAsia="Times New Roman" w:hAnsi="Consolas"/>
-          <w:color w:val="24292F"/>
-          <w:sz w:val="20"/>
-          <w:szCs w:val="20"/>
-          <w:bdr w:val="none" w:sz="0" w:space="0" w:color="auto" w:frame="1"/>
-        </w:rPr>
-        <w:t>sourceSelection</w:t>
-      </w:r>
-      <w:proofErr w:type="spellEnd"/>
-      <w:r>
-        <w:rPr>
-          <w:rFonts w:ascii="Consolas" w:eastAsia="Times New Roman" w:hAnsi="Consolas"/>
-          <w:color w:val="24292F"/>
-          <w:sz w:val="20"/>
-          <w:szCs w:val="20"/>
-          <w:bdr w:val="none" w:sz="0" w:space="0" w:color="auto" w:frame="1"/>
-        </w:rPr>
-        <w:t xml:space="preserve"> === </w:t>
+        <w:t xml:space="preserve">{IF sourceSelection === </w:t>
       </w:r>
       <w:r>
         <w:rPr>

</xml_diff>

<commit_message>
Wrap each FOR tag in IF conditional to prevent failure
Previously when collections objects are null
FOR loops would fail with error:
InvalidCommandError: Invaid FOR command
(can only iterate over Array)

Systematically tested all variations

Ticket: AT-8610
</commit_message>
<xml_diff>
--- a/document-generation/templates/eval-plan-template.docx
+++ b/document-generation/templates/eval-plan-template.docx
@@ -339,7 +339,19 @@
         <w:rPr>
           <w:rFonts w:ascii="Times New Roman" w:eastAsia="Times New Roman" w:hAnsi="Times New Roman" w:cs="Times New Roman"/>
         </w:rPr>
-        <w:t>{FOR object in customSpecifications}</w:t>
+        <w:t xml:space="preserve">{IF </w:t>
+      </w:r>
+      <w:r>
+        <w:rPr>
+          <w:rFonts w:ascii="Times New Roman" w:eastAsia="Times New Roman" w:hAnsi="Times New Roman" w:cs="Times New Roman"/>
+        </w:rPr>
+        <w:t>customSpecifications</w:t>
+      </w:r>
+      <w:r>
+        <w:rPr>
+          <w:rFonts w:ascii="Times New Roman" w:eastAsia="Times New Roman" w:hAnsi="Times New Roman" w:cs="Times New Roman"/>
+        </w:rPr>
+        <w:t>}</w:t>
       </w:r>
     </w:p>
     <w:p>
@@ -357,7 +369,7 @@
         <w:rPr>
           <w:rFonts w:ascii="Times New Roman" w:eastAsia="Times New Roman" w:hAnsi="Times New Roman" w:cs="Times New Roman"/>
         </w:rPr>
-        <w:t>{INS $object}</w:t>
+        <w:t>{FOR object in customSpecifications}</w:t>
       </w:r>
     </w:p>
     <w:p>
@@ -375,7 +387,43 @@
         <w:rPr>
           <w:rFonts w:ascii="Times New Roman" w:eastAsia="Times New Roman" w:hAnsi="Times New Roman" w:cs="Times New Roman"/>
         </w:rPr>
+        <w:t>{INS $object}</w:t>
+      </w:r>
+    </w:p>
+    <w:p>
+      <w:pPr>
+        <w:numPr>
+          <w:ilvl w:val="2"/>
+          <w:numId w:val="8"/>
+        </w:numPr>
+        <w:ind w:left="1440"/>
+        <w:rPr>
+          <w:rFonts w:ascii="Times New Roman" w:eastAsia="Times New Roman" w:hAnsi="Times New Roman" w:cs="Times New Roman"/>
+        </w:rPr>
+      </w:pPr>
+      <w:r>
+        <w:rPr>
+          <w:rFonts w:ascii="Times New Roman" w:eastAsia="Times New Roman" w:hAnsi="Times New Roman" w:cs="Times New Roman"/>
+        </w:rPr>
         <w:t>{END-FOR object}</w:t>
+      </w:r>
+    </w:p>
+    <w:p>
+      <w:pPr>
+        <w:numPr>
+          <w:ilvl w:val="2"/>
+          <w:numId w:val="8"/>
+        </w:numPr>
+        <w:ind w:left="1440"/>
+        <w:rPr>
+          <w:rFonts w:ascii="Times New Roman" w:eastAsia="Times New Roman" w:hAnsi="Times New Roman" w:cs="Times New Roman"/>
+        </w:rPr>
+      </w:pPr>
+      <w:r>
+        <w:rPr>
+          <w:rFonts w:ascii="Times New Roman" w:eastAsia="Times New Roman" w:hAnsi="Times New Roman" w:cs="Times New Roman"/>
+        </w:rPr>
+        <w:t>{END-IF}</w:t>
       </w:r>
     </w:p>
     <w:p>
@@ -770,6 +818,24 @@
     </w:p>
     <w:p>
       <w:pPr>
+        <w:pStyle w:val="ListParagraph"/>
+        <w:numPr>
+          <w:ilvl w:val="2"/>
+          <w:numId w:val="8"/>
+        </w:numPr>
+        <w:rPr>
+          <w:rFonts w:ascii="Times New Roman" w:eastAsia="Times New Roman" w:hAnsi="Times New Roman" w:cs="Times New Roman"/>
+        </w:rPr>
+      </w:pPr>
+      <w:r>
+        <w:rPr>
+          <w:rFonts w:ascii="Times New Roman" w:eastAsia="Times New Roman" w:hAnsi="Times New Roman" w:cs="Times New Roman"/>
+        </w:rPr>
+        <w:t>{IF customSpecifications}</w:t>
+      </w:r>
+    </w:p>
+    <w:p>
+      <w:pPr>
         <w:numPr>
           <w:ilvl w:val="2"/>
           <w:numId w:val="8"/>
@@ -784,6 +850,7 @@
         <w:rPr>
           <w:rFonts w:ascii="Times New Roman" w:eastAsia="Times New Roman" w:hAnsi="Times New Roman" w:cs="Times New Roman"/>
         </w:rPr>
+        <w:lastRenderedPageBreak/>
         <w:t>{FOR object in customSpecifications}</w:t>
       </w:r>
     </w:p>
@@ -827,6 +894,25 @@
     </w:p>
     <w:p>
       <w:pPr>
+        <w:numPr>
+          <w:ilvl w:val="2"/>
+          <w:numId w:val="8"/>
+        </w:numPr>
+        <w:spacing w:line="276" w:lineRule="auto"/>
+        <w:rPr>
+          <w:rFonts w:ascii="Times New Roman" w:eastAsia="Times New Roman" w:hAnsi="Times New Roman" w:cs="Times New Roman"/>
+          <w:i/>
+        </w:rPr>
+      </w:pPr>
+      <w:r>
+        <w:rPr>
+          <w:rFonts w:ascii="Times New Roman" w:eastAsia="Times New Roman" w:hAnsi="Times New Roman" w:cs="Times New Roman"/>
+        </w:rPr>
+        <w:t>{END-IF}</w:t>
+      </w:r>
+    </w:p>
+    <w:p>
+      <w:pPr>
         <w:rPr>
           <w:rFonts w:ascii="Consolas" w:eastAsia="Times New Roman" w:hAnsi="Consolas"/>
           <w:color w:val="4BACC6" w:themeColor="accent5"/>
@@ -843,7 +929,6 @@
           <w:szCs w:val="20"/>
           <w:bdr w:val="none" w:sz="0" w:space="0" w:color="auto" w:frame="1"/>
         </w:rPr>
-        <w:lastRenderedPageBreak/>
         <w:t>{END-IF}</w:t>
       </w:r>
     </w:p>
@@ -1047,8 +1132,22 @@
       <w:r>
         <w:rPr>
           <w:rFonts w:ascii="Times New Roman" w:eastAsia="Times New Roman" w:hAnsi="Times New Roman" w:cs="Times New Roman"/>
-        </w:rPr>
-        <w:t>{FOR object in customSpecifications}</w:t>
+          <w:iCs/>
+        </w:rPr>
+        <w:t xml:space="preserve">{IF </w:t>
+      </w:r>
+      <w:r>
+        <w:rPr>
+          <w:rFonts w:ascii="Times New Roman" w:eastAsia="Times New Roman" w:hAnsi="Times New Roman" w:cs="Times New Roman"/>
+        </w:rPr>
+        <w:t>customSpecifications</w:t>
+      </w:r>
+      <w:r>
+        <w:rPr>
+          <w:rFonts w:ascii="Times New Roman" w:eastAsia="Times New Roman" w:hAnsi="Times New Roman" w:cs="Times New Roman"/>
+          <w:iCs/>
+        </w:rPr>
+        <w:t xml:space="preserve"> }</w:t>
       </w:r>
     </w:p>
     <w:p>
@@ -1067,7 +1166,7 @@
         <w:rPr>
           <w:rFonts w:ascii="Times New Roman" w:eastAsia="Times New Roman" w:hAnsi="Times New Roman" w:cs="Times New Roman"/>
         </w:rPr>
-        <w:t>{INS $object}</w:t>
+        <w:t>{FOR object in customSpecifications}</w:t>
       </w:r>
     </w:p>
     <w:p>
@@ -1086,22 +1185,7 @@
         <w:rPr>
           <w:rFonts w:ascii="Times New Roman" w:eastAsia="Times New Roman" w:hAnsi="Times New Roman" w:cs="Times New Roman"/>
         </w:rPr>
-        <w:t>{END-FOR object}</w:t>
-      </w:r>
-    </w:p>
-    <w:p>
-      <w:pPr>
-        <w:spacing w:line="276" w:lineRule="auto"/>
-        <w:ind w:left="720" w:firstLine="720"/>
-        <w:rPr>
-          <w:rFonts w:ascii="Times New Roman" w:eastAsia="Times New Roman" w:hAnsi="Times New Roman" w:cs="Times New Roman"/>
-        </w:rPr>
-      </w:pPr>
-      <w:r>
-        <w:rPr>
-          <w:rFonts w:ascii="Times New Roman" w:eastAsia="Times New Roman" w:hAnsi="Times New Roman" w:cs="Times New Roman"/>
-        </w:rPr>
-        <w:t>Differentiators: The solutions offer benefits beyond the solution itself</w:t>
+        <w:t>{INS $object}</w:t>
       </w:r>
     </w:p>
     <w:p>
@@ -1120,7 +1204,7 @@
         <w:rPr>
           <w:rFonts w:ascii="Times New Roman" w:eastAsia="Times New Roman" w:hAnsi="Times New Roman" w:cs="Times New Roman"/>
         </w:rPr>
-        <w:t>{FOR object in standardDifferentiators}</w:t>
+        <w:t>{END-FOR object}</w:t>
       </w:r>
     </w:p>
     <w:p>
@@ -1139,7 +1223,22 @@
         <w:rPr>
           <w:rFonts w:ascii="Times New Roman" w:eastAsia="Times New Roman" w:hAnsi="Times New Roman" w:cs="Times New Roman"/>
         </w:rPr>
-        <w:t>{INS $object}</w:t>
+        <w:t>{END-IF}</w:t>
+      </w:r>
+    </w:p>
+    <w:p>
+      <w:pPr>
+        <w:spacing w:line="276" w:lineRule="auto"/>
+        <w:ind w:left="720" w:firstLine="720"/>
+        <w:rPr>
+          <w:rFonts w:ascii="Times New Roman" w:eastAsia="Times New Roman" w:hAnsi="Times New Roman" w:cs="Times New Roman"/>
+        </w:rPr>
+      </w:pPr>
+      <w:r>
+        <w:rPr>
+          <w:rFonts w:ascii="Times New Roman" w:eastAsia="Times New Roman" w:hAnsi="Times New Roman" w:cs="Times New Roman"/>
+        </w:rPr>
+        <w:t>Differentiators: The solutions offer benefits beyond the solution itself</w:t>
       </w:r>
     </w:p>
     <w:p>
@@ -1157,8 +1256,22 @@
       <w:r>
         <w:rPr>
           <w:rFonts w:ascii="Times New Roman" w:eastAsia="Times New Roman" w:hAnsi="Times New Roman" w:cs="Times New Roman"/>
-        </w:rPr>
-        <w:t>{END-FOR object}</w:t>
+          <w:iCs/>
+        </w:rPr>
+        <w:t xml:space="preserve">{IF </w:t>
+      </w:r>
+      <w:r>
+        <w:rPr>
+          <w:rFonts w:ascii="Times New Roman" w:eastAsia="Times New Roman" w:hAnsi="Times New Roman" w:cs="Times New Roman"/>
+        </w:rPr>
+        <w:t>standardDifferentiators</w:t>
+      </w:r>
+      <w:r>
+        <w:rPr>
+          <w:rFonts w:ascii="Times New Roman" w:eastAsia="Times New Roman" w:hAnsi="Times New Roman" w:cs="Times New Roman"/>
+          <w:iCs/>
+        </w:rPr>
+        <w:t>}</w:t>
       </w:r>
     </w:p>
     <w:p>
@@ -1177,19 +1290,7 @@
         <w:rPr>
           <w:rFonts w:ascii="Times New Roman" w:eastAsia="Times New Roman" w:hAnsi="Times New Roman" w:cs="Times New Roman"/>
         </w:rPr>
-        <w:t>{FOR object in custom</w:t>
-      </w:r>
-      <w:r>
-        <w:rPr>
-          <w:rFonts w:ascii="Times New Roman" w:eastAsia="Times New Roman" w:hAnsi="Times New Roman" w:cs="Times New Roman"/>
-        </w:rPr>
-        <w:t>Differentiators</w:t>
-      </w:r>
-      <w:r>
-        <w:rPr>
-          <w:rFonts w:ascii="Times New Roman" w:eastAsia="Times New Roman" w:hAnsi="Times New Roman" w:cs="Times New Roman"/>
-        </w:rPr>
-        <w:t>}</w:t>
+        <w:t>{FOR object in standardDifferentiators}</w:t>
       </w:r>
     </w:p>
     <w:p>
@@ -1228,6 +1329,146 @@
           <w:rFonts w:ascii="Times New Roman" w:eastAsia="Times New Roman" w:hAnsi="Times New Roman" w:cs="Times New Roman"/>
         </w:rPr>
         <w:t>{END-FOR object}</w:t>
+      </w:r>
+    </w:p>
+    <w:p>
+      <w:pPr>
+        <w:numPr>
+          <w:ilvl w:val="2"/>
+          <w:numId w:val="8"/>
+        </w:numPr>
+        <w:spacing w:line="276" w:lineRule="auto"/>
+        <w:rPr>
+          <w:rFonts w:ascii="Times New Roman" w:eastAsia="Times New Roman" w:hAnsi="Times New Roman" w:cs="Times New Roman"/>
+          <w:i/>
+        </w:rPr>
+      </w:pPr>
+      <w:r>
+        <w:rPr>
+          <w:rFonts w:ascii="Times New Roman" w:eastAsia="Times New Roman" w:hAnsi="Times New Roman" w:cs="Times New Roman"/>
+        </w:rPr>
+        <w:t>{END-IF}</w:t>
+      </w:r>
+    </w:p>
+    <w:p>
+      <w:pPr>
+        <w:numPr>
+          <w:ilvl w:val="2"/>
+          <w:numId w:val="8"/>
+        </w:numPr>
+        <w:spacing w:line="276" w:lineRule="auto"/>
+        <w:rPr>
+          <w:rFonts w:ascii="Times New Roman" w:eastAsia="Times New Roman" w:hAnsi="Times New Roman" w:cs="Times New Roman"/>
+          <w:i/>
+        </w:rPr>
+      </w:pPr>
+      <w:r>
+        <w:rPr>
+          <w:rFonts w:ascii="Times New Roman" w:eastAsia="Times New Roman" w:hAnsi="Times New Roman" w:cs="Times New Roman"/>
+          <w:iCs/>
+        </w:rPr>
+        <w:t xml:space="preserve">{IF </w:t>
+      </w:r>
+      <w:r>
+        <w:rPr>
+          <w:rFonts w:ascii="Times New Roman" w:eastAsia="Times New Roman" w:hAnsi="Times New Roman" w:cs="Times New Roman"/>
+        </w:rPr>
+        <w:t>customDifferentiators</w:t>
+      </w:r>
+      <w:r>
+        <w:rPr>
+          <w:rFonts w:ascii="Times New Roman" w:eastAsia="Times New Roman" w:hAnsi="Times New Roman" w:cs="Times New Roman"/>
+          <w:iCs/>
+        </w:rPr>
+        <w:t>}</w:t>
+      </w:r>
+    </w:p>
+    <w:p>
+      <w:pPr>
+        <w:numPr>
+          <w:ilvl w:val="2"/>
+          <w:numId w:val="8"/>
+        </w:numPr>
+        <w:spacing w:line="276" w:lineRule="auto"/>
+        <w:rPr>
+          <w:rFonts w:ascii="Times New Roman" w:eastAsia="Times New Roman" w:hAnsi="Times New Roman" w:cs="Times New Roman"/>
+          <w:i/>
+        </w:rPr>
+      </w:pPr>
+      <w:r>
+        <w:rPr>
+          <w:rFonts w:ascii="Times New Roman" w:eastAsia="Times New Roman" w:hAnsi="Times New Roman" w:cs="Times New Roman"/>
+        </w:rPr>
+        <w:t>{FOR object in custom</w:t>
+      </w:r>
+      <w:r>
+        <w:rPr>
+          <w:rFonts w:ascii="Times New Roman" w:eastAsia="Times New Roman" w:hAnsi="Times New Roman" w:cs="Times New Roman"/>
+        </w:rPr>
+        <w:t>Differentiators</w:t>
+      </w:r>
+      <w:r>
+        <w:rPr>
+          <w:rFonts w:ascii="Times New Roman" w:eastAsia="Times New Roman" w:hAnsi="Times New Roman" w:cs="Times New Roman"/>
+        </w:rPr>
+        <w:t>}</w:t>
+      </w:r>
+    </w:p>
+    <w:p>
+      <w:pPr>
+        <w:numPr>
+          <w:ilvl w:val="2"/>
+          <w:numId w:val="8"/>
+        </w:numPr>
+        <w:spacing w:line="276" w:lineRule="auto"/>
+        <w:rPr>
+          <w:rFonts w:ascii="Times New Roman" w:eastAsia="Times New Roman" w:hAnsi="Times New Roman" w:cs="Times New Roman"/>
+          <w:i/>
+        </w:rPr>
+      </w:pPr>
+      <w:r>
+        <w:rPr>
+          <w:rFonts w:ascii="Times New Roman" w:eastAsia="Times New Roman" w:hAnsi="Times New Roman" w:cs="Times New Roman"/>
+        </w:rPr>
+        <w:t>{INS $object}</w:t>
+      </w:r>
+    </w:p>
+    <w:p>
+      <w:pPr>
+        <w:numPr>
+          <w:ilvl w:val="2"/>
+          <w:numId w:val="8"/>
+        </w:numPr>
+        <w:spacing w:line="276" w:lineRule="auto"/>
+        <w:rPr>
+          <w:rFonts w:ascii="Times New Roman" w:eastAsia="Times New Roman" w:hAnsi="Times New Roman" w:cs="Times New Roman"/>
+          <w:i/>
+        </w:rPr>
+      </w:pPr>
+      <w:r>
+        <w:rPr>
+          <w:rFonts w:ascii="Times New Roman" w:eastAsia="Times New Roman" w:hAnsi="Times New Roman" w:cs="Times New Roman"/>
+        </w:rPr>
+        <w:t>{END-FOR object}</w:t>
+      </w:r>
+    </w:p>
+    <w:p>
+      <w:pPr>
+        <w:numPr>
+          <w:ilvl w:val="2"/>
+          <w:numId w:val="8"/>
+        </w:numPr>
+        <w:spacing w:line="276" w:lineRule="auto"/>
+        <w:rPr>
+          <w:rFonts w:ascii="Times New Roman" w:eastAsia="Times New Roman" w:hAnsi="Times New Roman" w:cs="Times New Roman"/>
+          <w:i/>
+        </w:rPr>
+      </w:pPr>
+      <w:r>
+        <w:rPr>
+          <w:rFonts w:ascii="Times New Roman" w:eastAsia="Times New Roman" w:hAnsi="Times New Roman" w:cs="Times New Roman"/>
+        </w:rPr>
+        <w:t>{END-IF}</w:t>
       </w:r>
     </w:p>
     <w:p>
@@ -1515,6 +1756,7 @@
         <w:rPr>
           <w:rFonts w:ascii="Times New Roman" w:eastAsia="Times New Roman" w:hAnsi="Times New Roman" w:cs="Times New Roman"/>
         </w:rPr>
+        <w:lastRenderedPageBreak/>
         <w:t>Solution adequately</w:t>
       </w:r>
       <w:r>
@@ -1601,6 +1843,41 @@
         <w:rPr>
           <w:rFonts w:ascii="Times New Roman" w:eastAsia="Times New Roman" w:hAnsi="Times New Roman" w:cs="Times New Roman"/>
         </w:rPr>
+        <w:t xml:space="preserve">{IF </w:t>
+      </w:r>
+      <w:r>
+        <w:rPr>
+          <w:rFonts w:ascii="Times New Roman" w:eastAsia="Times New Roman" w:hAnsi="Times New Roman" w:cs="Times New Roman"/>
+        </w:rPr>
+        <w:t>standard</w:t>
+      </w:r>
+      <w:r>
+        <w:rPr>
+          <w:rFonts w:ascii="Times New Roman" w:eastAsia="Times New Roman" w:hAnsi="Times New Roman" w:cs="Times New Roman"/>
+        </w:rPr>
+        <w:t>Specifications</w:t>
+      </w:r>
+      <w:r>
+        <w:rPr>
+          <w:rFonts w:ascii="Times New Roman" w:eastAsia="Times New Roman" w:hAnsi="Times New Roman" w:cs="Times New Roman"/>
+        </w:rPr>
+        <w:t>}</w:t>
+      </w:r>
+    </w:p>
+    <w:p>
+      <w:pPr>
+        <w:numPr>
+          <w:ilvl w:val="2"/>
+          <w:numId w:val="9"/>
+        </w:numPr>
+        <w:rPr>
+          <w:rFonts w:ascii="Times New Roman" w:eastAsia="Times New Roman" w:hAnsi="Times New Roman" w:cs="Times New Roman"/>
+        </w:rPr>
+      </w:pPr>
+      <w:r>
+        <w:rPr>
+          <w:rFonts w:ascii="Times New Roman" w:eastAsia="Times New Roman" w:hAnsi="Times New Roman" w:cs="Times New Roman"/>
+        </w:rPr>
         <w:t xml:space="preserve">{FOR object in </w:t>
       </w:r>
       <w:r>
@@ -1649,42 +1926,57 @@
         <w:rPr>
           <w:rFonts w:ascii="Times New Roman" w:eastAsia="Times New Roman" w:hAnsi="Times New Roman" w:cs="Times New Roman"/>
         </w:rPr>
-        <w:lastRenderedPageBreak/>
         <w:t>{END-FOR object}</w:t>
       </w:r>
     </w:p>
     <w:p>
       <w:pPr>
+        <w:pStyle w:val="ListParagraph"/>
         <w:numPr>
           <w:ilvl w:val="2"/>
           <w:numId w:val="9"/>
         </w:numPr>
-        <w:rPr>
-          <w:rFonts w:ascii="Times New Roman" w:eastAsia="Times New Roman" w:hAnsi="Times New Roman" w:cs="Times New Roman"/>
-        </w:rPr>
-      </w:pPr>
-      <w:r>
-        <w:rPr>
-          <w:rFonts w:ascii="Times New Roman" w:eastAsia="Times New Roman" w:hAnsi="Times New Roman" w:cs="Times New Roman"/>
-        </w:rPr>
-        <w:t>{FOR object in customSpecifications}</w:t>
-      </w:r>
-    </w:p>
-    <w:p>
-      <w:pPr>
+        <w:spacing w:line="259" w:lineRule="auto"/>
+        <w:rPr>
+          <w:rFonts w:ascii="Times New Roman" w:eastAsia="Times New Roman" w:hAnsi="Times New Roman" w:cs="Times New Roman"/>
+        </w:rPr>
+      </w:pPr>
+      <w:r>
+        <w:rPr>
+          <w:rFonts w:ascii="Times New Roman" w:eastAsia="Times New Roman" w:hAnsi="Times New Roman" w:cs="Times New Roman"/>
+        </w:rPr>
+        <w:t>{END-IF}</w:t>
+      </w:r>
+    </w:p>
+    <w:p>
+      <w:pPr>
+        <w:pStyle w:val="ListParagraph"/>
         <w:numPr>
           <w:ilvl w:val="2"/>
           <w:numId w:val="9"/>
         </w:numPr>
-        <w:rPr>
-          <w:rFonts w:ascii="Times New Roman" w:eastAsia="Times New Roman" w:hAnsi="Times New Roman" w:cs="Times New Roman"/>
-        </w:rPr>
-      </w:pPr>
-      <w:r>
-        <w:rPr>
-          <w:rFonts w:ascii="Times New Roman" w:eastAsia="Times New Roman" w:hAnsi="Times New Roman" w:cs="Times New Roman"/>
-        </w:rPr>
-        <w:t>{INS $object}</w:t>
+        <w:spacing w:line="259" w:lineRule="auto"/>
+        <w:rPr>
+          <w:rFonts w:ascii="Times New Roman" w:eastAsia="Times New Roman" w:hAnsi="Times New Roman" w:cs="Times New Roman"/>
+        </w:rPr>
+      </w:pPr>
+      <w:r>
+        <w:rPr>
+          <w:rFonts w:ascii="Times New Roman" w:eastAsia="Times New Roman" w:hAnsi="Times New Roman" w:cs="Times New Roman"/>
+        </w:rPr>
+        <w:t xml:space="preserve">{IF </w:t>
+      </w:r>
+      <w:r>
+        <w:rPr>
+          <w:rFonts w:ascii="Times New Roman" w:eastAsia="Times New Roman" w:hAnsi="Times New Roman" w:cs="Times New Roman"/>
+        </w:rPr>
+        <w:t>customSpecifications</w:t>
+      </w:r>
+      <w:r>
+        <w:rPr>
+          <w:rFonts w:ascii="Times New Roman" w:eastAsia="Times New Roman" w:hAnsi="Times New Roman" w:cs="Times New Roman"/>
+        </w:rPr>
+        <w:t>}</w:t>
       </w:r>
     </w:p>
     <w:p>
@@ -1701,7 +1993,58 @@
         <w:rPr>
           <w:rFonts w:ascii="Times New Roman" w:eastAsia="Times New Roman" w:hAnsi="Times New Roman" w:cs="Times New Roman"/>
         </w:rPr>
+        <w:t>{FOR object in customSpecifications}</w:t>
+      </w:r>
+    </w:p>
+    <w:p>
+      <w:pPr>
+        <w:numPr>
+          <w:ilvl w:val="2"/>
+          <w:numId w:val="9"/>
+        </w:numPr>
+        <w:rPr>
+          <w:rFonts w:ascii="Times New Roman" w:eastAsia="Times New Roman" w:hAnsi="Times New Roman" w:cs="Times New Roman"/>
+        </w:rPr>
+      </w:pPr>
+      <w:r>
+        <w:rPr>
+          <w:rFonts w:ascii="Times New Roman" w:eastAsia="Times New Roman" w:hAnsi="Times New Roman" w:cs="Times New Roman"/>
+        </w:rPr>
+        <w:t>{INS $object}</w:t>
+      </w:r>
+    </w:p>
+    <w:p>
+      <w:pPr>
+        <w:numPr>
+          <w:ilvl w:val="2"/>
+          <w:numId w:val="9"/>
+        </w:numPr>
+        <w:rPr>
+          <w:rFonts w:ascii="Times New Roman" w:eastAsia="Times New Roman" w:hAnsi="Times New Roman" w:cs="Times New Roman"/>
+        </w:rPr>
+      </w:pPr>
+      <w:r>
+        <w:rPr>
+          <w:rFonts w:ascii="Times New Roman" w:eastAsia="Times New Roman" w:hAnsi="Times New Roman" w:cs="Times New Roman"/>
+        </w:rPr>
         <w:t>{END-FOR object}</w:t>
+      </w:r>
+    </w:p>
+    <w:p>
+      <w:pPr>
+        <w:numPr>
+          <w:ilvl w:val="2"/>
+          <w:numId w:val="9"/>
+        </w:numPr>
+        <w:rPr>
+          <w:rFonts w:ascii="Times New Roman" w:eastAsia="Times New Roman" w:hAnsi="Times New Roman" w:cs="Times New Roman"/>
+        </w:rPr>
+      </w:pPr>
+      <w:r>
+        <w:rPr>
+          <w:rFonts w:ascii="Times New Roman" w:eastAsia="Times New Roman" w:hAnsi="Times New Roman" w:cs="Times New Roman"/>
+        </w:rPr>
+        <w:t>{END-IF}</w:t>
       </w:r>
     </w:p>
     <w:p>
@@ -2013,6 +2356,41 @@
         <w:rPr>
           <w:rFonts w:ascii="Times New Roman" w:eastAsia="Times New Roman" w:hAnsi="Times New Roman" w:cs="Times New Roman"/>
         </w:rPr>
+        <w:t xml:space="preserve">{IF </w:t>
+      </w:r>
+      <w:r>
+        <w:rPr>
+          <w:rFonts w:ascii="Times New Roman" w:eastAsia="Times New Roman" w:hAnsi="Times New Roman" w:cs="Times New Roman"/>
+        </w:rPr>
+        <w:t>standard</w:t>
+      </w:r>
+      <w:r>
+        <w:rPr>
+          <w:rFonts w:ascii="Times New Roman" w:eastAsia="Times New Roman" w:hAnsi="Times New Roman" w:cs="Times New Roman"/>
+        </w:rPr>
+        <w:t>Specifications</w:t>
+      </w:r>
+      <w:r>
+        <w:rPr>
+          <w:rFonts w:ascii="Times New Roman" w:eastAsia="Times New Roman" w:hAnsi="Times New Roman" w:cs="Times New Roman"/>
+        </w:rPr>
+        <w:t>}</w:t>
+      </w:r>
+    </w:p>
+    <w:p>
+      <w:pPr>
+        <w:numPr>
+          <w:ilvl w:val="2"/>
+          <w:numId w:val="9"/>
+        </w:numPr>
+        <w:rPr>
+          <w:rFonts w:ascii="Times New Roman" w:eastAsia="Times New Roman" w:hAnsi="Times New Roman" w:cs="Times New Roman"/>
+        </w:rPr>
+      </w:pPr>
+      <w:r>
+        <w:rPr>
+          <w:rFonts w:ascii="Times New Roman" w:eastAsia="Times New Roman" w:hAnsi="Times New Roman" w:cs="Times New Roman"/>
+        </w:rPr>
         <w:t xml:space="preserve">{FOR object in </w:t>
       </w:r>
       <w:r>
@@ -2090,36 +2468,52 @@
     </w:p>
     <w:p>
       <w:pPr>
+        <w:pStyle w:val="ListParagraph"/>
         <w:numPr>
           <w:ilvl w:val="2"/>
           <w:numId w:val="9"/>
         </w:numPr>
-        <w:rPr>
-          <w:rFonts w:ascii="Times New Roman" w:eastAsia="Times New Roman" w:hAnsi="Times New Roman" w:cs="Times New Roman"/>
-        </w:rPr>
-      </w:pPr>
-      <w:r>
-        <w:rPr>
-          <w:rFonts w:ascii="Times New Roman" w:eastAsia="Times New Roman" w:hAnsi="Times New Roman" w:cs="Times New Roman"/>
-        </w:rPr>
-        <w:t>{FOR object in customSpecifications}</w:t>
-      </w:r>
-    </w:p>
-    <w:p>
-      <w:pPr>
+        <w:spacing w:line="259" w:lineRule="auto"/>
+        <w:rPr>
+          <w:rFonts w:ascii="Times New Roman" w:eastAsia="Times New Roman" w:hAnsi="Times New Roman" w:cs="Times New Roman"/>
+        </w:rPr>
+      </w:pPr>
+      <w:r>
+        <w:rPr>
+          <w:rFonts w:ascii="Times New Roman" w:eastAsia="Times New Roman" w:hAnsi="Times New Roman" w:cs="Times New Roman"/>
+        </w:rPr>
+        <w:t>{END-IF}</w:t>
+      </w:r>
+    </w:p>
+    <w:p>
+      <w:pPr>
+        <w:pStyle w:val="ListParagraph"/>
         <w:numPr>
           <w:ilvl w:val="2"/>
           <w:numId w:val="9"/>
         </w:numPr>
-        <w:rPr>
-          <w:rFonts w:ascii="Times New Roman" w:eastAsia="Times New Roman" w:hAnsi="Times New Roman" w:cs="Times New Roman"/>
-        </w:rPr>
-      </w:pPr>
-      <w:r>
-        <w:rPr>
-          <w:rFonts w:ascii="Times New Roman" w:eastAsia="Times New Roman" w:hAnsi="Times New Roman" w:cs="Times New Roman"/>
-        </w:rPr>
-        <w:t>{INS $object}</w:t>
+        <w:spacing w:line="259" w:lineRule="auto"/>
+        <w:rPr>
+          <w:rFonts w:ascii="Times New Roman" w:eastAsia="Times New Roman" w:hAnsi="Times New Roman" w:cs="Times New Roman"/>
+        </w:rPr>
+      </w:pPr>
+      <w:r>
+        <w:rPr>
+          <w:rFonts w:ascii="Times New Roman" w:eastAsia="Times New Roman" w:hAnsi="Times New Roman" w:cs="Times New Roman"/>
+        </w:rPr>
+        <w:t xml:space="preserve">{IF </w:t>
+      </w:r>
+      <w:r>
+        <w:rPr>
+          <w:rFonts w:ascii="Times New Roman" w:eastAsia="Times New Roman" w:hAnsi="Times New Roman" w:cs="Times New Roman"/>
+        </w:rPr>
+        <w:t>customSpecifications</w:t>
+      </w:r>
+      <w:r>
+        <w:rPr>
+          <w:rFonts w:ascii="Times New Roman" w:eastAsia="Times New Roman" w:hAnsi="Times New Roman" w:cs="Times New Roman"/>
+        </w:rPr>
+        <w:t>}</w:t>
       </w:r>
     </w:p>
     <w:p>
@@ -2136,7 +2530,59 @@
         <w:rPr>
           <w:rFonts w:ascii="Times New Roman" w:eastAsia="Times New Roman" w:hAnsi="Times New Roman" w:cs="Times New Roman"/>
         </w:rPr>
+        <w:t>{FOR object in customSpecifications}</w:t>
+      </w:r>
+    </w:p>
+    <w:p>
+      <w:pPr>
+        <w:numPr>
+          <w:ilvl w:val="2"/>
+          <w:numId w:val="9"/>
+        </w:numPr>
+        <w:rPr>
+          <w:rFonts w:ascii="Times New Roman" w:eastAsia="Times New Roman" w:hAnsi="Times New Roman" w:cs="Times New Roman"/>
+        </w:rPr>
+      </w:pPr>
+      <w:r>
+        <w:rPr>
+          <w:rFonts w:ascii="Times New Roman" w:eastAsia="Times New Roman" w:hAnsi="Times New Roman" w:cs="Times New Roman"/>
+        </w:rPr>
+        <w:t>{INS $object}</w:t>
+      </w:r>
+    </w:p>
+    <w:p>
+      <w:pPr>
+        <w:numPr>
+          <w:ilvl w:val="2"/>
+          <w:numId w:val="9"/>
+        </w:numPr>
+        <w:rPr>
+          <w:rFonts w:ascii="Times New Roman" w:eastAsia="Times New Roman" w:hAnsi="Times New Roman" w:cs="Times New Roman"/>
+        </w:rPr>
+      </w:pPr>
+      <w:r>
+        <w:rPr>
+          <w:rFonts w:ascii="Times New Roman" w:eastAsia="Times New Roman" w:hAnsi="Times New Roman" w:cs="Times New Roman"/>
+        </w:rPr>
         <w:t>{END-FOR object}</w:t>
+      </w:r>
+    </w:p>
+    <w:p>
+      <w:pPr>
+        <w:numPr>
+          <w:ilvl w:val="2"/>
+          <w:numId w:val="9"/>
+        </w:numPr>
+        <w:rPr>
+          <w:rFonts w:ascii="Times New Roman" w:eastAsia="Times New Roman" w:hAnsi="Times New Roman" w:cs="Times New Roman"/>
+        </w:rPr>
+      </w:pPr>
+      <w:r>
+        <w:rPr>
+          <w:rFonts w:ascii="Times New Roman" w:eastAsia="Times New Roman" w:hAnsi="Times New Roman" w:cs="Times New Roman"/>
+        </w:rPr>
+        <w:lastRenderedPageBreak/>
+        <w:t>{END-IF}</w:t>
       </w:r>
     </w:p>
     <w:p>
@@ -2579,7 +3025,6 @@
                 <w:rFonts w:ascii="Times New Roman" w:eastAsia="Times New Roman" w:hAnsi="Times New Roman" w:cs="Times New Roman"/>
                 <w:b/>
               </w:rPr>
-              <w:lastRenderedPageBreak/>
               <w:t>Table 1:  Technical/Management Ratings - LPTA</w:t>
             </w:r>
           </w:p>
@@ -3407,6 +3852,7 @@
                 <w:b/>
                 <w:color w:val="FFFFFF"/>
               </w:rPr>
+              <w:lastRenderedPageBreak/>
               <w:t>Purple</w:t>
             </w:r>
           </w:p>
@@ -4022,7 +4468,6 @@
               <w:rPr>
                 <w:rFonts w:ascii="Times New Roman" w:eastAsia="Times New Roman" w:hAnsi="Times New Roman" w:cs="Times New Roman"/>
               </w:rPr>
-              <w:lastRenderedPageBreak/>
               <w:t>Good</w:t>
             </w:r>
           </w:p>
@@ -7250,28 +7695,28 @@
 </file>
 
 <file path=customXml/item1.xml><?xml version="1.0" encoding="utf-8"?>
-<b:Sources xmlns:b="http://schemas.openxmlformats.org/officeDocument/2006/bibliography" xmlns="http://schemas.openxmlformats.org/officeDocument/2006/bibliography" SelectedStyle="\APASixthEditionOfficeOnline.xsl" StyleName="APA" Version="6"/>
-</file>
-
-<file path=customXml/item2.xml><?xml version="1.0" encoding="utf-8"?>
 <go:gDocsCustomXmlDataStorage xmlns:go="http://customooxmlschemas.google.com/" xmlns:r="http://schemas.openxmlformats.org/officeDocument/2006/relationships">
   <go:docsCustomData xmlns:go="http://customooxmlschemas.google.com/" roundtripDataSignature="AMtx7mgws2l1aP68HM8Jwa19+w4A0DNI5w==">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</go:docsCustomData>
 </go:gDocsCustomXmlDataStorage>
 </file>
 
+<file path=customXml/item2.xml><?xml version="1.0" encoding="utf-8"?>
+<b:Sources xmlns:b="http://schemas.openxmlformats.org/officeDocument/2006/bibliography" xmlns="http://schemas.openxmlformats.org/officeDocument/2006/bibliography" SelectedStyle="\APASixthEditionOfficeOnline.xsl" StyleName="APA" Version="6"/>
+</file>
+
 <file path=customXml/itemProps1.xml><?xml version="1.0" encoding="utf-8"?>
-<ds:datastoreItem xmlns:ds="http://schemas.openxmlformats.org/officeDocument/2006/customXml" ds:itemID="{23B8E0DC-B8F4-40DF-800C-158AA9B31D01}">
+<ds:datastoreItem xmlns:ds="http://schemas.openxmlformats.org/officeDocument/2006/customXml" ds:itemID="{11111111-1234-1234-1234-123412341234}">
   <ds:schemaRefs>
-    <ds:schemaRef ds:uri="http://schemas.openxmlformats.org/officeDocument/2006/bibliography"/>
+    <ds:schemaRef ds:uri="http://customooxmlschemas.google.com/"/>
+    <ds:schemaRef ds:uri="http://schemas.openxmlformats.org/officeDocument/2006/relationships"/>
   </ds:schemaRefs>
 </ds:datastoreItem>
 </file>
 
 <file path=customXml/itemProps2.xml><?xml version="1.0" encoding="utf-8"?>
-<ds:datastoreItem xmlns:ds="http://schemas.openxmlformats.org/officeDocument/2006/customXml" ds:itemID="{11111111-1234-1234-1234-123412341234}">
+<ds:datastoreItem xmlns:ds="http://schemas.openxmlformats.org/officeDocument/2006/customXml" ds:itemID="{23B8E0DC-B8F4-40DF-800C-158AA9B31D01}">
   <ds:schemaRefs>
-    <ds:schemaRef ds:uri="http://customooxmlschemas.google.com/"/>
-    <ds:schemaRef ds:uri="http://schemas.openxmlformats.org/officeDocument/2006/relationships"/>
+    <ds:schemaRef ds:uri="http://schemas.openxmlformats.org/officeDocument/2006/bibliography"/>
   </ds:schemaRefs>
 </ds:datastoreItem>
 </file>

</xml_diff>